<commit_message>
Add table of gene summaries as example of functionality
</commit_message>
<xml_diff>
--- a/inst/paper/paper.docx
+++ b/inst/paper/paper.docx
@@ -682,7 +682,7 @@
         <w:t xml:space="preserve"> </w:t>
       </w:r>
       <w:r>
-        <w:t xml:space="preserve">Microsoft</w:t>
+        <w:t xml:space="preserve">Microsoft®</w:t>
       </w:r>
       <w:r>
         <w:t xml:space="preserve"> </w:t>
@@ -1025,12 +1025,6 @@
       </w:r>
       <w:r>
         <w:t xml:space="preserve">HaGiS</w:t>
-      </w:r>
-      <w:r>
-        <w:t xml:space="preserve"> </w:t>
-      </w:r>
-      <w:r>
-        <w:t xml:space="preserve">Microsoft</w:t>
       </w:r>
       <w:r>
         <w:t xml:space="preserve"> </w:t>
@@ -1332,7 +1326,7 @@
         <w:t xml:space="preserve"> </w:t>
       </w:r>
       <w:r>
-        <w:t xml:space="preserve">pathotype surveys need to be regularly conducted to determine shifts in pathotypes over time and provide recommendations for effective resistance genes. Although statewide pathotype surveys have been conducted for the past 60 years, there has been no significant advance in pathotype analysis since the development of the Habgood-Gilmour Spreadsheet (HaGiS), written in Microsoft Excel, in 1999</w:t>
+        <w:t xml:space="preserve">pathotype surveys need to be regularly conducted to determine shifts in pathotypes over time and provide recommendations for effective resistance genes. Although state-wide pathotype surveys have been conducted for the past 60 years, there has been no significant advance in pathotype analysis since the development of the Habgood-Gilmour Spreadsheet (HaGiS), written in Microsoft® Excel, in 1999</w:t>
       </w:r>
       <w:r>
         <w:t xml:space="preserve"> </w:t>
@@ -1491,7 +1485,28 @@
         <w:t xml:space="preserve">’</w:t>
       </w:r>
       <w:r>
-        <w:t xml:space="preserve">. The results are returned as tables or figures as appropriate. Functions are provided to calculate pathotype complexity and summarize the distribution of reactions for each gene tested. Diversity indices that are calculated include Simple, Shannon, Simpson, Gleason and Evenness indices for the pathotype data set. Outputs from these analyses are given in publication ready graphics or tables and can be further modified by the user.</w:t>
+        <w:t xml:space="preserve">. The results are returned as tables or figures as appropriate. Functions are provided to calculate pathotype complexity and summarize the distribution of reactions for each gene tested. Diversity indices that are calculated include Simple, Shannon, Simpson, Gleason and Evenness indices for the pathotype data set. Outputs from these analyses are given in publication ready graphics or tables and can be further modified by the user,</w:t>
+      </w:r>
+      <w:r>
+        <w:t xml:space="preserve"> </w:t>
+      </w:r>
+      <w:r>
+        <w:rPr>
+          <w:i/>
+        </w:rPr>
+        <w:t xml:space="preserve">e.g.</w:t>
+      </w:r>
+      <w:r>
+        <w:t xml:space="preserve">, (Table</w:t>
+      </w:r>
+      <w:r>
+        <w:t xml:space="preserve"> </w:t>
+      </w:r>
+      <w:r>
+        <w:t xml:space="preserve">1</w:t>
+      </w:r>
+      <w:r>
+        <w:t xml:space="preserve">).</w:t>
       </w:r>
     </w:p>
     <w:p>
@@ -1581,6 +1596,584 @@
     </w:p>
     <w:p>
       <w:pPr>
+        <w:pStyle w:val="TableCaption"/>
+      </w:pPr>
+      <w:r>
+        <w:t xml:space="preserve">Table 1: Example of tabular output from</w:t>
+      </w:r>
+      <w:r>
+        <w:t xml:space="preserve"> </w:t>
+      </w:r>
+      <w:r>
+        <w:t xml:space="preserve">‘</w:t>
+      </w:r>
+      <w:r>
+        <w:t xml:space="preserve">hagis</w:t>
+      </w:r>
+      <w:r>
+        <w:t xml:space="preserve">’</w:t>
+      </w:r>
+      <w:r>
+        <w:t xml:space="preserve">, summarize_gene() at 60 % susceptibility cut-off. This function produces a detailed table displaying the number of isolates each gene is susceptible to, as well as offering a percentage of the isolates tested which are pathogenic on each gene.</w:t>
+      </w:r>
+    </w:p>
+    <w:tbl>
+      <w:tblPr>
+        <w:tblStyle w:val="Table"/>
+        <w:tblW w:type="pct" w:w="0.0"/>
+        <w:tblLook w:firstRow="1"/>
+        <w:tblCaption w:val="Table 1: Example of tabular output from ‘hagis’, summarize_gene() at 60 % susceptibility cut-off. This function produces a detailed table displaying the number of isolates each gene is susceptible to, as well as offering a percentage of the isolates tested which are pathogenic on each gene."/>
+      </w:tblPr>
+      <w:tblGrid/>
+      <w:tr>
+        <w:trPr>
+          <w:cnfStyle w:firstRow="1"/>
+        </w:trPr>
+        <w:tc>
+          <w:tcPr>
+            <w:tcBorders>
+              <w:bottom w:val="single"/>
+            </w:tcBorders>
+            <w:vAlign w:val="bottom"/>
+          </w:tcPr>
+          <w:p>
+            <w:pPr>
+              <w:pStyle w:val="Compact"/>
+              <w:jc w:val="left"/>
+            </w:pPr>
+            <w:r>
+              <w:t xml:space="preserve">Gene</w:t>
+            </w:r>
+          </w:p>
+        </w:tc>
+        <w:tc>
+          <w:tcPr>
+            <w:tcBorders>
+              <w:bottom w:val="single"/>
+            </w:tcBorders>
+            <w:vAlign w:val="bottom"/>
+          </w:tcPr>
+          <w:p>
+            <w:pPr>
+              <w:pStyle w:val="Compact"/>
+              <w:jc w:val="right"/>
+            </w:pPr>
+            <w:r>
+              <w:t xml:space="preserve">No. Susceptible</w:t>
+            </w:r>
+          </w:p>
+        </w:tc>
+        <w:tc>
+          <w:tcPr>
+            <w:tcBorders>
+              <w:bottom w:val="single"/>
+            </w:tcBorders>
+            <w:vAlign w:val="bottom"/>
+          </w:tcPr>
+          <w:p>
+            <w:pPr>
+              <w:pStyle w:val="Compact"/>
+              <w:jc w:val="right"/>
+            </w:pPr>
+            <w:r>
+              <w:t xml:space="preserve">Perc. Pathogenic</w:t>
+            </w:r>
+          </w:p>
+        </w:tc>
+      </w:tr>
+      <w:tr>
+        <w:tc>
+          <w:p>
+            <w:pPr>
+              <w:pStyle w:val="Compact"/>
+              <w:jc w:val="left"/>
+            </w:pPr>
+            <w:r>
+              <w:t xml:space="preserve">susceptible</w:t>
+            </w:r>
+          </w:p>
+        </w:tc>
+        <w:tc>
+          <w:p>
+            <w:pPr>
+              <w:pStyle w:val="Compact"/>
+              <w:jc w:val="right"/>
+            </w:pPr>
+            <w:r>
+              <w:t xml:space="preserve">21</w:t>
+            </w:r>
+          </w:p>
+        </w:tc>
+        <w:tc>
+          <w:p>
+            <w:pPr>
+              <w:pStyle w:val="Compact"/>
+              <w:jc w:val="right"/>
+            </w:pPr>
+            <w:r>
+              <w:t xml:space="preserve">100.00</w:t>
+            </w:r>
+          </w:p>
+        </w:tc>
+      </w:tr>
+      <w:tr>
+        <w:tc>
+          <w:p>
+            <w:pPr>
+              <w:pStyle w:val="Compact"/>
+              <w:jc w:val="left"/>
+            </w:pPr>
+            <w:r>
+              <w:t xml:space="preserve">1a</w:t>
+            </w:r>
+          </w:p>
+        </w:tc>
+        <w:tc>
+          <w:p>
+            <w:pPr>
+              <w:pStyle w:val="Compact"/>
+              <w:jc w:val="right"/>
+            </w:pPr>
+            <w:r>
+              <w:t xml:space="preserve">21</w:t>
+            </w:r>
+          </w:p>
+        </w:tc>
+        <w:tc>
+          <w:p>
+            <w:pPr>
+              <w:pStyle w:val="Compact"/>
+              <w:jc w:val="right"/>
+            </w:pPr>
+            <w:r>
+              <w:t xml:space="preserve">100.00</w:t>
+            </w:r>
+          </w:p>
+        </w:tc>
+      </w:tr>
+      <w:tr>
+        <w:tc>
+          <w:p>
+            <w:pPr>
+              <w:pStyle w:val="Compact"/>
+              <w:jc w:val="left"/>
+            </w:pPr>
+            <w:r>
+              <w:t xml:space="preserve">1b</w:t>
+            </w:r>
+          </w:p>
+        </w:tc>
+        <w:tc>
+          <w:p>
+            <w:pPr>
+              <w:pStyle w:val="Compact"/>
+              <w:jc w:val="right"/>
+            </w:pPr>
+            <w:r>
+              <w:t xml:space="preserve">15</w:t>
+            </w:r>
+          </w:p>
+        </w:tc>
+        <w:tc>
+          <w:p>
+            <w:pPr>
+              <w:pStyle w:val="Compact"/>
+              <w:jc w:val="right"/>
+            </w:pPr>
+            <w:r>
+              <w:t xml:space="preserve">71.43</w:t>
+            </w:r>
+          </w:p>
+        </w:tc>
+      </w:tr>
+      <w:tr>
+        <w:tc>
+          <w:p>
+            <w:pPr>
+              <w:pStyle w:val="Compact"/>
+              <w:jc w:val="left"/>
+            </w:pPr>
+            <w:r>
+              <w:t xml:space="preserve">1c</w:t>
+            </w:r>
+          </w:p>
+        </w:tc>
+        <w:tc>
+          <w:p>
+            <w:pPr>
+              <w:pStyle w:val="Compact"/>
+              <w:jc w:val="right"/>
+            </w:pPr>
+            <w:r>
+              <w:t xml:space="preserve">20</w:t>
+            </w:r>
+          </w:p>
+        </w:tc>
+        <w:tc>
+          <w:p>
+            <w:pPr>
+              <w:pStyle w:val="Compact"/>
+              <w:jc w:val="right"/>
+            </w:pPr>
+            <w:r>
+              <w:t xml:space="preserve">95.24</w:t>
+            </w:r>
+          </w:p>
+        </w:tc>
+      </w:tr>
+      <w:tr>
+        <w:tc>
+          <w:p>
+            <w:pPr>
+              <w:pStyle w:val="Compact"/>
+              <w:jc w:val="left"/>
+            </w:pPr>
+            <w:r>
+              <w:t xml:space="preserve">1d</w:t>
+            </w:r>
+          </w:p>
+        </w:tc>
+        <w:tc>
+          <w:p>
+            <w:pPr>
+              <w:pStyle w:val="Compact"/>
+              <w:jc w:val="right"/>
+            </w:pPr>
+            <w:r>
+              <w:t xml:space="preserve">16</w:t>
+            </w:r>
+          </w:p>
+        </w:tc>
+        <w:tc>
+          <w:p>
+            <w:pPr>
+              <w:pStyle w:val="Compact"/>
+              <w:jc w:val="right"/>
+            </w:pPr>
+            <w:r>
+              <w:t xml:space="preserve">76.19</w:t>
+            </w:r>
+          </w:p>
+        </w:tc>
+      </w:tr>
+      <w:tr>
+        <w:tc>
+          <w:p>
+            <w:pPr>
+              <w:pStyle w:val="Compact"/>
+              <w:jc w:val="left"/>
+            </w:pPr>
+            <w:r>
+              <w:t xml:space="preserve">1k</w:t>
+            </w:r>
+          </w:p>
+        </w:tc>
+        <w:tc>
+          <w:p>
+            <w:pPr>
+              <w:pStyle w:val="Compact"/>
+              <w:jc w:val="right"/>
+            </w:pPr>
+            <w:r>
+              <w:t xml:space="preserve">18</w:t>
+            </w:r>
+          </w:p>
+        </w:tc>
+        <w:tc>
+          <w:p>
+            <w:pPr>
+              <w:pStyle w:val="Compact"/>
+              <w:jc w:val="right"/>
+            </w:pPr>
+            <w:r>
+              <w:t xml:space="preserve">85.71</w:t>
+            </w:r>
+          </w:p>
+        </w:tc>
+      </w:tr>
+      <w:tr>
+        <w:tc>
+          <w:p>
+            <w:pPr>
+              <w:pStyle w:val="Compact"/>
+              <w:jc w:val="left"/>
+            </w:pPr>
+            <w:r>
+              <w:t xml:space="preserve">2</w:t>
+            </w:r>
+          </w:p>
+        </w:tc>
+        <w:tc>
+          <w:p>
+            <w:pPr>
+              <w:pStyle w:val="Compact"/>
+              <w:jc w:val="right"/>
+            </w:pPr>
+            <w:r>
+              <w:t xml:space="preserve">14</w:t>
+            </w:r>
+          </w:p>
+        </w:tc>
+        <w:tc>
+          <w:p>
+            <w:pPr>
+              <w:pStyle w:val="Compact"/>
+              <w:jc w:val="right"/>
+            </w:pPr>
+            <w:r>
+              <w:t xml:space="preserve">66.67</w:t>
+            </w:r>
+          </w:p>
+        </w:tc>
+      </w:tr>
+      <w:tr>
+        <w:tc>
+          <w:p>
+            <w:pPr>
+              <w:pStyle w:val="Compact"/>
+              <w:jc w:val="left"/>
+            </w:pPr>
+            <w:r>
+              <w:t xml:space="preserve">3a</w:t>
+            </w:r>
+          </w:p>
+        </w:tc>
+        <w:tc>
+          <w:p>
+            <w:pPr>
+              <w:pStyle w:val="Compact"/>
+              <w:jc w:val="right"/>
+            </w:pPr>
+            <w:r>
+              <w:t xml:space="preserve">5</w:t>
+            </w:r>
+          </w:p>
+        </w:tc>
+        <w:tc>
+          <w:p>
+            <w:pPr>
+              <w:pStyle w:val="Compact"/>
+              <w:jc w:val="right"/>
+            </w:pPr>
+            <w:r>
+              <w:t xml:space="preserve">23.81</w:t>
+            </w:r>
+          </w:p>
+        </w:tc>
+      </w:tr>
+      <w:tr>
+        <w:tc>
+          <w:p>
+            <w:pPr>
+              <w:pStyle w:val="Compact"/>
+              <w:jc w:val="left"/>
+            </w:pPr>
+            <w:r>
+              <w:t xml:space="preserve">3b</w:t>
+            </w:r>
+          </w:p>
+        </w:tc>
+        <w:tc>
+          <w:p>
+            <w:pPr>
+              <w:pStyle w:val="Compact"/>
+              <w:jc w:val="right"/>
+            </w:pPr>
+            <w:r>
+              <w:t xml:space="preserve">20</w:t>
+            </w:r>
+          </w:p>
+        </w:tc>
+        <w:tc>
+          <w:p>
+            <w:pPr>
+              <w:pStyle w:val="Compact"/>
+              <w:jc w:val="right"/>
+            </w:pPr>
+            <w:r>
+              <w:t xml:space="preserve">95.24</w:t>
+            </w:r>
+          </w:p>
+        </w:tc>
+      </w:tr>
+      <w:tr>
+        <w:tc>
+          <w:p>
+            <w:pPr>
+              <w:pStyle w:val="Compact"/>
+              <w:jc w:val="left"/>
+            </w:pPr>
+            <w:r>
+              <w:t xml:space="preserve">3c</w:t>
+            </w:r>
+          </w:p>
+        </w:tc>
+        <w:tc>
+          <w:p>
+            <w:pPr>
+              <w:pStyle w:val="Compact"/>
+              <w:jc w:val="right"/>
+            </w:pPr>
+            <w:r>
+              <w:t xml:space="preserve">4</w:t>
+            </w:r>
+          </w:p>
+        </w:tc>
+        <w:tc>
+          <w:p>
+            <w:pPr>
+              <w:pStyle w:val="Compact"/>
+              <w:jc w:val="right"/>
+            </w:pPr>
+            <w:r>
+              <w:t xml:space="preserve">19.05</w:t>
+            </w:r>
+          </w:p>
+        </w:tc>
+      </w:tr>
+      <w:tr>
+        <w:tc>
+          <w:p>
+            <w:pPr>
+              <w:pStyle w:val="Compact"/>
+              <w:jc w:val="left"/>
+            </w:pPr>
+            <w:r>
+              <w:t xml:space="preserve">4</w:t>
+            </w:r>
+          </w:p>
+        </w:tc>
+        <w:tc>
+          <w:p>
+            <w:pPr>
+              <w:pStyle w:val="Compact"/>
+              <w:jc w:val="right"/>
+            </w:pPr>
+            <w:r>
+              <w:t xml:space="preserve">5</w:t>
+            </w:r>
+          </w:p>
+        </w:tc>
+        <w:tc>
+          <w:p>
+            <w:pPr>
+              <w:pStyle w:val="Compact"/>
+              <w:jc w:val="right"/>
+            </w:pPr>
+            <w:r>
+              <w:t xml:space="preserve">23.81</w:t>
+            </w:r>
+          </w:p>
+        </w:tc>
+      </w:tr>
+      <w:tr>
+        <w:tc>
+          <w:p>
+            <w:pPr>
+              <w:pStyle w:val="Compact"/>
+              <w:jc w:val="left"/>
+            </w:pPr>
+            <w:r>
+              <w:t xml:space="preserve">5</w:t>
+            </w:r>
+          </w:p>
+        </w:tc>
+        <w:tc>
+          <w:p>
+            <w:pPr>
+              <w:pStyle w:val="Compact"/>
+              <w:jc w:val="right"/>
+            </w:pPr>
+            <w:r>
+              <w:t xml:space="preserve">13</w:t>
+            </w:r>
+          </w:p>
+        </w:tc>
+        <w:tc>
+          <w:p>
+            <w:pPr>
+              <w:pStyle w:val="Compact"/>
+              <w:jc w:val="right"/>
+            </w:pPr>
+            <w:r>
+              <w:t xml:space="preserve">61.90</w:t>
+            </w:r>
+          </w:p>
+        </w:tc>
+      </w:tr>
+      <w:tr>
+        <w:tc>
+          <w:p>
+            <w:pPr>
+              <w:pStyle w:val="Compact"/>
+              <w:jc w:val="left"/>
+            </w:pPr>
+            <w:r>
+              <w:t xml:space="preserve">6</w:t>
+            </w:r>
+          </w:p>
+        </w:tc>
+        <w:tc>
+          <w:p>
+            <w:pPr>
+              <w:pStyle w:val="Compact"/>
+              <w:jc w:val="right"/>
+            </w:pPr>
+            <w:r>
+              <w:t xml:space="preserve">11</w:t>
+            </w:r>
+          </w:p>
+        </w:tc>
+        <w:tc>
+          <w:p>
+            <w:pPr>
+              <w:pStyle w:val="Compact"/>
+              <w:jc w:val="right"/>
+            </w:pPr>
+            <w:r>
+              <w:t xml:space="preserve">52.38</w:t>
+            </w:r>
+          </w:p>
+        </w:tc>
+      </w:tr>
+      <w:tr>
+        <w:tc>
+          <w:p>
+            <w:pPr>
+              <w:pStyle w:val="Compact"/>
+              <w:jc w:val="left"/>
+            </w:pPr>
+            <w:r>
+              <w:t xml:space="preserve">7</w:t>
+            </w:r>
+          </w:p>
+        </w:tc>
+        <w:tc>
+          <w:p>
+            <w:pPr>
+              <w:pStyle w:val="Compact"/>
+              <w:jc w:val="right"/>
+            </w:pPr>
+            <w:r>
+              <w:t xml:space="preserve">21</w:t>
+            </w:r>
+          </w:p>
+        </w:tc>
+        <w:tc>
+          <w:p>
+            <w:pPr>
+              <w:pStyle w:val="Compact"/>
+              <w:jc w:val="right"/>
+            </w:pPr>
+            <w:r>
+              <w:t xml:space="preserve">100.00</w:t>
+            </w:r>
+          </w:p>
+        </w:tc>
+      </w:tr>
+    </w:tbl>
+    <w:p>
+      <w:pPr>
         <w:pStyle w:val="Heading1"/>
       </w:pPr>
       <w:bookmarkStart w:id="23" w:name="acknowledgements"/>
@@ -1616,9 +2209,9 @@
       <w:pPr>
         <w:pStyle w:val="Heading1"/>
       </w:pPr>
-      <w:bookmarkStart w:id="24" w:name="references"/>
-      <w:r>
-        <w:t xml:space="preserve">References</w:t>
+      <w:bookmarkStart w:id="24" w:name="literature-cited"/>
+      <w:r>
+        <w:t xml:space="preserve">Literature Cited</w:t>
       </w:r>
       <w:bookmarkEnd w:id="24"/>
     </w:p>

</xml_diff>

<commit_message>
Add new template for paper output
</commit_message>
<xml_diff>
--- a/inst/paper/paper.docx
+++ b/inst/paper/paper.docx
@@ -290,7 +290,7 @@
         <w:pStyle w:val="Date"/>
       </w:pPr>
       <w:r>
-        <w:t xml:space="preserve">19</w:t>
+        <w:t xml:space="preserve">20</w:t>
       </w:r>
       <w:r>
         <w:t xml:space="preserve"> </w:t>
@@ -2371,7 +2371,11 @@
     </w:p>
     <w:bookmarkEnd w:id="34"/>
     <w:bookmarkEnd w:id="35"/>
-    <w:sectPr/>
+    <w:sectPr>
+      <w:pgSz w:w="12240" w:h="15840"/>
+      <w:pgMar w:top="1440" w:right="1440" w:bottom="1440" w:left="1440" w:header="720" w:footer="720" w:gutter="0"/>
+      <w:cols w:space="720"/>
+    </w:sectPr>
   </w:body>
 </w:document>
 </file>
@@ -2400,7 +2404,436 @@
 </file>
 
 <file path=word/numbering.xml><?xml version="1.0" encoding="utf-8"?>
-<w:numbering xmlns:w="http://schemas.openxmlformats.org/wordprocessingml/2006/main">
+<w:numbering xmlns:wpc="http://schemas.microsoft.com/office/word/2010/wordprocessingCanvas" xmlns:mo="http://schemas.microsoft.com/office/mac/office/2008/main" xmlns:mc="http://schemas.openxmlformats.org/markup-compatibility/2006" xmlns:mv="urn:schemas-microsoft-com:mac:vml" xmlns:o="urn:schemas-microsoft-com:office:office" xmlns:r="http://schemas.openxmlformats.org/officeDocument/2006/relationships" xmlns:m="http://schemas.openxmlformats.org/officeDocument/2006/math" xmlns:v="urn:schemas-microsoft-com:vml" xmlns:wp14="http://schemas.microsoft.com/office/word/2010/wordprocessingDrawing" xmlns:wp="http://schemas.openxmlformats.org/drawingml/2006/wordprocessingDrawing" xmlns:w10="urn:schemas-microsoft-com:office:word" xmlns:w="http://schemas.openxmlformats.org/wordprocessingml/2006/main" xmlns:w14="http://schemas.microsoft.com/office/word/2010/wordml" xmlns:w15="http://schemas.microsoft.com/office/word/2012/wordml" xmlns:wpg="http://schemas.microsoft.com/office/word/2010/wordprocessingGroup" xmlns:wpi="http://schemas.microsoft.com/office/word/2010/wordprocessingInk" xmlns:wne="http://schemas.microsoft.com/office/word/2006/wordml" xmlns:wps="http://schemas.microsoft.com/office/word/2010/wordprocessingShape" mc:Ignorable="w14 w15 wp14">
+  <w:abstractNum w:abstractNumId="0">
+    <w:nsid w:val="FFFFFF1D"/>
+    <w:multiLevelType w:val="multilevel"/>
+    <w:tmpl w:val="2638A000"/>
+    <w:lvl w:ilvl="0">
+      <w:start w:val="1"/>
+      <w:numFmt w:val="bullet"/>
+      <w:lvlText w:val=""/>
+      <w:lvlJc w:val="left"/>
+      <w:pPr>
+        <w:tabs>
+          <w:tab w:val="num" w:pos="0"/>
+        </w:tabs>
+        <w:ind w:left="0" w:firstLine="0"/>
+      </w:pPr>
+      <w:rPr>
+        <w:rFonts w:ascii="Symbol" w:hAnsi="Symbol" w:hint="default"/>
+      </w:rPr>
+    </w:lvl>
+    <w:lvl w:ilvl="1">
+      <w:start w:val="1"/>
+      <w:numFmt w:val="bullet"/>
+      <w:lvlText w:val=""/>
+      <w:lvlJc w:val="left"/>
+      <w:pPr>
+        <w:tabs>
+          <w:tab w:val="num" w:pos="720"/>
+        </w:tabs>
+        <w:ind w:left="1080" w:hanging="360"/>
+      </w:pPr>
+      <w:rPr>
+        <w:rFonts w:ascii="Symbol" w:hAnsi="Symbol" w:hint="default"/>
+      </w:rPr>
+    </w:lvl>
+    <w:lvl w:ilvl="2">
+      <w:start w:val="1"/>
+      <w:numFmt w:val="bullet"/>
+      <w:lvlText w:val="o"/>
+      <w:lvlJc w:val="left"/>
+      <w:pPr>
+        <w:tabs>
+          <w:tab w:val="num" w:pos="1440"/>
+        </w:tabs>
+        <w:ind w:left="1800" w:hanging="360"/>
+      </w:pPr>
+      <w:rPr>
+        <w:rFonts w:ascii="Courier New" w:hAnsi="Courier New" w:cs="Courier New" w:hint="default"/>
+      </w:rPr>
+    </w:lvl>
+    <w:lvl w:ilvl="3">
+      <w:start w:val="1"/>
+      <w:numFmt w:val="bullet"/>
+      <w:lvlText w:val=""/>
+      <w:lvlJc w:val="left"/>
+      <w:pPr>
+        <w:tabs>
+          <w:tab w:val="num" w:pos="2160"/>
+        </w:tabs>
+        <w:ind w:left="2520" w:hanging="360"/>
+      </w:pPr>
+      <w:rPr>
+        <w:rFonts w:ascii="Wingdings" w:hAnsi="Wingdings" w:hint="default"/>
+      </w:rPr>
+    </w:lvl>
+    <w:lvl w:ilvl="4">
+      <w:start w:val="1"/>
+      <w:numFmt w:val="bullet"/>
+      <w:lvlText w:val=""/>
+      <w:lvlJc w:val="left"/>
+      <w:pPr>
+        <w:tabs>
+          <w:tab w:val="num" w:pos="2880"/>
+        </w:tabs>
+        <w:ind w:left="3240" w:hanging="360"/>
+      </w:pPr>
+      <w:rPr>
+        <w:rFonts w:ascii="Wingdings" w:hAnsi="Wingdings" w:hint="default"/>
+      </w:rPr>
+    </w:lvl>
+    <w:lvl w:ilvl="5">
+      <w:start w:val="1"/>
+      <w:numFmt w:val="bullet"/>
+      <w:lvlText w:val=""/>
+      <w:lvlJc w:val="left"/>
+      <w:pPr>
+        <w:tabs>
+          <w:tab w:val="num" w:pos="3600"/>
+        </w:tabs>
+        <w:ind w:left="3960" w:hanging="360"/>
+      </w:pPr>
+      <w:rPr>
+        <w:rFonts w:ascii="Symbol" w:hAnsi="Symbol" w:hint="default"/>
+      </w:rPr>
+    </w:lvl>
+    <w:lvl w:ilvl="6">
+      <w:start w:val="1"/>
+      <w:numFmt w:val="bullet"/>
+      <w:lvlText w:val="o"/>
+      <w:lvlJc w:val="left"/>
+      <w:pPr>
+        <w:tabs>
+          <w:tab w:val="num" w:pos="4320"/>
+        </w:tabs>
+        <w:ind w:left="4680" w:hanging="360"/>
+      </w:pPr>
+      <w:rPr>
+        <w:rFonts w:ascii="Courier New" w:hAnsi="Courier New" w:cs="Courier New" w:hint="default"/>
+      </w:rPr>
+    </w:lvl>
+    <w:lvl w:ilvl="7">
+      <w:start w:val="1"/>
+      <w:numFmt w:val="bullet"/>
+      <w:lvlText w:val=""/>
+      <w:lvlJc w:val="left"/>
+      <w:pPr>
+        <w:tabs>
+          <w:tab w:val="num" w:pos="5040"/>
+        </w:tabs>
+        <w:ind w:left="5400" w:hanging="360"/>
+      </w:pPr>
+      <w:rPr>
+        <w:rFonts w:ascii="Wingdings" w:hAnsi="Wingdings" w:hint="default"/>
+      </w:rPr>
+    </w:lvl>
+    <w:lvl w:ilvl="8">
+      <w:start w:val="1"/>
+      <w:numFmt w:val="bullet"/>
+      <w:lvlText w:val=""/>
+      <w:lvlJc w:val="left"/>
+      <w:pPr>
+        <w:tabs>
+          <w:tab w:val="num" w:pos="5760"/>
+        </w:tabs>
+        <w:ind w:left="6120" w:hanging="360"/>
+      </w:pPr>
+      <w:rPr>
+        <w:rFonts w:ascii="Wingdings" w:hAnsi="Wingdings" w:hint="default"/>
+      </w:rPr>
+    </w:lvl>
+  </w:abstractNum>
+  <w:abstractNum w:abstractNumId="1">
+    <w:nsid w:val="FFFFFF7C"/>
+    <w:multiLevelType w:val="singleLevel"/>
+    <w:tmpl w:val="B628979E"/>
+    <w:lvl w:ilvl="0">
+      <w:start w:val="1"/>
+      <w:numFmt w:val="decimal"/>
+      <w:lvlText w:val="%1."/>
+      <w:lvlJc w:val="left"/>
+      <w:pPr>
+        <w:tabs>
+          <w:tab w:val="num" w:pos="1492"/>
+        </w:tabs>
+        <w:ind w:left="1492" w:hanging="360"/>
+      </w:pPr>
+    </w:lvl>
+  </w:abstractNum>
+  <w:abstractNum w:abstractNumId="2">
+    <w:nsid w:val="FFFFFF7D"/>
+    <w:multiLevelType w:val="singleLevel"/>
+    <w:tmpl w:val="37369DC6"/>
+    <w:lvl w:ilvl="0">
+      <w:start w:val="1"/>
+      <w:numFmt w:val="decimal"/>
+      <w:lvlText w:val="%1."/>
+      <w:lvlJc w:val="left"/>
+      <w:pPr>
+        <w:tabs>
+          <w:tab w:val="num" w:pos="1209"/>
+        </w:tabs>
+        <w:ind w:left="1209" w:hanging="360"/>
+      </w:pPr>
+    </w:lvl>
+  </w:abstractNum>
+  <w:abstractNum w:abstractNumId="3">
+    <w:nsid w:val="FFFFFF7E"/>
+    <w:multiLevelType w:val="singleLevel"/>
+    <w:tmpl w:val="2254701A"/>
+    <w:lvl w:ilvl="0">
+      <w:start w:val="1"/>
+      <w:numFmt w:val="decimal"/>
+      <w:lvlText w:val="%1."/>
+      <w:lvlJc w:val="left"/>
+      <w:pPr>
+        <w:tabs>
+          <w:tab w:val="num" w:pos="926"/>
+        </w:tabs>
+        <w:ind w:left="926" w:hanging="360"/>
+      </w:pPr>
+    </w:lvl>
+  </w:abstractNum>
+  <w:abstractNum w:abstractNumId="4">
+    <w:nsid w:val="FFFFFF7F"/>
+    <w:multiLevelType w:val="singleLevel"/>
+    <w:tmpl w:val="F120F2E0"/>
+    <w:lvl w:ilvl="0">
+      <w:start w:val="1"/>
+      <w:numFmt w:val="decimal"/>
+      <w:lvlText w:val="%1."/>
+      <w:lvlJc w:val="left"/>
+      <w:pPr>
+        <w:tabs>
+          <w:tab w:val="num" w:pos="643"/>
+        </w:tabs>
+        <w:ind w:left="643" w:hanging="360"/>
+      </w:pPr>
+    </w:lvl>
+  </w:abstractNum>
+  <w:abstractNum w:abstractNumId="5">
+    <w:nsid w:val="FFFFFF80"/>
+    <w:multiLevelType w:val="singleLevel"/>
+    <w:tmpl w:val="5E5C43DA"/>
+    <w:lvl w:ilvl="0">
+      <w:start w:val="1"/>
+      <w:numFmt w:val="bullet"/>
+      <w:lvlText w:val=""/>
+      <w:lvlJc w:val="left"/>
+      <w:pPr>
+        <w:tabs>
+          <w:tab w:val="num" w:pos="1492"/>
+        </w:tabs>
+        <w:ind w:left="1492" w:hanging="360"/>
+      </w:pPr>
+      <w:rPr>
+        <w:rFonts w:ascii="Symbol" w:hAnsi="Symbol" w:hint="default"/>
+      </w:rPr>
+    </w:lvl>
+  </w:abstractNum>
+  <w:abstractNum w:abstractNumId="6">
+    <w:nsid w:val="FFFFFF81"/>
+    <w:multiLevelType w:val="singleLevel"/>
+    <w:tmpl w:val="895C2288"/>
+    <w:lvl w:ilvl="0">
+      <w:start w:val="1"/>
+      <w:numFmt w:val="bullet"/>
+      <w:lvlText w:val=""/>
+      <w:lvlJc w:val="left"/>
+      <w:pPr>
+        <w:tabs>
+          <w:tab w:val="num" w:pos="1209"/>
+        </w:tabs>
+        <w:ind w:left="1209" w:hanging="360"/>
+      </w:pPr>
+      <w:rPr>
+        <w:rFonts w:ascii="Symbol" w:hAnsi="Symbol" w:hint="default"/>
+      </w:rPr>
+    </w:lvl>
+  </w:abstractNum>
+  <w:abstractNum w:abstractNumId="7">
+    <w:nsid w:val="FFFFFF82"/>
+    <w:multiLevelType w:val="singleLevel"/>
+    <w:tmpl w:val="3A0E8D9E"/>
+    <w:lvl w:ilvl="0">
+      <w:start w:val="1"/>
+      <w:numFmt w:val="bullet"/>
+      <w:lvlText w:val=""/>
+      <w:lvlJc w:val="left"/>
+      <w:pPr>
+        <w:tabs>
+          <w:tab w:val="num" w:pos="926"/>
+        </w:tabs>
+        <w:ind w:left="926" w:hanging="360"/>
+      </w:pPr>
+      <w:rPr>
+        <w:rFonts w:ascii="Symbol" w:hAnsi="Symbol" w:hint="default"/>
+      </w:rPr>
+    </w:lvl>
+  </w:abstractNum>
+  <w:abstractNum w:abstractNumId="8">
+    <w:nsid w:val="FFFFFF83"/>
+    <w:multiLevelType w:val="singleLevel"/>
+    <w:tmpl w:val="7466FB62"/>
+    <w:lvl w:ilvl="0">
+      <w:start w:val="1"/>
+      <w:numFmt w:val="bullet"/>
+      <w:lvlText w:val=""/>
+      <w:lvlJc w:val="left"/>
+      <w:pPr>
+        <w:tabs>
+          <w:tab w:val="num" w:pos="643"/>
+        </w:tabs>
+        <w:ind w:left="643" w:hanging="360"/>
+      </w:pPr>
+      <w:rPr>
+        <w:rFonts w:ascii="Symbol" w:hAnsi="Symbol" w:hint="default"/>
+      </w:rPr>
+    </w:lvl>
+  </w:abstractNum>
+  <w:abstractNum w:abstractNumId="9">
+    <w:nsid w:val="FFFFFF88"/>
+    <w:multiLevelType w:val="singleLevel"/>
+    <w:tmpl w:val="0D562008"/>
+    <w:lvl w:ilvl="0">
+      <w:start w:val="1"/>
+      <w:numFmt w:val="decimal"/>
+      <w:lvlText w:val="%1."/>
+      <w:lvlJc w:val="left"/>
+      <w:pPr>
+        <w:tabs>
+          <w:tab w:val="num" w:pos="360"/>
+        </w:tabs>
+        <w:ind w:left="360" w:hanging="360"/>
+      </w:pPr>
+    </w:lvl>
+  </w:abstractNum>
+  <w:abstractNum w:abstractNumId="10">
+    <w:nsid w:val="FFFFFF89"/>
+    <w:multiLevelType w:val="singleLevel"/>
+    <w:tmpl w:val="7AB84D06"/>
+    <w:lvl w:ilvl="0">
+      <w:start w:val="1"/>
+      <w:numFmt w:val="bullet"/>
+      <w:lvlText w:val=""/>
+      <w:lvlJc w:val="left"/>
+      <w:pPr>
+        <w:tabs>
+          <w:tab w:val="num" w:pos="360"/>
+        </w:tabs>
+        <w:ind w:left="360" w:hanging="360"/>
+      </w:pPr>
+      <w:rPr>
+        <w:rFonts w:ascii="Symbol" w:hAnsi="Symbol" w:hint="default"/>
+      </w:rPr>
+    </w:lvl>
+  </w:abstractNum>
+  <w:abstractNum w:abstractNumId="11">
+    <w:nsid w:val="2C1AE401"/>
+    <w:multiLevelType w:val="multilevel"/>
+    <w:tmpl w:val="D0AE1D50"/>
+    <w:lvl w:ilvl="0">
+      <w:numFmt w:val="bullet"/>
+      <w:lvlText w:val=" "/>
+      <w:lvlJc w:val="left"/>
+      <w:pPr>
+        <w:tabs>
+          <w:tab w:val="num" w:pos="0"/>
+        </w:tabs>
+        <w:ind w:left="480" w:hanging="480"/>
+      </w:pPr>
+    </w:lvl>
+    <w:lvl w:ilvl="1">
+      <w:numFmt w:val="bullet"/>
+      <w:lvlText w:val=" "/>
+      <w:lvlJc w:val="left"/>
+      <w:pPr>
+        <w:tabs>
+          <w:tab w:val="num" w:pos="720"/>
+        </w:tabs>
+        <w:ind w:left="1200" w:hanging="480"/>
+      </w:pPr>
+    </w:lvl>
+    <w:lvl w:ilvl="2">
+      <w:numFmt w:val="bullet"/>
+      <w:lvlText w:val=" "/>
+      <w:lvlJc w:val="left"/>
+      <w:pPr>
+        <w:tabs>
+          <w:tab w:val="num" w:pos="1440"/>
+        </w:tabs>
+        <w:ind w:left="1920" w:hanging="480"/>
+      </w:pPr>
+    </w:lvl>
+    <w:lvl w:ilvl="3">
+      <w:numFmt w:val="bullet"/>
+      <w:lvlText w:val=" "/>
+      <w:lvlJc w:val="left"/>
+      <w:pPr>
+        <w:tabs>
+          <w:tab w:val="num" w:pos="2160"/>
+        </w:tabs>
+        <w:ind w:left="2640" w:hanging="480"/>
+      </w:pPr>
+    </w:lvl>
+    <w:lvl w:ilvl="4">
+      <w:numFmt w:val="bullet"/>
+      <w:lvlText w:val=" "/>
+      <w:lvlJc w:val="left"/>
+      <w:pPr>
+        <w:tabs>
+          <w:tab w:val="num" w:pos="2880"/>
+        </w:tabs>
+        <w:ind w:left="3360" w:hanging="480"/>
+      </w:pPr>
+    </w:lvl>
+    <w:lvl w:ilvl="5">
+      <w:numFmt w:val="bullet"/>
+      <w:lvlText w:val=" "/>
+      <w:lvlJc w:val="left"/>
+      <w:pPr>
+        <w:tabs>
+          <w:tab w:val="num" w:pos="3600"/>
+        </w:tabs>
+        <w:ind w:left="4080" w:hanging="480"/>
+      </w:pPr>
+    </w:lvl>
+    <w:lvl w:ilvl="6">
+      <w:numFmt w:val="bullet"/>
+      <w:lvlText w:val=" "/>
+      <w:lvlJc w:val="left"/>
+      <w:pPr>
+        <w:tabs>
+          <w:tab w:val="num" w:pos="4320"/>
+        </w:tabs>
+        <w:ind w:left="4800" w:hanging="480"/>
+      </w:pPr>
+    </w:lvl>
+    <w:lvl w:ilvl="7">
+      <w:numFmt w:val="bullet"/>
+      <w:lvlText w:val=" "/>
+      <w:lvlJc w:val="left"/>
+      <w:pPr>
+        <w:tabs>
+          <w:tab w:val="num" w:pos="5040"/>
+        </w:tabs>
+        <w:ind w:left="5520" w:hanging="480"/>
+      </w:pPr>
+    </w:lvl>
+    <w:lvl w:ilvl="8">
+      <w:numFmt w:val="bullet"/>
+      <w:lvlText w:val=" "/>
+      <w:lvlJc w:val="left"/>
+      <w:pPr>
+        <w:tabs>
+          <w:tab w:val="num" w:pos="5760"/>
+        </w:tabs>
+        <w:ind w:left="6240" w:hanging="480"/>
+      </w:pPr>
+    </w:lvl>
+  </w:abstractNum>
   <w:abstractNum w:abstractNumId="990">
     <w:nsid w:val="2c1ae401"/>
     <w:multiLevelType w:val="multilevel"/>
@@ -2504,6 +2937,42 @@
       </w:pPr>
     </w:lvl>
   </w:abstractNum>
+  <w:num w:numId="1">
+    <w:abstractNumId w:val="11"/>
+  </w:num>
+  <w:num w:numId="2">
+    <w:abstractNumId w:val="0"/>
+  </w:num>
+  <w:num w:numId="3">
+    <w:abstractNumId w:val="1"/>
+  </w:num>
+  <w:num w:numId="4">
+    <w:abstractNumId w:val="2"/>
+  </w:num>
+  <w:num w:numId="5">
+    <w:abstractNumId w:val="3"/>
+  </w:num>
+  <w:num w:numId="6">
+    <w:abstractNumId w:val="4"/>
+  </w:num>
+  <w:num w:numId="7">
+    <w:abstractNumId w:val="9"/>
+  </w:num>
+  <w:num w:numId="8">
+    <w:abstractNumId w:val="5"/>
+  </w:num>
+  <w:num w:numId="9">
+    <w:abstractNumId w:val="6"/>
+  </w:num>
+  <w:num w:numId="10">
+    <w:abstractNumId w:val="7"/>
+  </w:num>
+  <w:num w:numId="11">
+    <w:abstractNumId w:val="8"/>
+  </w:num>
+  <w:num w:numId="12">
+    <w:abstractNumId w:val="10"/>
+  </w:num>
   <w:num w:numId="1000">
     <w:abstractNumId w:val="990"/>
   </w:num>
@@ -2511,7 +2980,7 @@
 </file>
 
 <file path=word/styles.xml><?xml version="1.0" encoding="utf-8"?>
-<w:styles xmlns:r="http://schemas.openxmlformats.org/officeDocument/2006/relationships" xmlns:w="http://schemas.openxmlformats.org/wordprocessingml/2006/main">
+<w:styles xmlns:mc="http://schemas.openxmlformats.org/markup-compatibility/2006" xmlns:r="http://schemas.openxmlformats.org/officeDocument/2006/relationships" xmlns:w="http://schemas.openxmlformats.org/wordprocessingml/2006/main" xmlns:w14="http://schemas.microsoft.com/office/word/2010/wordml" xmlns:w15="http://schemas.microsoft.com/office/word/2012/wordml" mc:Ignorable="w14 w15">
   <w:docDefaults>
     <w:rPrDefault>
       <w:rPr>
@@ -2527,119 +2996,350 @@
       </w:pPr>
     </w:pPrDefault>
   </w:docDefaults>
-  <w:latentStyles w:defLockedState="0" w:defUIPriority="0" w:defSemiHidden="0" w:defUnhideWhenUsed="0" w:defQFormat="0" w:count="276"/>
+  <w:latentStyles w:defLockedState="0" w:defUIPriority="0" w:defSemiHidden="0" w:defUnhideWhenUsed="0" w:defQFormat="0" w:count="382">
+    <w:lsdException w:name="heading 8" w:semiHidden="1" w:unhideWhenUsed="1"/>
+    <w:lsdException w:name="index 5" w:semiHidden="1" w:unhideWhenUsed="1"/>
+    <w:lsdException w:name="index 6" w:semiHidden="1" w:unhideWhenUsed="1"/>
+    <w:lsdException w:name="index 7" w:semiHidden="1" w:unhideWhenUsed="1"/>
+    <w:lsdException w:name="index 8" w:semiHidden="1" w:unhideWhenUsed="1"/>
+    <w:lsdException w:name="index 9" w:semiHidden="1" w:unhideWhenUsed="1"/>
+    <w:lsdException w:name="toc 1" w:semiHidden="1" w:unhideWhenUsed="1"/>
+    <w:lsdException w:name="toc 2" w:semiHidden="1" w:unhideWhenUsed="1"/>
+    <w:lsdException w:name="toc 3" w:semiHidden="1" w:unhideWhenUsed="1"/>
+    <w:lsdException w:name="toc 4" w:semiHidden="1" w:unhideWhenUsed="1"/>
+    <w:lsdException w:name="toc 5" w:semiHidden="1" w:unhideWhenUsed="1"/>
+    <w:lsdException w:name="toc 6" w:semiHidden="1" w:unhideWhenUsed="1"/>
+    <w:lsdException w:name="toc 7" w:semiHidden="1" w:unhideWhenUsed="1"/>
+    <w:lsdException w:name="toc 8" w:semiHidden="1" w:unhideWhenUsed="1"/>
+    <w:lsdException w:name="toc 9" w:semiHidden="1" w:unhideWhenUsed="1"/>
+    <w:lsdException w:name="Normal Indent" w:semiHidden="1" w:unhideWhenUsed="1"/>
+    <w:lsdException w:name="footnote text" w:semiHidden="1" w:unhideWhenUsed="1"/>
+    <w:lsdException w:name="annotation text" w:semiHidden="1" w:unhideWhenUsed="1"/>
+    <w:lsdException w:name="header" w:semiHidden="1" w:unhideWhenUsed="1"/>
+    <w:lsdException w:name="footer" w:semiHidden="1" w:unhideWhenUsed="1"/>
+    <w:lsdException w:name="index heading" w:semiHidden="1" w:unhideWhenUsed="1"/>
+    <w:lsdException w:name="caption" w:semiHidden="1" w:unhideWhenUsed="1"/>
+    <w:lsdException w:name="table of figures" w:semiHidden="1" w:unhideWhenUsed="1"/>
+    <w:lsdException w:name="envelope address" w:semiHidden="1" w:unhideWhenUsed="1"/>
+    <w:lsdException w:name="envelope return" w:semiHidden="1" w:unhideWhenUsed="1"/>
+    <w:lsdException w:name="footnote reference" w:semiHidden="1" w:unhideWhenUsed="1"/>
+    <w:lsdException w:name="annotation reference" w:semiHidden="1" w:unhideWhenUsed="1"/>
+    <w:lsdException w:name="line number" w:semiHidden="1" w:unhideWhenUsed="1"/>
+    <w:lsdException w:name="page number" w:semiHidden="1" w:unhideWhenUsed="1"/>
+    <w:lsdException w:name="endnote reference" w:semiHidden="1" w:unhideWhenUsed="1"/>
+    <w:lsdException w:name="endnote text" w:semiHidden="1" w:unhideWhenUsed="1"/>
+    <w:lsdException w:name="table of authorities" w:semiHidden="1" w:unhideWhenUsed="1"/>
+    <w:lsdException w:name="macro" w:semiHidden="1" w:unhideWhenUsed="1"/>
+    <w:lsdException w:name="toa heading" w:semiHidden="1" w:unhideWhenUsed="1"/>
+    <w:lsdException w:name="List" w:semiHidden="1" w:unhideWhenUsed="1"/>
+    <w:lsdException w:name="List Bullet" w:semiHidden="1" w:unhideWhenUsed="1"/>
+    <w:lsdException w:name="List Number" w:semiHidden="1" w:unhideWhenUsed="1"/>
+    <w:lsdException w:name="List 2" w:semiHidden="1" w:unhideWhenUsed="1"/>
+    <w:lsdException w:name="List 3" w:semiHidden="1" w:unhideWhenUsed="1"/>
+    <w:lsdException w:name="List 4" w:semiHidden="1" w:unhideWhenUsed="1"/>
+    <w:lsdException w:name="List 5" w:semiHidden="1" w:unhideWhenUsed="1"/>
+    <w:lsdException w:name="List Bullet 2" w:semiHidden="1" w:unhideWhenUsed="1"/>
+    <w:lsdException w:name="List Bullet 3" w:semiHidden="1" w:unhideWhenUsed="1"/>
+    <w:lsdException w:name="List Bullet 5" w:semiHidden="1" w:unhideWhenUsed="1"/>
+    <w:lsdException w:name="List Number 2" w:semiHidden="1" w:unhideWhenUsed="1"/>
+    <w:lsdException w:name="List Continue 3" w:semiHidden="1" w:unhideWhenUsed="1"/>
+    <w:lsdException w:name="List Continue 4" w:semiHidden="1" w:unhideWhenUsed="1"/>
+    <w:lsdException w:name="List Continue 5" w:semiHidden="1" w:unhideWhenUsed="1"/>
+    <w:lsdException w:name="Message Header" w:semiHidden="1" w:unhideWhenUsed="1"/>
+    <w:lsdException w:name="Salutation" w:semiHidden="1" w:unhideWhenUsed="1"/>
+    <w:lsdException w:name="Date" w:semiHidden="1" w:unhideWhenUsed="1"/>
+    <w:lsdException w:name="Body Text First Indent" w:semiHidden="1" w:unhideWhenUsed="1"/>
+    <w:lsdException w:name="Body Text First Indent 2" w:semiHidden="1" w:unhideWhenUsed="1"/>
+    <w:lsdException w:name="Note Heading" w:semiHidden="1" w:unhideWhenUsed="1"/>
+    <w:lsdException w:name="Body Text 2" w:semiHidden="1" w:unhideWhenUsed="1"/>
+    <w:lsdException w:name="Body Text 3" w:semiHidden="1" w:unhideWhenUsed="1"/>
+    <w:lsdException w:name="Body Text Indent 2" w:semiHidden="1" w:unhideWhenUsed="1"/>
+    <w:lsdException w:name="Body Text Indent 3" w:semiHidden="1" w:unhideWhenUsed="1"/>
+    <w:lsdException w:name="Block Text" w:semiHidden="1" w:unhideWhenUsed="1"/>
+    <w:lsdException w:name="Hyperlink" w:semiHidden="1" w:unhideWhenUsed="1"/>
+    <w:lsdException w:name="FollowedHyperlink" w:semiHidden="1" w:unhideWhenUsed="1"/>
+    <w:lsdException w:name="Document Map" w:semiHidden="1" w:unhideWhenUsed="1"/>
+    <w:lsdException w:name="Normal (Web)" w:semiHidden="1" w:unhideWhenUsed="1"/>
+    <w:lsdException w:name="HTML Acronym" w:semiHidden="1" w:unhideWhenUsed="1"/>
+    <w:lsdException w:name="HTML Address" w:semiHidden="1" w:unhideWhenUsed="1"/>
+    <w:lsdException w:name="HTML Cite" w:semiHidden="1" w:unhideWhenUsed="1"/>
+    <w:lsdException w:name="HTML Code" w:semiHidden="1" w:unhideWhenUsed="1"/>
+    <w:lsdException w:name="HTML Definition" w:semiHidden="1" w:unhideWhenUsed="1"/>
+    <w:lsdException w:name="HTML Keyboard" w:semiHidden="1" w:unhideWhenUsed="1"/>
+    <w:lsdException w:name="HTML Preformatted" w:semiHidden="1" w:unhideWhenUsed="1"/>
+    <w:lsdException w:name="HTML Sample" w:semiHidden="1" w:unhideWhenUsed="1"/>
+    <w:lsdException w:name="HTML Typewriter" w:semiHidden="1" w:unhideWhenUsed="1"/>
+    <w:lsdException w:name="HTML Variable" w:semiHidden="1" w:unhideWhenUsed="1"/>
+    <w:lsdException w:name="Normal Table" w:semiHidden="1" w:unhideWhenUsed="1"/>
+    <w:lsdException w:name="annotation subject" w:semiHidden="1" w:unhideWhenUsed="1"/>
+    <w:lsdException w:name="No List" w:semiHidden="1" w:unhideWhenUsed="1"/>
+    <w:lsdException w:name="Outline List 1" w:semiHidden="1" w:unhideWhenUsed="1"/>
+    <w:lsdException w:name="Outline List 2" w:semiHidden="1" w:unhideWhenUsed="1"/>
+    <w:lsdException w:name="Outline List 3" w:semiHidden="1" w:unhideWhenUsed="1"/>
+    <w:lsdException w:name="Table Simple 1" w:semiHidden="1" w:unhideWhenUsed="1"/>
+    <w:lsdException w:name="Table Simple 2" w:semiHidden="1" w:unhideWhenUsed="1"/>
+    <w:lsdException w:name="Table Simple 3" w:semiHidden="1" w:unhideWhenUsed="1"/>
+    <w:lsdException w:name="Table Classic 1" w:semiHidden="1" w:unhideWhenUsed="1"/>
+    <w:lsdException w:name="Table Classic 2" w:semiHidden="1" w:unhideWhenUsed="1"/>
+    <w:lsdException w:name="Table Classic 3" w:semiHidden="1" w:unhideWhenUsed="1"/>
+    <w:lsdException w:name="Table Classic 4" w:semiHidden="1" w:unhideWhenUsed="1"/>
+    <w:lsdException w:name="Table Colorful 1" w:semiHidden="1" w:unhideWhenUsed="1"/>
+    <w:lsdException w:name="Table Colorful 2" w:semiHidden="1" w:unhideWhenUsed="1"/>
+    <w:lsdException w:name="Table Colorful 3" w:semiHidden="1" w:unhideWhenUsed="1"/>
+    <w:lsdException w:name="Table Columns 1" w:semiHidden="1" w:unhideWhenUsed="1"/>
+    <w:lsdException w:name="Table Columns 2" w:semiHidden="1" w:unhideWhenUsed="1"/>
+    <w:lsdException w:name="Table Columns 3" w:semiHidden="1" w:unhideWhenUsed="1"/>
+    <w:lsdException w:name="Table Columns 4" w:semiHidden="1" w:unhideWhenUsed="1"/>
+    <w:lsdException w:name="Table Columns 5" w:semiHidden="1" w:unhideWhenUsed="1"/>
+    <w:lsdException w:name="Table Grid 1" w:semiHidden="1" w:unhideWhenUsed="1"/>
+    <w:lsdException w:name="Table Grid 2" w:semiHidden="1" w:unhideWhenUsed="1"/>
+    <w:lsdException w:name="Table Grid 3" w:semiHidden="1" w:unhideWhenUsed="1"/>
+    <w:lsdException w:name="Table Grid 4" w:semiHidden="1" w:unhideWhenUsed="1"/>
+    <w:lsdException w:name="Table Grid 5" w:semiHidden="1" w:unhideWhenUsed="1"/>
+    <w:lsdException w:name="Table Grid 6" w:semiHidden="1" w:unhideWhenUsed="1"/>
+    <w:lsdException w:name="Table Grid 7" w:semiHidden="1" w:unhideWhenUsed="1"/>
+    <w:lsdException w:name="Table Grid 8" w:semiHidden="1" w:unhideWhenUsed="1"/>
+    <w:lsdException w:name="Table List 1" w:semiHidden="1" w:unhideWhenUsed="1"/>
+    <w:lsdException w:name="Table List 2" w:semiHidden="1" w:unhideWhenUsed="1"/>
+    <w:lsdException w:name="Table List 3" w:semiHidden="1" w:unhideWhenUsed="1"/>
+    <w:lsdException w:name="Table List 4" w:semiHidden="1" w:unhideWhenUsed="1"/>
+    <w:lsdException w:name="Table List 5" w:semiHidden="1" w:unhideWhenUsed="1"/>
+    <w:lsdException w:name="Table List 6" w:semiHidden="1" w:unhideWhenUsed="1"/>
+    <w:lsdException w:name="Table List 7" w:semiHidden="1" w:unhideWhenUsed="1"/>
+    <w:lsdException w:name="Table List 8" w:semiHidden="1" w:unhideWhenUsed="1"/>
+    <w:lsdException w:name="Table 3D effects 1" w:semiHidden="1" w:unhideWhenUsed="1"/>
+    <w:lsdException w:name="Table 3D effects 2" w:semiHidden="1" w:unhideWhenUsed="1"/>
+    <w:lsdException w:name="Table 3D effects 3" w:semiHidden="1" w:unhideWhenUsed="1"/>
+    <w:lsdException w:name="Table Contemporary" w:semiHidden="1" w:unhideWhenUsed="1"/>
+    <w:lsdException w:name="Table Elegant" w:semiHidden="1" w:unhideWhenUsed="1"/>
+    <w:lsdException w:name="Table Professional" w:semiHidden="1" w:unhideWhenUsed="1"/>
+    <w:lsdException w:name="Table Subtle 1" w:semiHidden="1" w:unhideWhenUsed="1"/>
+    <w:lsdException w:name="Table Subtle 2" w:semiHidden="1" w:unhideWhenUsed="1"/>
+    <w:lsdException w:name="Table Web 1" w:semiHidden="1" w:unhideWhenUsed="1"/>
+    <w:lsdException w:name="Table Web 2" w:semiHidden="1" w:unhideWhenUsed="1"/>
+    <w:lsdException w:name="Table Web 3" w:semiHidden="1" w:unhideWhenUsed="1"/>
+    <w:lsdException w:name="Balloon Text" w:semiHidden="1" w:unhideWhenUsed="1"/>
+    <w:lsdException w:name="Table Theme" w:semiHidden="1" w:unhideWhenUsed="1"/>
+    <w:lsdException w:name="Note Level 1" w:semiHidden="1" w:unhideWhenUsed="1"/>
+    <w:lsdException w:name="Note Level 2" w:semiHidden="1" w:unhideWhenUsed="1"/>
+    <w:lsdException w:name="Note Level 3" w:semiHidden="1" w:unhideWhenUsed="1"/>
+    <w:lsdException w:name="Note Level 4" w:semiHidden="1" w:unhideWhenUsed="1"/>
+    <w:lsdException w:name="Note Level 5" w:semiHidden="1" w:unhideWhenUsed="1"/>
+    <w:lsdException w:name="Note Level 6" w:semiHidden="1" w:unhideWhenUsed="1"/>
+    <w:lsdException w:name="Note Level 7" w:semiHidden="1" w:unhideWhenUsed="1"/>
+    <w:lsdException w:name="Note Level 8" w:semiHidden="1" w:unhideWhenUsed="1"/>
+    <w:lsdException w:name="Note Level 9" w:semiHidden="1" w:unhideWhenUsed="1"/>
+    <w:lsdException w:name="Placeholder Text" w:semiHidden="1"/>
+    <w:lsdException w:name="Light Shading"/>
+    <w:lsdException w:name="Light List"/>
+    <w:lsdException w:name="Light Grid"/>
+    <w:lsdException w:name="Medium Shading 1"/>
+    <w:lsdException w:name="Medium Shading 2"/>
+    <w:lsdException w:name="Medium List 1"/>
+    <w:lsdException w:name="Medium List 2"/>
+    <w:lsdException w:name="Medium Grid 1"/>
+    <w:lsdException w:name="Medium Grid 2"/>
+    <w:lsdException w:name="Medium Grid 3"/>
+    <w:lsdException w:name="Dark List"/>
+    <w:lsdException w:name="Colorful Shading"/>
+    <w:lsdException w:name="Colorful List"/>
+    <w:lsdException w:name="Colorful Grid"/>
+    <w:lsdException w:name="Light Shading Accent 1"/>
+    <w:lsdException w:name="Light List Accent 1"/>
+    <w:lsdException w:name="Light Grid Accent 1"/>
+    <w:lsdException w:name="Medium Shading 1 Accent 1"/>
+    <w:lsdException w:name="Medium Shading 2 Accent 1"/>
+    <w:lsdException w:name="Medium List 1 Accent 1"/>
+    <w:lsdException w:name="Revision" w:semiHidden="1"/>
+    <w:lsdException w:name="Medium List 2 Accent 1"/>
+    <w:lsdException w:name="Medium Grid 1 Accent 1"/>
+    <w:lsdException w:name="Medium Grid 2 Accent 1"/>
+    <w:lsdException w:name="Medium Grid 3 Accent 1"/>
+    <w:lsdException w:name="Dark List Accent 1"/>
+    <w:lsdException w:name="Colorful Shading Accent 1"/>
+    <w:lsdException w:name="Colorful List Accent 1"/>
+    <w:lsdException w:name="Colorful Grid Accent 1"/>
+    <w:lsdException w:name="Light Shading Accent 2"/>
+    <w:lsdException w:name="Light List Accent 2"/>
+    <w:lsdException w:name="Light Grid Accent 2"/>
+    <w:lsdException w:name="Medium Shading 1 Accent 2"/>
+    <w:lsdException w:name="Medium Shading 2 Accent 2"/>
+    <w:lsdException w:name="Medium List 1 Accent 2"/>
+    <w:lsdException w:name="Medium List 2 Accent 2"/>
+    <w:lsdException w:name="Medium Grid 1 Accent 2"/>
+    <w:lsdException w:name="Medium Grid 2 Accent 2"/>
+    <w:lsdException w:name="Medium Grid 3 Accent 2"/>
+    <w:lsdException w:name="Dark List Accent 2"/>
+    <w:lsdException w:name="Colorful Shading Accent 2"/>
+    <w:lsdException w:name="Colorful List Accent 2"/>
+    <w:lsdException w:name="Colorful Grid Accent 2"/>
+    <w:lsdException w:name="Light Shading Accent 3"/>
+    <w:lsdException w:name="Light List Accent 3"/>
+    <w:lsdException w:name="Light Grid Accent 3"/>
+    <w:lsdException w:name="Medium Shading 1 Accent 3"/>
+    <w:lsdException w:name="Medium Shading 2 Accent 3"/>
+    <w:lsdException w:name="Medium List 1 Accent 3"/>
+    <w:lsdException w:name="Medium List 2 Accent 3"/>
+    <w:lsdException w:name="Medium Grid 1 Accent 3"/>
+    <w:lsdException w:name="Medium Grid 2 Accent 3"/>
+    <w:lsdException w:name="Medium Grid 3 Accent 3"/>
+    <w:lsdException w:name="Dark List Accent 3"/>
+    <w:lsdException w:name="Colorful Shading Accent 3"/>
+    <w:lsdException w:name="Colorful List Accent 3"/>
+    <w:lsdException w:name="Colorful Grid Accent 3"/>
+    <w:lsdException w:name="Light Shading Accent 4"/>
+    <w:lsdException w:name="Light List Accent 4"/>
+    <w:lsdException w:name="Light Grid Accent 4"/>
+    <w:lsdException w:name="Medium Shading 1 Accent 4"/>
+    <w:lsdException w:name="Medium Shading 2 Accent 4"/>
+    <w:lsdException w:name="Medium List 1 Accent 4"/>
+    <w:lsdException w:name="Medium List 2 Accent 4"/>
+    <w:lsdException w:name="Medium Grid 1 Accent 4"/>
+    <w:lsdException w:name="Medium Grid 2 Accent 4"/>
+    <w:lsdException w:name="Medium Grid 3 Accent 4"/>
+    <w:lsdException w:name="Dark List Accent 4"/>
+    <w:lsdException w:name="Colorful Shading Accent 4"/>
+    <w:lsdException w:name="Colorful List Accent 4"/>
+    <w:lsdException w:name="Colorful Grid Accent 4"/>
+    <w:lsdException w:name="Light Shading Accent 5"/>
+    <w:lsdException w:name="Light List Accent 5"/>
+    <w:lsdException w:name="Light Grid Accent 5"/>
+    <w:lsdException w:name="Medium Shading 1 Accent 5"/>
+    <w:lsdException w:name="Medium Shading 2 Accent 5"/>
+    <w:lsdException w:name="Medium List 1 Accent 5"/>
+    <w:lsdException w:name="Medium List 2 Accent 5"/>
+    <w:lsdException w:name="Medium Grid 1 Accent 5"/>
+    <w:lsdException w:name="Medium Grid 2 Accent 5"/>
+    <w:lsdException w:name="Medium Grid 3 Accent 5"/>
+    <w:lsdException w:name="Dark List Accent 5"/>
+    <w:lsdException w:name="Colorful Shading Accent 5"/>
+    <w:lsdException w:name="Colorful List Accent 5"/>
+    <w:lsdException w:name="Colorful Grid Accent 5"/>
+    <w:lsdException w:name="Light Shading Accent 6"/>
+    <w:lsdException w:name="Light List Accent 6"/>
+    <w:lsdException w:name="Light Grid Accent 6"/>
+    <w:lsdException w:name="Medium Shading 1 Accent 6"/>
+    <w:lsdException w:name="Medium Shading 2 Accent 6"/>
+    <w:lsdException w:name="Medium List 1 Accent 6"/>
+    <w:lsdException w:name="Medium List 2 Accent 6"/>
+    <w:lsdException w:name="Medium Grid 1 Accent 6"/>
+    <w:lsdException w:name="Medium Grid 2 Accent 6"/>
+    <w:lsdException w:name="Medium Grid 3 Accent 6"/>
+    <w:lsdException w:name="Dark List Accent 6"/>
+    <w:lsdException w:name="Colorful Shading Accent 6"/>
+    <w:lsdException w:name="Colorful List Accent 6"/>
+    <w:lsdException w:name="Colorful Grid Accent 6"/>
+    <w:lsdException w:name="Bibliography" w:semiHidden="1" w:unhideWhenUsed="1"/>
+    <w:lsdException w:name="TOC Heading" w:semiHidden="1" w:unhideWhenUsed="1"/>
+    <w:lsdException w:name="Grid Table 4" w:uiPriority="49"/>
+    <w:lsdException w:name="Grid Table 5 Dark" w:uiPriority="50"/>
+    <w:lsdException w:name="Grid Table 6 Colorful" w:uiPriority="51"/>
+    <w:lsdException w:name="Grid Table 7 Colorful" w:uiPriority="52"/>
+    <w:lsdException w:name="Grid Table 1 Light Accent 1" w:uiPriority="46"/>
+    <w:lsdException w:name="Grid Table 2 Accent 1" w:uiPriority="47"/>
+    <w:lsdException w:name="Grid Table 3 Accent 1" w:uiPriority="48"/>
+    <w:lsdException w:name="Grid Table 4 Accent 1" w:uiPriority="49"/>
+    <w:lsdException w:name="Grid Table 5 Dark Accent 1" w:uiPriority="50"/>
+    <w:lsdException w:name="Grid Table 6 Colorful Accent 1" w:uiPriority="51"/>
+    <w:lsdException w:name="Grid Table 7 Colorful Accent 1" w:uiPriority="52"/>
+    <w:lsdException w:name="Grid Table 1 Light Accent 2" w:uiPriority="46"/>
+    <w:lsdException w:name="Grid Table 2 Accent 2" w:uiPriority="47"/>
+    <w:lsdException w:name="Grid Table 3 Accent 2" w:uiPriority="48"/>
+    <w:lsdException w:name="Grid Table 4 Accent 2" w:uiPriority="49"/>
+    <w:lsdException w:name="Grid Table 5 Dark Accent 2" w:uiPriority="50"/>
+    <w:lsdException w:name="Grid Table 6 Colorful Accent 2" w:uiPriority="51"/>
+    <w:lsdException w:name="Grid Table 7 Colorful Accent 2" w:uiPriority="52"/>
+    <w:lsdException w:name="Grid Table 1 Light Accent 3" w:uiPriority="46"/>
+    <w:lsdException w:name="Grid Table 2 Accent 3" w:uiPriority="47"/>
+    <w:lsdException w:name="Grid Table 3 Accent 3" w:uiPriority="48"/>
+    <w:lsdException w:name="Grid Table 4 Accent 3" w:uiPriority="49"/>
+    <w:lsdException w:name="Grid Table 5 Dark Accent 3" w:uiPriority="50"/>
+    <w:lsdException w:name="Grid Table 6 Colorful Accent 3" w:uiPriority="51"/>
+    <w:lsdException w:name="Grid Table 7 Colorful Accent 3" w:uiPriority="52"/>
+    <w:lsdException w:name="Grid Table 1 Light Accent 4" w:uiPriority="46"/>
+    <w:lsdException w:name="Grid Table 2 Accent 4" w:uiPriority="47"/>
+    <w:lsdException w:name="Grid Table 3 Accent 4" w:uiPriority="48"/>
+    <w:lsdException w:name="Grid Table 4 Accent 4" w:uiPriority="49"/>
+    <w:lsdException w:name="Grid Table 5 Dark Accent 4" w:uiPriority="50"/>
+    <w:lsdException w:name="Grid Table 6 Colorful Accent 4" w:uiPriority="51"/>
+    <w:lsdException w:name="Grid Table 7 Colorful Accent 4" w:uiPriority="52"/>
+    <w:lsdException w:name="Grid Table 1 Light Accent 5" w:uiPriority="46"/>
+    <w:lsdException w:name="Grid Table 2 Accent 5" w:uiPriority="47"/>
+    <w:lsdException w:name="Grid Table 3 Accent 5" w:uiPriority="48"/>
+    <w:lsdException w:name="Grid Table 4 Accent 5" w:uiPriority="49"/>
+    <w:lsdException w:name="Grid Table 5 Dark Accent 5" w:uiPriority="50"/>
+    <w:lsdException w:name="Grid Table 6 Colorful Accent 5" w:uiPriority="51"/>
+    <w:lsdException w:name="Grid Table 7 Colorful Accent 5" w:uiPriority="52"/>
+    <w:lsdException w:name="Grid Table 1 Light Accent 6" w:uiPriority="46"/>
+    <w:lsdException w:name="Grid Table 2 Accent 6" w:uiPriority="47"/>
+    <w:lsdException w:name="Grid Table 3 Accent 6" w:uiPriority="48"/>
+    <w:lsdException w:name="Grid Table 4 Accent 6" w:uiPriority="49"/>
+    <w:lsdException w:name="Grid Table 5 Dark Accent 6" w:uiPriority="50"/>
+    <w:lsdException w:name="Grid Table 6 Colorful Accent 6" w:uiPriority="51"/>
+    <w:lsdException w:name="Grid Table 7 Colorful Accent 6" w:uiPriority="52"/>
+    <w:lsdException w:name="List Table 1 Light" w:uiPriority="46"/>
+    <w:lsdException w:name="List Table 2" w:uiPriority="47"/>
+    <w:lsdException w:name="List Table 3" w:uiPriority="48"/>
+    <w:lsdException w:name="List Table 4" w:uiPriority="49"/>
+    <w:lsdException w:name="List Table 5 Dark" w:uiPriority="50"/>
+    <w:lsdException w:name="List Table 6 Colorful" w:uiPriority="51"/>
+    <w:lsdException w:name="List Table 7 Colorful" w:uiPriority="52"/>
+    <w:lsdException w:name="List Table 1 Light Accent 1" w:uiPriority="46"/>
+    <w:lsdException w:name="List Table 2 Accent 1" w:uiPriority="47"/>
+    <w:lsdException w:name="List Table 3 Accent 1" w:uiPriority="48"/>
+    <w:lsdException w:name="List Table 4 Accent 1" w:uiPriority="49"/>
+    <w:lsdException w:name="List Table 5 Dark Accent 1" w:uiPriority="50"/>
+    <w:lsdException w:name="List Table 6 Colorful Accent 1" w:uiPriority="51"/>
+    <w:lsdException w:name="List Table 7 Colorful Accent 1" w:uiPriority="52"/>
+    <w:lsdException w:name="List Table 1 Light Accent 2" w:uiPriority="46"/>
+    <w:lsdException w:name="List Table 2 Accent 2" w:uiPriority="47"/>
+    <w:lsdException w:name="List Table 3 Accent 2" w:uiPriority="48"/>
+    <w:lsdException w:name="List Table 4 Accent 2" w:uiPriority="49"/>
+    <w:lsdException w:name="List Table 5 Dark Accent 2" w:uiPriority="50"/>
+    <w:lsdException w:name="List Table 6 Colorful Accent 2" w:uiPriority="51"/>
+    <w:lsdException w:name="List Table 7 Colorful Accent 2" w:uiPriority="52"/>
+    <w:lsdException w:name="List Table 1 Light Accent 3" w:uiPriority="46"/>
+    <w:lsdException w:name="List Table 2 Accent 3" w:uiPriority="47"/>
+    <w:lsdException w:name="List Table 3 Accent 3" w:uiPriority="48"/>
+    <w:lsdException w:name="List Table 4 Accent 3" w:uiPriority="49"/>
+    <w:lsdException w:name="List Table 5 Dark Accent 3" w:uiPriority="50"/>
+    <w:lsdException w:name="List Table 6 Colorful Accent 3" w:uiPriority="51"/>
+    <w:lsdException w:name="List Table 7 Colorful Accent 3" w:uiPriority="52"/>
+    <w:lsdException w:name="List Table 1 Light Accent 4" w:uiPriority="46"/>
+    <w:lsdException w:name="List Table 2 Accent 4" w:uiPriority="47"/>
+    <w:lsdException w:name="List Table 3 Accent 4" w:uiPriority="48"/>
+    <w:lsdException w:name="List Table 4 Accent 4" w:uiPriority="49"/>
+    <w:lsdException w:name="List Table 5 Dark Accent 4" w:uiPriority="50"/>
+    <w:lsdException w:name="List Table 6 Colorful Accent 4" w:uiPriority="51"/>
+    <w:lsdException w:name="List Table 7 Colorful Accent 4" w:uiPriority="52"/>
+    <w:lsdException w:name="List Table 1 Light Accent 5" w:uiPriority="46"/>
+    <w:lsdException w:name="List Table 2 Accent 5" w:uiPriority="47"/>
+    <w:lsdException w:name="List Table 3 Accent 5" w:uiPriority="48"/>
+    <w:lsdException w:name="List Table 4 Accent 5" w:uiPriority="49"/>
+    <w:lsdException w:name="List Table 5 Dark Accent 5" w:uiPriority="50"/>
+    <w:lsdException w:name="List Table 6 Colorful Accent 5" w:uiPriority="51"/>
+    <w:lsdException w:name="List Table 7 Colorful Accent 5" w:uiPriority="52"/>
+    <w:lsdException w:name="List Table 1 Light Accent 6" w:uiPriority="46"/>
+    <w:lsdException w:name="List Table 2 Accent 6" w:uiPriority="47"/>
+    <w:lsdException w:name="List Table 3 Accent 6" w:uiPriority="48"/>
+    <w:lsdException w:name="List Table 4 Accent 6" w:uiPriority="49"/>
+    <w:lsdException w:name="List Table 5 Dark Accent 6" w:uiPriority="50"/>
+    <w:lsdException w:name="List Table 6 Colorful Accent 6" w:uiPriority="51"/>
+    <w:lsdException w:name="List Table 7 Colorful Accent 6" w:uiPriority="52"/>
+    <w:lsdException w:name="Mention" w:semiHidden="1" w:uiPriority="99" w:unhideWhenUsed="1"/>
+    <w:lsdException w:name="Smart Hyperlink" w:semiHidden="1" w:uiPriority="99" w:unhideWhenUsed="1"/>
+  </w:latentStyles>
   <w:style w:type="paragraph" w:default="1" w:styleId="Normal">
     <w:name w:val="Normal"/>
     <w:qFormat/>
   </w:style>
-  <w:style w:type="paragraph" w:styleId="BodyText">
-    <w:name w:val="Body Text"/>
-    <w:basedOn w:val="Normal"/>
-    <w:link w:val="BodyTextChar"/>
-    <w:pPr>
-      <w:spacing w:before="180" w:after="180"/>
-    </w:pPr>
-    <w:qFormat/>
-  </w:style>
-  <w:style w:type="paragraph" w:customStyle="1" w:styleId="FirstParagraph">
-    <w:name w:val="First Paragraph"/>
-    <w:basedOn w:val="BodyText"/>
-    <w:next w:val="BodyText"/>
-    <w:qFormat/>
-  </w:style>
-  <w:style w:type="paragraph" w:customStyle="1" w:styleId="Compact">
-    <w:name w:val="Compact"/>
-    <w:basedOn w:val="BodyText"/>
-    <w:qFormat/>
-    <w:pPr>
-      <w:spacing w:before="36" w:after="36"/>
-    </w:pPr>
-  </w:style>
-  <w:style w:type="paragraph" w:styleId="Title">
-    <w:name w:val="Title"/>
-    <w:basedOn w:val="Normal"/>
-    <w:next w:val="BodyText"/>
-    <w:qFormat/>
-    <w:pPr>
-      <w:keepNext/>
-      <w:keepLines/>
-      <w:spacing w:before="480" w:after="240"/>
-      <w:jc w:val="center"/>
-    </w:pPr>
-    <w:rPr>
-      <w:rFonts w:asciiTheme="majorHAnsi" w:eastAsiaTheme="majorEastAsia" w:hAnsiTheme="majorHAnsi" w:cstheme="majorBidi"/>
-      <w:b/>
-      <w:bCs/>
-      <w:color w:val="345A8A" w:themeColor="accent1" w:themeShade="B5"/>
-      <w:sz w:val="36"/>
-      <w:szCs w:val="36"/>
-    </w:rPr>
-  </w:style>
-  <w:style w:type="paragraph" w:styleId="Subtitle">
-    <w:name w:val="Subtitle"/>
-    <w:basedOn w:val="Title"/>
-    <w:next w:val="BodyText"/>
-    <w:qFormat/>
-    <w:pPr>
-      <w:keepNext/>
-      <w:keepLines/>
-      <w:spacing w:before="240" w:after="240"/>
-      <w:jc w:val="center"/>
-    </w:pPr>
-    <w:rPr>
-      <w:sz w:val="30"/>
-      <w:szCs w:val="30"/>
-    </w:rPr>
-  </w:style>
-  <w:style w:type="paragraph" w:customStyle="1" w:styleId="Author">
-    <w:name w:val="Author"/>
-    <w:next w:val="BodyText"/>
-    <w:qFormat/>
-    <w:pPr>
-      <w:keepNext/>
-      <w:keepLines/>
-      <w:jc w:val="center"/>
-    </w:pPr>
-  </w:style>
-  <w:style w:type="paragraph" w:styleId="Date">
-    <w:name w:val="Date"/>
-    <w:next w:val="BodyText"/>
-    <w:qFormat/>
-    <w:pPr>
-      <w:keepNext/>
-      <w:keepLines/>
-      <w:jc w:val="center"/>
-    </w:pPr>
-  </w:style>
-  <w:style w:type="paragraph" w:customStyle="1" w:styleId="Abstract">
-    <w:name w:val="Abstract"/>
-    <w:basedOn w:val="Normal"/>
-    <w:next w:val="BodyText"/>
-    <w:qFormat/>
-    <w:pPr>
-      <w:keepNext/>
-      <w:keepLines/>
-      <w:spacing w:before="300" w:after="300"/>
-    </w:pPr>
-    <w:rPr>
-      <w:sz w:val="20"/>
-      <w:szCs w:val="20"/>
-    </w:rPr>
-  </w:style>
-  <w:style w:type="paragraph" w:styleId="Bibliography">
-    <w:name w:val="Bibliography"/>
-    <w:basedOn w:val="Normal"/>
-    <w:next w:val="Bibliography"/>
-    <w:qFormat/>
-    <w:pPr/>
-    <w:rPr/>
-  </w:style>
   <w:style w:type="paragraph" w:styleId="Heading1">
-    <w:name w:val="Heading 1"/>
+    <w:name w:val="heading 1"/>
     <w:basedOn w:val="Normal"/>
     <w:next w:val="BodyText"/>
     <w:uiPriority w:val="9"/>
     <w:qFormat/>
+    <w:rsid w:val="000615FE"/>
     <w:pPr>
       <w:keepNext/>
       <w:keepLines/>
@@ -2647,16 +3347,18 @@
       <w:outlineLvl w:val="0"/>
     </w:pPr>
     <w:rPr>
-      <w:rFonts w:asciiTheme="majorHAnsi" w:eastAsiaTheme="majorEastAsia" w:hAnsiTheme="majorHAnsi" w:cstheme="majorBidi"/>
+      <w:rFonts w:ascii="Arial Narrow" w:eastAsiaTheme="majorEastAsia" w:hAnsi="Arial Narrow" w:cstheme="majorBidi"/>
       <w:b/>
       <w:bCs/>
-      <w:color w:val="345A8A" w:themeColor="accent1" w:themeShade="B5"/>
+      <w:color w:val="000000" w:themeColor="text1"/>
+      <w:kern w:val="32"/>
       <w:sz w:val="32"/>
       <w:szCs w:val="32"/>
+      <w14:ligatures w14:val="standardContextual"/>
     </w:rPr>
   </w:style>
   <w:style w:type="paragraph" w:styleId="Heading2">
-    <w:name w:val="Heading 2"/>
+    <w:name w:val="heading 2"/>
     <w:basedOn w:val="Normal"/>
     <w:next w:val="BodyText"/>
     <w:uiPriority w:val="9"/>
@@ -2672,13 +3374,13 @@
       <w:rFonts w:asciiTheme="majorHAnsi" w:eastAsiaTheme="majorEastAsia" w:hAnsiTheme="majorHAnsi" w:cstheme="majorBidi"/>
       <w:b/>
       <w:bCs/>
-      <w:color w:val="4F81BD" w:themeColor="accent1"/>
+      <w:color w:val="F07F09" w:themeColor="accent1"/>
       <w:sz w:val="32"/>
       <w:szCs w:val="32"/>
     </w:rPr>
   </w:style>
   <w:style w:type="paragraph" w:styleId="Heading3">
-    <w:name w:val="Heading 3"/>
+    <w:name w:val="heading 3"/>
     <w:basedOn w:val="Normal"/>
     <w:next w:val="BodyText"/>
     <w:uiPriority w:val="9"/>
@@ -2694,13 +3396,13 @@
       <w:rFonts w:asciiTheme="majorHAnsi" w:eastAsiaTheme="majorEastAsia" w:hAnsiTheme="majorHAnsi" w:cstheme="majorBidi"/>
       <w:b/>
       <w:bCs/>
-      <w:color w:val="4F81BD" w:themeColor="accent1"/>
+      <w:color w:val="F07F09" w:themeColor="accent1"/>
       <w:sz w:val="28"/>
       <w:szCs w:val="28"/>
     </w:rPr>
   </w:style>
   <w:style w:type="paragraph" w:styleId="Heading4">
-    <w:name w:val="Heading 4"/>
+    <w:name w:val="heading 4"/>
     <w:basedOn w:val="Normal"/>
     <w:next w:val="BodyText"/>
     <w:uiPriority w:val="9"/>
@@ -2716,13 +3418,11 @@
       <w:rFonts w:asciiTheme="majorHAnsi" w:eastAsiaTheme="majorEastAsia" w:hAnsiTheme="majorHAnsi" w:cstheme="majorBidi"/>
       <w:b/>
       <w:bCs/>
-      <w:color w:val="4F81BD" w:themeColor="accent1"/>
-      <w:sz w:val="24"/>
-      <w:szCs w:val="24"/>
+      <w:color w:val="F07F09" w:themeColor="accent1"/>
     </w:rPr>
   </w:style>
   <w:style w:type="paragraph" w:styleId="Heading5">
-    <w:name w:val="Heading 5"/>
+    <w:name w:val="heading 5"/>
     <w:basedOn w:val="Normal"/>
     <w:next w:val="BodyText"/>
     <w:uiPriority w:val="9"/>
@@ -2738,13 +3438,11 @@
       <w:rFonts w:asciiTheme="majorHAnsi" w:eastAsiaTheme="majorEastAsia" w:hAnsiTheme="majorHAnsi" w:cstheme="majorBidi"/>
       <w:i/>
       <w:iCs/>
-      <w:color w:val="4F81BD" w:themeColor="accent1"/>
-      <w:sz w:val="24"/>
-      <w:szCs w:val="24"/>
+      <w:color w:val="F07F09" w:themeColor="accent1"/>
     </w:rPr>
   </w:style>
   <w:style w:type="paragraph" w:styleId="Heading6">
-    <w:name w:val="Heading 6"/>
+    <w:name w:val="heading 6"/>
     <w:basedOn w:val="Normal"/>
     <w:next w:val="BodyText"/>
     <w:uiPriority w:val="9"/>
@@ -2758,13 +3456,11 @@
     </w:pPr>
     <w:rPr>
       <w:rFonts w:asciiTheme="majorHAnsi" w:eastAsiaTheme="majorEastAsia" w:hAnsiTheme="majorHAnsi" w:cstheme="majorBidi"/>
-      <w:color w:val="4F81BD" w:themeColor="accent1"/>
-      <w:sz w:val="24"/>
-      <w:szCs w:val="24"/>
+      <w:color w:val="F07F09" w:themeColor="accent1"/>
     </w:rPr>
   </w:style>
   <w:style w:type="paragraph" w:styleId="Heading7">
-    <w:name w:val="Heading 7"/>
+    <w:name w:val="heading 7"/>
     <w:basedOn w:val="Normal"/>
     <w:next w:val="BodyText"/>
     <w:uiPriority w:val="9"/>
@@ -2778,13 +3474,11 @@
     </w:pPr>
     <w:rPr>
       <w:rFonts w:asciiTheme="majorHAnsi" w:eastAsiaTheme="majorEastAsia" w:hAnsiTheme="majorHAnsi" w:cstheme="majorBidi"/>
-      <w:color w:val="4F81BD" w:themeColor="accent1"/>
-      <w:sz w:val="24"/>
-      <w:szCs w:val="24"/>
+      <w:color w:val="F07F09" w:themeColor="accent1"/>
     </w:rPr>
   </w:style>
   <w:style w:type="paragraph" w:styleId="Heading8">
-    <w:name w:val="Heading 8"/>
+    <w:name w:val="heading 8"/>
     <w:basedOn w:val="Normal"/>
     <w:next w:val="BodyText"/>
     <w:uiPriority w:val="9"/>
@@ -2798,13 +3492,11 @@
     </w:pPr>
     <w:rPr>
       <w:rFonts w:asciiTheme="majorHAnsi" w:eastAsiaTheme="majorEastAsia" w:hAnsiTheme="majorHAnsi" w:cstheme="majorBidi"/>
-      <w:color w:val="4F81BD" w:themeColor="accent1"/>
-      <w:sz w:val="24"/>
-      <w:szCs w:val="24"/>
+      <w:color w:val="F07F09" w:themeColor="accent1"/>
     </w:rPr>
   </w:style>
   <w:style w:type="paragraph" w:styleId="Heading9">
-    <w:name w:val="Heading 9"/>
+    <w:name w:val="heading 9"/>
     <w:basedOn w:val="Normal"/>
     <w:next w:val="BodyText"/>
     <w:uiPriority w:val="9"/>
@@ -2818,9 +3510,168 @@
     </w:pPr>
     <w:rPr>
       <w:rFonts w:asciiTheme="majorHAnsi" w:eastAsiaTheme="majorEastAsia" w:hAnsiTheme="majorHAnsi" w:cstheme="majorBidi"/>
-      <w:color w:val="4F81BD" w:themeColor="accent1"/>
-      <w:sz w:val="24"/>
-      <w:szCs w:val="24"/>
+      <w:color w:val="F07F09" w:themeColor="accent1"/>
+    </w:rPr>
+  </w:style>
+  <w:style w:type="character" w:default="1" w:styleId="DefaultParagraphFont">
+    <w:name w:val="Default Paragraph Font"/>
+    <w:uiPriority w:val="1"/>
+    <w:semiHidden/>
+    <w:unhideWhenUsed/>
+  </w:style>
+  <w:style w:type="table" w:default="1" w:styleId="TableNormal">
+    <w:name w:val="Normal Table"/>
+    <w:uiPriority w:val="99"/>
+    <w:semiHidden/>
+    <w:unhideWhenUsed/>
+    <w:tblPr>
+      <w:tblInd w:w="0" w:type="dxa"/>
+      <w:tblCellMar>
+        <w:top w:w="0" w:type="dxa"/>
+        <w:left w:w="108" w:type="dxa"/>
+        <w:bottom w:w="0" w:type="dxa"/>
+        <w:right w:w="108" w:type="dxa"/>
+      </w:tblCellMar>
+    </w:tblPr>
+  </w:style>
+  <w:style w:type="numbering" w:default="1" w:styleId="NoList">
+    <w:name w:val="No List"/>
+    <w:uiPriority w:val="99"/>
+    <w:semiHidden/>
+    <w:unhideWhenUsed/>
+  </w:style>
+  <w:style w:type="paragraph" w:styleId="BodyText">
+    <w:name w:val="Body Text"/>
+    <w:basedOn w:val="Normal"/>
+    <w:link w:val="BodyTextChar"/>
+    <w:qFormat/>
+    <w:rsid w:val="000615FE"/>
+    <w:pPr>
+      <w:spacing w:before="180" w:after="180"/>
+    </w:pPr>
+    <w:rPr>
+      <w:rFonts w:ascii="Arial Narrow" w:hAnsi="Arial Narrow"/>
+      <w:kern w:val="24"/>
+      <w14:ligatures w14:val="standardContextual"/>
+      <w14:numForm w14:val="lining"/>
+    </w:rPr>
+  </w:style>
+  <w:style w:type="paragraph" w:customStyle="1" w:styleId="FirstParagraph">
+    <w:name w:val="First Paragraph"/>
+    <w:basedOn w:val="BodyText"/>
+    <w:next w:val="BodyText"/>
+    <w:qFormat/>
+    <w:rsid w:val="000615FE"/>
+    <w:rPr>
+      <w14:numSpacing w14:val="proportional"/>
+    </w:rPr>
+  </w:style>
+  <w:style w:type="paragraph" w:customStyle="1" w:styleId="Compact">
+    <w:name w:val="Compact"/>
+    <w:basedOn w:val="BodyText"/>
+    <w:qFormat/>
+    <w:rsid w:val="000615FE"/>
+    <w:pPr>
+      <w:spacing w:before="36" w:after="36"/>
+    </w:pPr>
+  </w:style>
+  <w:style w:type="paragraph" w:styleId="Title">
+    <w:name w:val="Title"/>
+    <w:basedOn w:val="Normal"/>
+    <w:next w:val="BodyText"/>
+    <w:qFormat/>
+    <w:rsid w:val="000615FE"/>
+    <w:pPr>
+      <w:keepNext/>
+      <w:keepLines/>
+      <w:spacing w:before="480" w:after="240"/>
+    </w:pPr>
+    <w:rPr>
+      <w:rFonts w:ascii="Arial Narrow" w:eastAsiaTheme="majorEastAsia" w:hAnsi="Arial Narrow" w:cstheme="majorBidi"/>
+      <w:b/>
+      <w:bCs/>
+      <w:color w:val="000000" w:themeColor="text1"/>
+      <w:kern w:val="36"/>
+      <w:sz w:val="36"/>
+      <w:szCs w:val="36"/>
+    </w:rPr>
+  </w:style>
+  <w:style w:type="paragraph" w:styleId="Subtitle">
+    <w:name w:val="Subtitle"/>
+    <w:basedOn w:val="Title"/>
+    <w:next w:val="BodyText"/>
+    <w:qFormat/>
+    <w:pPr>
+      <w:spacing w:before="240"/>
+      <w:jc w:val="center"/>
+    </w:pPr>
+    <w:rPr>
+      <w:sz w:val="30"/>
+      <w:szCs w:val="30"/>
+    </w:rPr>
+  </w:style>
+  <w:style w:type="paragraph" w:customStyle="1" w:styleId="Author">
+    <w:name w:val="Author"/>
+    <w:next w:val="BodyText"/>
+    <w:qFormat/>
+    <w:rsid w:val="000615FE"/>
+    <w:pPr>
+      <w:keepNext/>
+      <w:keepLines/>
+    </w:pPr>
+    <w:rPr>
+      <w:rFonts w:ascii="Arial Narrow" w:hAnsi="Arial Narrow"/>
+      <w:kern w:val="24"/>
+    </w:rPr>
+  </w:style>
+  <w:style w:type="paragraph" w:styleId="Date">
+    <w:name w:val="Date"/>
+    <w:next w:val="BodyText"/>
+    <w:qFormat/>
+    <w:rsid w:val="000615FE"/>
+    <w:pPr>
+      <w:keepNext/>
+      <w:keepLines/>
+    </w:pPr>
+    <w:rPr>
+      <w:rFonts w:ascii="Arial Narrow" w:hAnsi="Arial Narrow"/>
+      <w:kern w:val="24"/>
+      <w14:ligatures w14:val="standardContextual"/>
+      <w14:numForm w14:val="lining"/>
+      <w14:numSpacing w14:val="proportional"/>
+    </w:rPr>
+  </w:style>
+  <w:style w:type="paragraph" w:customStyle="1" w:styleId="Abstract">
+    <w:name w:val="Abstract"/>
+    <w:basedOn w:val="Normal"/>
+    <w:next w:val="BodyText"/>
+    <w:qFormat/>
+    <w:rsid w:val="000615FE"/>
+    <w:pPr>
+      <w:keepNext/>
+      <w:keepLines/>
+      <w:spacing w:before="300" w:after="300"/>
+      <w:jc w:val="both"/>
+    </w:pPr>
+    <w:rPr>
+      <w:rFonts w:ascii="Arial Narrow" w:hAnsi="Arial Narrow"/>
+      <w:kern w:val="20"/>
+      <w:sz w:val="20"/>
+      <w:szCs w:val="20"/>
+      <w14:ligatures w14:val="standardContextual"/>
+    </w:rPr>
+  </w:style>
+  <w:style w:type="paragraph" w:styleId="Bibliography">
+    <w:name w:val="Bibliography"/>
+    <w:basedOn w:val="Normal"/>
+    <w:qFormat/>
+    <w:rsid w:val="000615FE"/>
+    <w:rPr>
+      <w:rFonts w:ascii="Arial Narrow" w:hAnsi="Arial Narrow"/>
+      <w:kern w:val="24"/>
+      <w14:ligatures w14:val="standardContextual"/>
+      <w14:numForm w14:val="lining"/>
+      <w14:numSpacing w14:val="proportional"/>
     </w:rPr>
   </w:style>
   <w:style w:type="paragraph" w:styleId="BlockText">
@@ -2832,7 +3683,6 @@
     <w:qFormat/>
     <w:pPr>
       <w:spacing w:before="100" w:after="100"/>
-      <w:ind w:firstLine="0"/>
     </w:pPr>
     <w:rPr>
       <w:rFonts w:asciiTheme="majorHAnsi" w:eastAsiaTheme="majorEastAsia" w:hAnsiTheme="majorHAnsi" w:cstheme="majorBidi"/>
@@ -2842,21 +3692,14 @@
     </w:rPr>
   </w:style>
   <w:style w:type="paragraph" w:styleId="FootnoteText">
-    <w:name w:val="Footnote Text"/>
+    <w:name w:val="footnote text"/>
     <w:basedOn w:val="Normal"/>
-    <w:next w:val="FootnoteText"/>
     <w:uiPriority w:val="9"/>
     <w:unhideWhenUsed/>
     <w:qFormat/>
   </w:style>
-  <w:style w:type="character" w:default="1" w:styleId="DefaultParagraphFont">
-    <w:name w:val="Default Paragraph Font"/>
-    <w:semiHidden/>
-    <w:unhideWhenUsed/>
-  </w:style>
-  <w:style w:type="table" w:default="1" w:styleId="Table">
+  <w:style w:type="table" w:customStyle="1" w:styleId="Table">
     <w:name w:val="Table"/>
-    <w:basedOn w:val="TableNormal"/>
     <w:semiHidden/>
     <w:unhideWhenUsed/>
     <w:qFormat/>
@@ -2888,11 +3731,11 @@
     <w:basedOn w:val="Normal"/>
   </w:style>
   <w:style w:type="paragraph" w:styleId="Caption">
-    <w:name w:val="Caption"/>
+    <w:name w:val="caption"/>
     <w:basedOn w:val="Normal"/>
-    <w:link w:val="BodyTextChar"/>
+    <w:link w:val="CaptionChar"/>
     <w:pPr>
-      <w:spacing w:before="0" w:after="120"/>
+      <w:spacing w:after="120"/>
     </w:pPr>
     <w:rPr>
       <w:i/>
@@ -2901,9 +3744,18 @@
   <w:style w:type="paragraph" w:customStyle="1" w:styleId="TableCaption">
     <w:name w:val="Table Caption"/>
     <w:basedOn w:val="Caption"/>
+    <w:rsid w:val="000615FE"/>
     <w:pPr>
       <w:keepNext/>
     </w:pPr>
+    <w:rPr>
+      <w:rFonts w:ascii="Arial Narrow" w:hAnsi="Arial Narrow"/>
+      <w:iCs/>
+      <w:kern w:val="24"/>
+      <w14:ligatures w14:val="standardContextual"/>
+      <w14:numForm w14:val="lining"/>
+      <w14:numSpacing w14:val="proportional"/>
+    </w:rPr>
   </w:style>
   <w:style w:type="paragraph" w:customStyle="1" w:styleId="ImageCaption">
     <w:name w:val="Image Caption"/>
@@ -2920,31 +3772,32 @@
       <w:keepNext/>
     </w:pPr>
   </w:style>
-  <w:style w:type="character" w:customStyle="1" w:styleId="BodyTextChar">
-    <w:name w:val="Body Text Char"/>
+  <w:style w:type="character" w:customStyle="1" w:styleId="CaptionChar">
+    <w:name w:val="Caption Char"/>
     <w:basedOn w:val="DefaultParagraphFont"/>
-    <w:link w:val="BodyText"/>
+    <w:link w:val="Caption"/>
   </w:style>
   <w:style w:type="character" w:customStyle="1" w:styleId="VerbatimChar">
     <w:name w:val="Verbatim Char"/>
-    <w:basedOn w:val="BodyTextChar"/>
+    <w:basedOn w:val="CaptionChar"/>
+    <w:link w:val="SourceCode"/>
     <w:rPr>
       <w:rFonts w:ascii="Consolas" w:hAnsi="Consolas"/>
       <w:sz w:val="22"/>
     </w:rPr>
   </w:style>
   <w:style w:type="character" w:styleId="FootnoteReference">
-    <w:name w:val="Footnote Reference"/>
-    <w:basedOn w:val="BodyTextChar"/>
+    <w:name w:val="footnote reference"/>
+    <w:basedOn w:val="CaptionChar"/>
     <w:rPr>
       <w:vertAlign w:val="superscript"/>
     </w:rPr>
   </w:style>
   <w:style w:type="character" w:styleId="Hyperlink">
     <w:name w:val="Hyperlink"/>
-    <w:basedOn w:val="BodyTextChar"/>
-    <w:rPr>
-      <w:color w:val="4F81BD" w:themeColor="accent1"/>
+    <w:basedOn w:val="CaptionChar"/>
+    <w:rPr>
+      <w:color w:val="F07F09" w:themeColor="accent1"/>
     </w:rPr>
   </w:style>
   <w:style w:type="paragraph" w:styleId="TOCHeading">
@@ -2959,10 +3812,10 @@
       <w:outlineLvl w:val="9"/>
     </w:pPr>
     <w:rPr>
-      <w:rFonts w:asciiTheme="majorHAnsi" w:eastAsiaTheme="majorEastAsia" w:hAnsiTheme="majorHAnsi" w:cstheme="majorBidi"/>
+      <w:rFonts w:asciiTheme="majorHAnsi" w:hAnsiTheme="majorHAnsi"/>
       <w:b w:val="0"/>
       <w:bCs w:val="0"/>
-      <w:color w:val="365F91" w:themeColor="accent1" w:themeShade="BF"/>
+      <w:color w:val="B35E06" w:themeColor="accent1" w:themeShade="BF"/>
     </w:rPr>
   </w:style>
   <w:style w:type="paragraph" w:customStyle="1" w:styleId="SourceCode">
@@ -2970,267 +3823,341 @@
     <w:basedOn w:val="Normal"/>
     <w:link w:val="VerbatimChar"/>
     <w:pPr>
-      <w:wordWrap w:val="off"/>
-      <w:shd w:val="clear" w:fill="f8f8f8"/>
+      <w:shd w:val="clear" w:color="auto" w:fill="F8F8F8"/>
+      <w:wordWrap w:val="0"/>
     </w:pPr>
   </w:style>
   <w:style w:type="character" w:customStyle="1" w:styleId="KeywordTok">
     <w:name w:val="KeywordTok"/>
     <w:basedOn w:val="VerbatimChar"/>
     <w:rPr>
-      <w:color w:val="204a87"/>
-      <w:shd w:val="clear" w:fill="f8f8f8"/>
+      <w:rFonts w:ascii="Consolas" w:hAnsi="Consolas"/>
       <w:b/>
+      <w:color w:val="204A87"/>
+      <w:sz w:val="22"/>
+      <w:shd w:val="clear" w:color="auto" w:fill="F8F8F8"/>
     </w:rPr>
   </w:style>
   <w:style w:type="character" w:customStyle="1" w:styleId="DataTypeTok">
     <w:name w:val="DataTypeTok"/>
     <w:basedOn w:val="VerbatimChar"/>
     <w:rPr>
-      <w:color w:val="204a87"/>
-      <w:shd w:val="clear" w:fill="f8f8f8"/>
+      <w:rFonts w:ascii="Consolas" w:hAnsi="Consolas"/>
+      <w:color w:val="204A87"/>
+      <w:sz w:val="22"/>
+      <w:shd w:val="clear" w:color="auto" w:fill="F8F8F8"/>
     </w:rPr>
   </w:style>
   <w:style w:type="character" w:customStyle="1" w:styleId="DecValTok">
     <w:name w:val="DecValTok"/>
     <w:basedOn w:val="VerbatimChar"/>
     <w:rPr>
-      <w:color w:val="0000cf"/>
-      <w:shd w:val="clear" w:fill="f8f8f8"/>
+      <w:rFonts w:ascii="Consolas" w:hAnsi="Consolas"/>
+      <w:color w:val="0000CF"/>
+      <w:sz w:val="22"/>
+      <w:shd w:val="clear" w:color="auto" w:fill="F8F8F8"/>
     </w:rPr>
   </w:style>
   <w:style w:type="character" w:customStyle="1" w:styleId="BaseNTok">
     <w:name w:val="BaseNTok"/>
     <w:basedOn w:val="VerbatimChar"/>
     <w:rPr>
-      <w:color w:val="0000cf"/>
-      <w:shd w:val="clear" w:fill="f8f8f8"/>
+      <w:rFonts w:ascii="Consolas" w:hAnsi="Consolas"/>
+      <w:color w:val="0000CF"/>
+      <w:sz w:val="22"/>
+      <w:shd w:val="clear" w:color="auto" w:fill="F8F8F8"/>
     </w:rPr>
   </w:style>
   <w:style w:type="character" w:customStyle="1" w:styleId="FloatTok">
     <w:name w:val="FloatTok"/>
     <w:basedOn w:val="VerbatimChar"/>
     <w:rPr>
-      <w:color w:val="0000cf"/>
-      <w:shd w:val="clear" w:fill="f8f8f8"/>
+      <w:rFonts w:ascii="Consolas" w:hAnsi="Consolas"/>
+      <w:color w:val="0000CF"/>
+      <w:sz w:val="22"/>
+      <w:shd w:val="clear" w:color="auto" w:fill="F8F8F8"/>
     </w:rPr>
   </w:style>
   <w:style w:type="character" w:customStyle="1" w:styleId="ConstantTok">
     <w:name w:val="ConstantTok"/>
     <w:basedOn w:val="VerbatimChar"/>
     <w:rPr>
+      <w:rFonts w:ascii="Consolas" w:hAnsi="Consolas"/>
       <w:color w:val="000000"/>
-      <w:shd w:val="clear" w:fill="f8f8f8"/>
+      <w:sz w:val="22"/>
+      <w:shd w:val="clear" w:color="auto" w:fill="F8F8F8"/>
     </w:rPr>
   </w:style>
   <w:style w:type="character" w:customStyle="1" w:styleId="CharTok">
     <w:name w:val="CharTok"/>
     <w:basedOn w:val="VerbatimChar"/>
     <w:rPr>
-      <w:color w:val="4e9a06"/>
-      <w:shd w:val="clear" w:fill="f8f8f8"/>
+      <w:rFonts w:ascii="Consolas" w:hAnsi="Consolas"/>
+      <w:color w:val="4E9A06"/>
+      <w:sz w:val="22"/>
+      <w:shd w:val="clear" w:color="auto" w:fill="F8F8F8"/>
     </w:rPr>
   </w:style>
   <w:style w:type="character" w:customStyle="1" w:styleId="SpecialCharTok">
     <w:name w:val="SpecialCharTok"/>
     <w:basedOn w:val="VerbatimChar"/>
     <w:rPr>
+      <w:rFonts w:ascii="Consolas" w:hAnsi="Consolas"/>
       <w:color w:val="000000"/>
-      <w:shd w:val="clear" w:fill="f8f8f8"/>
+      <w:sz w:val="22"/>
+      <w:shd w:val="clear" w:color="auto" w:fill="F8F8F8"/>
     </w:rPr>
   </w:style>
   <w:style w:type="character" w:customStyle="1" w:styleId="StringTok">
     <w:name w:val="StringTok"/>
     <w:basedOn w:val="VerbatimChar"/>
     <w:rPr>
-      <w:color w:val="4e9a06"/>
-      <w:shd w:val="clear" w:fill="f8f8f8"/>
+      <w:rFonts w:ascii="Consolas" w:hAnsi="Consolas"/>
+      <w:color w:val="4E9A06"/>
+      <w:sz w:val="22"/>
+      <w:shd w:val="clear" w:color="auto" w:fill="F8F8F8"/>
     </w:rPr>
   </w:style>
   <w:style w:type="character" w:customStyle="1" w:styleId="VerbatimStringTok">
     <w:name w:val="VerbatimStringTok"/>
     <w:basedOn w:val="VerbatimChar"/>
     <w:rPr>
-      <w:color w:val="4e9a06"/>
-      <w:shd w:val="clear" w:fill="f8f8f8"/>
+      <w:rFonts w:ascii="Consolas" w:hAnsi="Consolas"/>
+      <w:color w:val="4E9A06"/>
+      <w:sz w:val="22"/>
+      <w:shd w:val="clear" w:color="auto" w:fill="F8F8F8"/>
     </w:rPr>
   </w:style>
   <w:style w:type="character" w:customStyle="1" w:styleId="SpecialStringTok">
     <w:name w:val="SpecialStringTok"/>
     <w:basedOn w:val="VerbatimChar"/>
     <w:rPr>
-      <w:color w:val="4e9a06"/>
-      <w:shd w:val="clear" w:fill="f8f8f8"/>
+      <w:rFonts w:ascii="Consolas" w:hAnsi="Consolas"/>
+      <w:color w:val="4E9A06"/>
+      <w:sz w:val="22"/>
+      <w:shd w:val="clear" w:color="auto" w:fill="F8F8F8"/>
     </w:rPr>
   </w:style>
   <w:style w:type="character" w:customStyle="1" w:styleId="ImportTok">
     <w:name w:val="ImportTok"/>
     <w:basedOn w:val="VerbatimChar"/>
     <w:rPr>
-      <w:shd w:val="clear" w:fill="f8f8f8"/>
+      <w:rFonts w:ascii="Consolas" w:hAnsi="Consolas"/>
+      <w:sz w:val="22"/>
+      <w:shd w:val="clear" w:color="auto" w:fill="F8F8F8"/>
     </w:rPr>
   </w:style>
   <w:style w:type="character" w:customStyle="1" w:styleId="CommentTok">
     <w:name w:val="CommentTok"/>
     <w:basedOn w:val="VerbatimChar"/>
     <w:rPr>
-      <w:color w:val="8f5902"/>
-      <w:shd w:val="clear" w:fill="f8f8f8"/>
+      <w:rFonts w:ascii="Consolas" w:hAnsi="Consolas"/>
       <w:i/>
+      <w:color w:val="8F5902"/>
+      <w:sz w:val="22"/>
+      <w:shd w:val="clear" w:color="auto" w:fill="F8F8F8"/>
     </w:rPr>
   </w:style>
   <w:style w:type="character" w:customStyle="1" w:styleId="DocumentationTok">
     <w:name w:val="DocumentationTok"/>
     <w:basedOn w:val="VerbatimChar"/>
     <w:rPr>
-      <w:color w:val="8f5902"/>
-      <w:shd w:val="clear" w:fill="f8f8f8"/>
+      <w:rFonts w:ascii="Consolas" w:hAnsi="Consolas"/>
       <w:b/>
       <w:i/>
+      <w:color w:val="8F5902"/>
+      <w:sz w:val="22"/>
+      <w:shd w:val="clear" w:color="auto" w:fill="F8F8F8"/>
     </w:rPr>
   </w:style>
   <w:style w:type="character" w:customStyle="1" w:styleId="AnnotationTok">
     <w:name w:val="AnnotationTok"/>
     <w:basedOn w:val="VerbatimChar"/>
     <w:rPr>
-      <w:color w:val="8f5902"/>
-      <w:shd w:val="clear" w:fill="f8f8f8"/>
+      <w:rFonts w:ascii="Consolas" w:hAnsi="Consolas"/>
       <w:b/>
       <w:i/>
+      <w:color w:val="8F5902"/>
+      <w:sz w:val="22"/>
+      <w:shd w:val="clear" w:color="auto" w:fill="F8F8F8"/>
     </w:rPr>
   </w:style>
   <w:style w:type="character" w:customStyle="1" w:styleId="CommentVarTok">
     <w:name w:val="CommentVarTok"/>
     <w:basedOn w:val="VerbatimChar"/>
     <w:rPr>
-      <w:color w:val="8f5902"/>
-      <w:shd w:val="clear" w:fill="f8f8f8"/>
+      <w:rFonts w:ascii="Consolas" w:hAnsi="Consolas"/>
       <w:b/>
       <w:i/>
+      <w:color w:val="8F5902"/>
+      <w:sz w:val="22"/>
+      <w:shd w:val="clear" w:color="auto" w:fill="F8F8F8"/>
     </w:rPr>
   </w:style>
   <w:style w:type="character" w:customStyle="1" w:styleId="OtherTok">
     <w:name w:val="OtherTok"/>
     <w:basedOn w:val="VerbatimChar"/>
     <w:rPr>
-      <w:color w:val="8f5902"/>
-      <w:shd w:val="clear" w:fill="f8f8f8"/>
+      <w:rFonts w:ascii="Consolas" w:hAnsi="Consolas"/>
+      <w:color w:val="8F5902"/>
+      <w:sz w:val="22"/>
+      <w:shd w:val="clear" w:color="auto" w:fill="F8F8F8"/>
     </w:rPr>
   </w:style>
   <w:style w:type="character" w:customStyle="1" w:styleId="FunctionTok">
     <w:name w:val="FunctionTok"/>
     <w:basedOn w:val="VerbatimChar"/>
     <w:rPr>
+      <w:rFonts w:ascii="Consolas" w:hAnsi="Consolas"/>
       <w:color w:val="000000"/>
-      <w:shd w:val="clear" w:fill="f8f8f8"/>
+      <w:sz w:val="22"/>
+      <w:shd w:val="clear" w:color="auto" w:fill="F8F8F8"/>
     </w:rPr>
   </w:style>
   <w:style w:type="character" w:customStyle="1" w:styleId="VariableTok">
     <w:name w:val="VariableTok"/>
     <w:basedOn w:val="VerbatimChar"/>
     <w:rPr>
+      <w:rFonts w:ascii="Consolas" w:hAnsi="Consolas"/>
       <w:color w:val="000000"/>
-      <w:shd w:val="clear" w:fill="f8f8f8"/>
+      <w:sz w:val="22"/>
+      <w:shd w:val="clear" w:color="auto" w:fill="F8F8F8"/>
     </w:rPr>
   </w:style>
   <w:style w:type="character" w:customStyle="1" w:styleId="ControlFlowTok">
     <w:name w:val="ControlFlowTok"/>
     <w:basedOn w:val="VerbatimChar"/>
     <w:rPr>
-      <w:color w:val="204a87"/>
-      <w:shd w:val="clear" w:fill="f8f8f8"/>
+      <w:rFonts w:ascii="Consolas" w:hAnsi="Consolas"/>
       <w:b/>
+      <w:color w:val="204A87"/>
+      <w:sz w:val="22"/>
+      <w:shd w:val="clear" w:color="auto" w:fill="F8F8F8"/>
     </w:rPr>
   </w:style>
   <w:style w:type="character" w:customStyle="1" w:styleId="OperatorTok">
     <w:name w:val="OperatorTok"/>
     <w:basedOn w:val="VerbatimChar"/>
     <w:rPr>
-      <w:color w:val="ce5c00"/>
-      <w:shd w:val="clear" w:fill="f8f8f8"/>
+      <w:rFonts w:ascii="Consolas" w:hAnsi="Consolas"/>
       <w:b/>
+      <w:color w:val="CE5C00"/>
+      <w:sz w:val="22"/>
+      <w:shd w:val="clear" w:color="auto" w:fill="F8F8F8"/>
     </w:rPr>
   </w:style>
   <w:style w:type="character" w:customStyle="1" w:styleId="BuiltInTok">
     <w:name w:val="BuiltInTok"/>
     <w:basedOn w:val="VerbatimChar"/>
     <w:rPr>
-      <w:shd w:val="clear" w:fill="f8f8f8"/>
+      <w:rFonts w:ascii="Consolas" w:hAnsi="Consolas"/>
+      <w:sz w:val="22"/>
+      <w:shd w:val="clear" w:color="auto" w:fill="F8F8F8"/>
     </w:rPr>
   </w:style>
   <w:style w:type="character" w:customStyle="1" w:styleId="ExtensionTok">
     <w:name w:val="ExtensionTok"/>
     <w:basedOn w:val="VerbatimChar"/>
     <w:rPr>
-      <w:shd w:val="clear" w:fill="f8f8f8"/>
+      <w:rFonts w:ascii="Consolas" w:hAnsi="Consolas"/>
+      <w:sz w:val="22"/>
+      <w:shd w:val="clear" w:color="auto" w:fill="F8F8F8"/>
     </w:rPr>
   </w:style>
   <w:style w:type="character" w:customStyle="1" w:styleId="PreprocessorTok">
     <w:name w:val="PreprocessorTok"/>
     <w:basedOn w:val="VerbatimChar"/>
     <w:rPr>
-      <w:color w:val="8f5902"/>
-      <w:shd w:val="clear" w:fill="f8f8f8"/>
+      <w:rFonts w:ascii="Consolas" w:hAnsi="Consolas"/>
       <w:i/>
+      <w:color w:val="8F5902"/>
+      <w:sz w:val="22"/>
+      <w:shd w:val="clear" w:color="auto" w:fill="F8F8F8"/>
     </w:rPr>
   </w:style>
   <w:style w:type="character" w:customStyle="1" w:styleId="AttributeTok">
     <w:name w:val="AttributeTok"/>
     <w:basedOn w:val="VerbatimChar"/>
     <w:rPr>
-      <w:color w:val="c4a000"/>
-      <w:shd w:val="clear" w:fill="f8f8f8"/>
+      <w:rFonts w:ascii="Consolas" w:hAnsi="Consolas"/>
+      <w:color w:val="C4A000"/>
+      <w:sz w:val="22"/>
+      <w:shd w:val="clear" w:color="auto" w:fill="F8F8F8"/>
     </w:rPr>
   </w:style>
   <w:style w:type="character" w:customStyle="1" w:styleId="RegionMarkerTok">
     <w:name w:val="RegionMarkerTok"/>
     <w:basedOn w:val="VerbatimChar"/>
     <w:rPr>
-      <w:shd w:val="clear" w:fill="f8f8f8"/>
+      <w:rFonts w:ascii="Consolas" w:hAnsi="Consolas"/>
+      <w:sz w:val="22"/>
+      <w:shd w:val="clear" w:color="auto" w:fill="F8F8F8"/>
     </w:rPr>
   </w:style>
   <w:style w:type="character" w:customStyle="1" w:styleId="InformationTok">
     <w:name w:val="InformationTok"/>
     <w:basedOn w:val="VerbatimChar"/>
     <w:rPr>
-      <w:color w:val="8f5902"/>
-      <w:shd w:val="clear" w:fill="f8f8f8"/>
+      <w:rFonts w:ascii="Consolas" w:hAnsi="Consolas"/>
       <w:b/>
       <w:i/>
+      <w:color w:val="8F5902"/>
+      <w:sz w:val="22"/>
+      <w:shd w:val="clear" w:color="auto" w:fill="F8F8F8"/>
     </w:rPr>
   </w:style>
   <w:style w:type="character" w:customStyle="1" w:styleId="WarningTok">
     <w:name w:val="WarningTok"/>
     <w:basedOn w:val="VerbatimChar"/>
     <w:rPr>
-      <w:color w:val="8f5902"/>
-      <w:shd w:val="clear" w:fill="f8f8f8"/>
+      <w:rFonts w:ascii="Consolas" w:hAnsi="Consolas"/>
       <w:b/>
       <w:i/>
+      <w:color w:val="8F5902"/>
+      <w:sz w:val="22"/>
+      <w:shd w:val="clear" w:color="auto" w:fill="F8F8F8"/>
     </w:rPr>
   </w:style>
   <w:style w:type="character" w:customStyle="1" w:styleId="AlertTok">
     <w:name w:val="AlertTok"/>
     <w:basedOn w:val="VerbatimChar"/>
     <w:rPr>
-      <w:color w:val="ef2929"/>
-      <w:shd w:val="clear" w:fill="f8f8f8"/>
+      <w:rFonts w:ascii="Consolas" w:hAnsi="Consolas"/>
+      <w:color w:val="EF2929"/>
+      <w:sz w:val="22"/>
+      <w:shd w:val="clear" w:color="auto" w:fill="F8F8F8"/>
     </w:rPr>
   </w:style>
   <w:style w:type="character" w:customStyle="1" w:styleId="ErrorTok">
     <w:name w:val="ErrorTok"/>
     <w:basedOn w:val="VerbatimChar"/>
     <w:rPr>
-      <w:color w:val="a40000"/>
-      <w:shd w:val="clear" w:fill="f8f8f8"/>
+      <w:rFonts w:ascii="Consolas" w:hAnsi="Consolas"/>
       <w:b/>
+      <w:color w:val="A40000"/>
+      <w:sz w:val="22"/>
+      <w:shd w:val="clear" w:color="auto" w:fill="F8F8F8"/>
     </w:rPr>
   </w:style>
   <w:style w:type="character" w:customStyle="1" w:styleId="NormalTok">
     <w:name w:val="NormalTok"/>
     <w:basedOn w:val="VerbatimChar"/>
     <w:rPr>
-      <w:shd w:val="clear" w:fill="f8f8f8"/>
+      <w:rFonts w:ascii="Consolas" w:hAnsi="Consolas"/>
+      <w:sz w:val="22"/>
+      <w:shd w:val="clear" w:color="auto" w:fill="F8F8F8"/>
+    </w:rPr>
+  </w:style>
+  <w:style w:type="character" w:customStyle="1" w:styleId="BodyTextChar">
+    <w:name w:val="Body Text Char"/>
+    <w:basedOn w:val="DefaultParagraphFont"/>
+    <w:link w:val="BodyText"/>
+    <w:rsid w:val="000615FE"/>
+    <w:rPr>
+      <w:rFonts w:ascii="Arial Narrow" w:hAnsi="Arial Narrow"/>
+      <w:kern w:val="24"/>
+      <w14:ligatures w14:val="standardContextual"/>
+      <w14:numForm w14:val="lining"/>
     </w:rPr>
   </w:style>
 </w:styles>
@@ -3239,7 +4166,7 @@
 <file path=word/theme/theme1.xml><?xml version="1.0" encoding="utf-8"?>
 <a:theme xmlns:a="http://schemas.openxmlformats.org/drawingml/2006/main" name="Office Theme">
   <a:themeElements>
-    <a:clrScheme name="Office">
+    <a:clrScheme name="Aspect">
       <a:dk1>
         <a:sysClr val="windowText" lastClr="000000"/>
       </a:dk1>
@@ -3247,34 +4174,34 @@
         <a:sysClr val="window" lastClr="FFFFFF"/>
       </a:lt1>
       <a:dk2>
-        <a:srgbClr val="1F497D"/>
+        <a:srgbClr val="323232"/>
       </a:dk2>
       <a:lt2>
-        <a:srgbClr val="EEECE1"/>
+        <a:srgbClr val="E3DED1"/>
       </a:lt2>
       <a:accent1>
-        <a:srgbClr val="4F81BD"/>
+        <a:srgbClr val="F07F09"/>
       </a:accent1>
       <a:accent2>
-        <a:srgbClr val="C0504D"/>
+        <a:srgbClr val="9F2936"/>
       </a:accent2>
       <a:accent3>
-        <a:srgbClr val="9BBB59"/>
+        <a:srgbClr val="1B587C"/>
       </a:accent3>
       <a:accent4>
-        <a:srgbClr val="8064A2"/>
+        <a:srgbClr val="4E8542"/>
       </a:accent4>
       <a:accent5>
-        <a:srgbClr val="4BACC6"/>
+        <a:srgbClr val="604878"/>
       </a:accent5>
       <a:accent6>
-        <a:srgbClr val="F79646"/>
+        <a:srgbClr val="C19859"/>
       </a:accent6>
       <a:hlink>
-        <a:srgbClr val="0000FF"/>
+        <a:srgbClr val="6B9F25"/>
       </a:hlink>
       <a:folHlink>
-        <a:srgbClr val="800080"/>
+        <a:srgbClr val="B26B02"/>
       </a:folHlink>
     </a:clrScheme>
     <a:fontScheme name="Office">

</xml_diff>

<commit_message>
Update paper content and refine template
</commit_message>
<xml_diff>
--- a/inst/paper/paper.docx
+++ b/inst/paper/paper.docx
@@ -186,7 +186,7 @@
         <w:t xml:space="preserve"> </w:t>
       </w:r>
       <w:r>
-        <w:t xml:space="preserve">Noel*</w:t>
+        <w:t xml:space="preserve">Noel</w:t>
       </w:r>
       <w:r>
         <w:rPr>
@@ -225,7 +225,7 @@
         <w:t xml:space="preserve"> </w:t>
       </w:r>
       <w:r>
-        <w:t xml:space="preserve">Sparks*</w:t>
+        <w:t xml:space="preserve">Sparks</w:t>
       </w:r>
       <w:r>
         <w:rPr>
@@ -958,7 +958,16 @@
         <w:t xml:space="preserve"> </w:t>
       </w:r>
       <w:r>
-        <w:t xml:space="preserve">`hagis’,</w:t>
+        <w:t xml:space="preserve">‘</w:t>
+      </w:r>
+      <w:r>
+        <w:t xml:space="preserve">hagis</w:t>
+      </w:r>
+      <w:r>
+        <w:t xml:space="preserve">’</w:t>
+      </w:r>
+      <w:r>
+        <w:t xml:space="preserve">,</w:t>
       </w:r>
       <w:r>
         <w:t xml:space="preserve"> </w:t>
@@ -1124,7 +1133,7 @@
         <w:t xml:space="preserve"> </w:t>
       </w:r>
       <w:r>
-        <w:t xml:space="preserve">University of Southern Queensland Centre for Crop Health, Toowoomba, Qld 4350, AUS</w:t>
+        <w:t xml:space="preserve">University of Southern Queensland Centre for Crop Health, Toowoomba, Qld 4350, Australia</w:t>
       </w:r>
       <w:r>
         <w:br/>
@@ -1200,31 +1209,46 @@
         <w:pStyle w:val="FirstParagraph"/>
       </w:pPr>
       <w:r>
-        <w:t xml:space="preserve">Uniform and healthy stand establishment is essential to maximizing soybean yield. Oomycetes such as</w:t>
-      </w:r>
-      <w:r>
-        <w:t xml:space="preserve"> </w:t>
+        <w:t xml:space="preserve">Uniform and healthy stand establishment is essential to maximizing soybean (</w:t>
       </w:r>
       <w:r>
         <w:rPr>
           <w:i/>
         </w:rPr>
+        <w:t xml:space="preserve">Glycine max</w:t>
+      </w:r>
+      <w:r>
+        <w:t xml:space="preserve">) yield. Oomycetes such as</w:t>
+      </w:r>
+      <w:r>
+        <w:t xml:space="preserve"> </w:t>
+      </w:r>
+      <w:r>
+        <w:rPr>
+          <w:i/>
+        </w:rPr>
         <w:t xml:space="preserve">Phytophthora sojae</w:t>
       </w:r>
       <w:r>
         <w:t xml:space="preserve"> </w:t>
       </w:r>
       <w:r>
-        <w:t xml:space="preserve">constitute a significant threat to soybean (</w:t>
+        <w:t xml:space="preserve">constitute a significant threat to stand establishment and yield.</w:t>
+      </w:r>
+      <w:r>
+        <w:t xml:space="preserve"> </w:t>
       </w:r>
       <w:r>
         <w:rPr>
           <w:i/>
         </w:rPr>
-        <w:t xml:space="preserve">Glycine max</w:t>
-      </w:r>
-      <w:r>
-        <w:t xml:space="preserve">) stand establishment and yield.</w:t>
+        <w:t xml:space="preserve">P. sojae</w:t>
+      </w:r>
+      <w:r>
+        <w:t xml:space="preserve"> </w:t>
+      </w:r>
+      <w:r>
+        <w:t xml:space="preserve">has been managed primarily via deployment of single resistance genes in commercial soybean cultivars, which interact with</w:t>
       </w:r>
       <w:r>
         <w:t xml:space="preserve"> </w:t>
@@ -1239,40 +1263,64 @@
         <w:t xml:space="preserve"> </w:t>
       </w:r>
       <w:r>
-        <w:t xml:space="preserve">has been managed primarily via deployment of single resistance genes in commercial soybean cultivars, which interact with</w:t>
-      </w:r>
-      <w:r>
-        <w:t xml:space="preserve"> </w:t>
-      </w:r>
-      <w:r>
         <w:rPr>
           <w:i/>
         </w:rPr>
+        <w:t xml:space="preserve">Avr</w:t>
+      </w:r>
+      <w:r>
+        <w:t xml:space="preserve"> </w:t>
+      </w:r>
+      <w:r>
+        <w:t xml:space="preserve">gene products to confer resistance</w:t>
+      </w:r>
+      <w:r>
+        <w:t xml:space="preserve"> </w:t>
+      </w:r>
+      <w:r>
+        <w:t xml:space="preserve">(Anderson et al. 2015)</w:t>
+      </w:r>
+      <w:r>
+        <w:t xml:space="preserve">. Genetic resistance to</w:t>
+      </w:r>
+      <w:r>
+        <w:t xml:space="preserve"> </w:t>
+      </w:r>
+      <w:r>
+        <w:rPr>
+          <w:i/>
+        </w:rPr>
         <w:t xml:space="preserve">P. sojae</w:t>
       </w:r>
       <w:r>
         <w:t xml:space="preserve"> </w:t>
       </w:r>
       <w:r>
+        <w:t xml:space="preserve">is the most economical form of control for</w:t>
+      </w:r>
+      <w:r>
+        <w:t xml:space="preserve"> </w:t>
+      </w:r>
+      <w:r>
         <w:rPr>
           <w:i/>
         </w:rPr>
-        <w:t xml:space="preserve">Avr</w:t>
-      </w:r>
-      <w:r>
-        <w:t xml:space="preserve"> </w:t>
-      </w:r>
-      <w:r>
-        <w:t xml:space="preserve">gene products to confer resistance</w:t>
-      </w:r>
-      <w:r>
-        <w:t xml:space="preserve"> </w:t>
-      </w:r>
-      <w:r>
-        <w:t xml:space="preserve">(Anderson et al. 2015)</w:t>
-      </w:r>
-      <w:r>
-        <w:t xml:space="preserve">. Genetic resistance to</w:t>
+        <w:t xml:space="preserve">P. sojae</w:t>
+      </w:r>
+      <w:r>
+        <w:t xml:space="preserve"> </w:t>
+      </w:r>
+      <w:r>
+        <w:t xml:space="preserve">as it confers season-long protection to non-compatible pathotypes</w:t>
+      </w:r>
+      <w:r>
+        <w:t xml:space="preserve"> </w:t>
+      </w:r>
+      <w:r>
+        <w:t xml:space="preserve">(Dorrance et al. 2016)</w:t>
+      </w:r>
+      <w:r>
+        <w:t xml:space="preserve">. However,</w:t>
       </w:r>
       <w:r>
         <w:t xml:space="preserve"> </w:t>
@@ -1287,46 +1335,7 @@
         <w:t xml:space="preserve"> </w:t>
       </w:r>
       <w:r>
-        <w:t xml:space="preserve">is the most economical form of control for</w:t>
-      </w:r>
-      <w:r>
-        <w:t xml:space="preserve"> </w:t>
-      </w:r>
-      <w:r>
-        <w:rPr>
-          <w:i/>
-        </w:rPr>
-        <w:t xml:space="preserve">P. sojae</w:t>
-      </w:r>
-      <w:r>
-        <w:t xml:space="preserve"> </w:t>
-      </w:r>
-      <w:r>
-        <w:t xml:space="preserve">as it confers season-long protection to non-compatible pathotypes</w:t>
-      </w:r>
-      <w:r>
-        <w:t xml:space="preserve"> </w:t>
-      </w:r>
-      <w:r>
-        <w:t xml:space="preserve">(Dorrance et al. 2016)</w:t>
-      </w:r>
-      <w:r>
-        <w:t xml:space="preserve">. However,</w:t>
-      </w:r>
-      <w:r>
-        <w:t xml:space="preserve"> </w:t>
-      </w:r>
-      <w:r>
-        <w:rPr>
-          <w:i/>
-        </w:rPr>
-        <w:t xml:space="preserve">P. sojae</w:t>
-      </w:r>
-      <w:r>
-        <w:t xml:space="preserve"> </w:t>
-      </w:r>
-      <w:r>
-        <w:t xml:space="preserve">pathotype surveys need to be regularly conducted to determine shifts in pathotypes over time and provide recommendations for effective resistance genes. Although state-wide pathotype surveys have been conducted for the past 60 years, there has been no significant advance in pathotype analysis since the development of the Habgood-Gilmour Spreadsheet (HaGiS), written in Microsoft® Excel, in 1999</w:t>
+        <w:t xml:space="preserve">pathotype surveys need to be regularly conducted to determine shifts in pathotypes over time and provide recommendations for effective resistance genes. Although state-wide pathotype surveys have been conducted for the past 60 years in the USA, there has been no significant advance in pathotype analysis since the development of the Habgood-Gilmour Spreadsheet (HaGiS), written in Microsoft® Excel, in 1999</w:t>
       </w:r>
       <w:r>
         <w:t xml:space="preserve"> </w:t>
@@ -1352,7 +1361,7 @@
         <w:t xml:space="preserve"> </w:t>
       </w:r>
       <w:r>
-        <w:t xml:space="preserve">pathotype studies study the efficacy of soybean resistance genes in relation to a, or multiple, states</w:t>
+        <w:t xml:space="preserve">pathotype studies study the efficacy of soybean resistance genes in relation to a single state’s or multiple states’</w:t>
       </w:r>
       <w:r>
         <w:t xml:space="preserve"> </w:t>
@@ -1367,7 +1376,7 @@
         <w:t xml:space="preserve"> </w:t>
       </w:r>
       <w:r>
-        <w:t xml:space="preserve">population. In doing so, very large sets of virulence data are generated for potentially hundreds of isolates</w:t>
+        <w:t xml:space="preserve">population(s). In doing so, large sets of virulence data are generated, potentially for hundreds of isolates</w:t>
       </w:r>
       <w:r>
         <w:t xml:space="preserve"> </w:t>
@@ -1376,7 +1385,19 @@
         <w:t xml:space="preserve">(Dorrance et al. 2016)</w:t>
       </w:r>
       <w:r>
-        <w:t xml:space="preserve">. Using such large datasets within the HaGiS Excel based program can be cumbersome and time intensive to transfer the data into and analyze. R offers the ability to work with large data sets, such as pathotype survey virulence data, in an easy and efficient manner without the additional steps of data entry that the HaGiS Excel program requires.</w:t>
+        <w:t xml:space="preserve">. Using such large datasets within the HaGiS Excel based program can be cumbersome and time intensive to transfer the data into and perform analysis. The R statistical programming language</w:t>
+      </w:r>
+      <w:r>
+        <w:t xml:space="preserve"> </w:t>
+      </w:r>
+      <w:r>
+        <w:t xml:space="preserve">(R Core Team 2019)</w:t>
+      </w:r>
+      <w:r>
+        <w:t xml:space="preserve"> </w:t>
+      </w:r>
+      <w:r>
+        <w:t xml:space="preserve">offers the ability to work with large data sets in an easy and efficient manner without the additional steps of data entry that the HaGiS Excel program requires, while treating the virulence data as read-only, thereby further reducing the chance for errors.</w:t>
       </w:r>
     </w:p>
     <w:p>
@@ -1384,16 +1405,28 @@
         <w:pStyle w:val="BodyText"/>
       </w:pPr>
       <w:r>
-        <w:t xml:space="preserve">The R language provides an alternative to Microsoft Excel based data analysis and has become widely used in plant pathology studies due to its open-source framework and amenability to conduct reproducible research</w:t>
-      </w:r>
-      <w:r>
-        <w:t xml:space="preserve"> </w:t>
-      </w:r>
-      <w:r>
-        <w:t xml:space="preserve">(R Core Team 2019; Sparks et al. 2008; Bergna et al. 2018; Wallace et al. 2018)</w:t>
-      </w:r>
-      <w:r>
-        <w:t xml:space="preserve">. Using an R package for analyzing pathotype survey data can replicate all analyses provided by Excel-based programs. It allows users to create reproducible research and more detailed visualizations as well as allowing the plant pathology community to actively contribute to and build upon this code for future studies. For instance, McCoy and Noel produced R scripts to conduct these analyses originally performed with HaGiS, which were used to create the</w:t>
+        <w:t xml:space="preserve">R has become widely used in plant pathology studies due to its open-source framework and amenability to conduct reproducible research</w:t>
+      </w:r>
+      <w:r>
+        <w:t xml:space="preserve"> </w:t>
+      </w:r>
+      <w:r>
+        <w:t xml:space="preserve">(Sparks et al. 2011; Duku et al. 2016; Bergna et al. 2018; Wallace et al. 2018)</w:t>
+      </w:r>
+      <w:r>
+        <w:t xml:space="preserve">. Using an R package for analyzing pathotype survey data can replicate all analyses provided by Excel-based programs. It allows users to create reproducible research and more detailed visualizations as well as allowing the plant pathology community to actively contribute to and build upon this code for future studies. For instance, McCoy and Noel</w:t>
+      </w:r>
+      <w:r>
+        <w:t xml:space="preserve"> </w:t>
+      </w:r>
+      <w:r>
+        <w:t xml:space="preserve">(2018)</w:t>
+      </w:r>
+      <w:r>
+        <w:t xml:space="preserve"> </w:t>
+      </w:r>
+      <w:r>
+        <w:t xml:space="preserve">produced R scripts to conduct these analyses originally performed with HaGiS, which were used to create the</w:t>
       </w:r>
       <w:r>
         <w:t xml:space="preserve"> </w:t>
@@ -1417,7 +1450,7 @@
         <w:t xml:space="preserve"> </w:t>
       </w:r>
       <w:r>
-        <w:t xml:space="preserve">(McCoy and Noel 2018; McCoy et al. 2019)</w:t>
+        <w:t xml:space="preserve">(McCoy et al. 2019)</w:t>
       </w:r>
       <w:r>
         <w:t xml:space="preserve">.</w:t>
@@ -1440,19 +1473,7 @@
         <w:t xml:space="preserve"> </w:t>
       </w:r>
       <w:r>
-        <w:t xml:space="preserve">can be installed from the Comprehensive R Archive Network (CRAN) using the R command,</w:t>
-      </w:r>
-      <w:r>
-        <w:t xml:space="preserve"> </w:t>
-      </w:r>
-      <w:r>
-        <w:rPr>
-          <w:rStyle w:val="VerbatimChar"/>
-        </w:rPr>
-        <w:t xml:space="preserve">install.packages(“hagis”)</w:t>
-      </w:r>
-      <w:r>
-        <w:t xml:space="preserve">. For ease of use, the package uses a single argument format, which works in all</w:t>
+        <w:t xml:space="preserve">can be installed from the Comprehensive R Archive Network (CRAN). For ease of use the package uses a single argument format, which works in all</w:t>
       </w:r>
       <w:r>
         <w:t xml:space="preserve"> </w:t>
@@ -1470,22 +1491,7 @@
         <w:t xml:space="preserve"> </w:t>
       </w:r>
       <w:r>
-        <w:t xml:space="preserve">functions. Users provide their own data in the form of a spreadsheet, CSV or text file, specifying the proper fields for analysis when using</w:t>
-      </w:r>
-      <w:r>
-        <w:t xml:space="preserve"> </w:t>
-      </w:r>
-      <w:r>
-        <w:t xml:space="preserve">‘</w:t>
-      </w:r>
-      <w:r>
-        <w:t xml:space="preserve">hagis</w:t>
-      </w:r>
-      <w:r>
-        <w:t xml:space="preserve">’</w:t>
-      </w:r>
-      <w:r>
-        <w:t xml:space="preserve">. The results are returned as tables or figures as appropriate. Functions are provided to calculate pathotype complexity and summarize the distribution of reactions for each gene tested. Diversity indices that are calculated include Simple, Shannon, Simpson, Gleason and Evenness indices for the pathotype data set. Outputs from these analyses are given in publication ready graphics or tables and can be further modified by the user,</w:t>
+        <w:t xml:space="preserve">functions. Users provide their own data in the form of a spreadsheet, CSV or text file, specifying the proper fields for analysis. Functions are provided to calculate pathotype complexity and summarize the distribution of reactions for each gene tested. Simple, Shannon, Simpson, Gleason and Evenness diversity indices are calculated for the pathotype data set. Outputs from these analyses are given in publication ready graphics or tables and can be further modified by the user,</w:t>
       </w:r>
       <w:r>
         <w:t xml:space="preserve"> </w:t>
@@ -1497,16 +1503,7 @@
         <w:t xml:space="preserve">e.g.</w:t>
       </w:r>
       <w:r>
-        <w:t xml:space="preserve">, (Table</w:t>
-      </w:r>
-      <w:r>
-        <w:t xml:space="preserve"> </w:t>
-      </w:r>
-      <w:r>
-        <w:t xml:space="preserve">1</w:t>
-      </w:r>
-      <w:r>
-        <w:t xml:space="preserve">).</w:t>
+        <w:t xml:space="preserve">, Table 1.</w:t>
       </w:r>
     </w:p>
     <w:p>
@@ -1529,7 +1526,25 @@
         <w:t xml:space="preserve"> </w:t>
       </w:r>
       <w:r>
-        <w:t xml:space="preserve">pathotype surveys. Significantly, this R package provides the first development of</w:t>
+        <w:t xml:space="preserve">pathotype surveys. Significantly,</w:t>
+      </w:r>
+      <w:r>
+        <w:t xml:space="preserve"> </w:t>
+      </w:r>
+      <w:r>
+        <w:t xml:space="preserve">‘</w:t>
+      </w:r>
+      <w:r>
+        <w:t xml:space="preserve">hagis</w:t>
+      </w:r>
+      <w:r>
+        <w:t xml:space="preserve">’</w:t>
+      </w:r>
+      <w:r>
+        <w:t xml:space="preserve"> </w:t>
+      </w:r>
+      <w:r>
+        <w:t xml:space="preserve">provides the first development in</w:t>
       </w:r>
       <w:r>
         <w:t xml:space="preserve"> </w:t>
@@ -1544,7 +1559,7 @@
         <w:t xml:space="preserve"> </w:t>
       </w:r>
       <w:r>
-        <w:t xml:space="preserve">pathotype analysis in 20 years. Likewise, openly available R code for these analyses will provide the plant pathology community with an alternative to Excel based data analysis for improved reproducibility.</w:t>
+        <w:t xml:space="preserve">pathotype analysis in 20 years. While</w:t>
       </w:r>
       <w:r>
         <w:t xml:space="preserve"> </w:t>
@@ -1562,7 +1577,7 @@
         <w:t xml:space="preserve"> </w:t>
       </w:r>
       <w:r>
-        <w:t xml:space="preserve">was produced for</w:t>
+        <w:t xml:space="preserve">was produced to support</w:t>
       </w:r>
       <w:r>
         <w:t xml:space="preserve"> </w:t>
@@ -1577,7 +1592,7 @@
         <w:t xml:space="preserve"> </w:t>
       </w:r>
       <w:r>
-        <w:t xml:space="preserve">pathotype surveys, but can be used in other gene-for-gene systems to determine effective resistance genes in management. More information and instructions on how to use `hagis’ can be found at:</w:t>
+        <w:t xml:space="preserve">pathotype surveys, it can be used in other gene-for-gene systems to determine effective resistance genes in management. More information and instructions on how to use `hagis’ can be found at</w:t>
       </w:r>
       <w:r>
         <w:t xml:space="preserve"> </w:t>
@@ -1599,7 +1614,16 @@
         <w:pStyle w:val="TableCaption"/>
       </w:pPr>
       <w:r>
-        <w:t xml:space="preserve">Table 1: Example of tabular output from</w:t>
+        <w:rPr>
+          <w:b/>
+        </w:rPr>
+        <w:t xml:space="preserve">Table 1.</w:t>
+      </w:r>
+      <w:r>
+        <w:t xml:space="preserve"> </w:t>
+      </w:r>
+      <w:r>
+        <w:t xml:space="preserve">Example of tabular output from</w:t>
       </w:r>
       <w:r>
         <w:t xml:space="preserve"> </w:t>
@@ -1614,17 +1638,24 @@
         <w:t xml:space="preserve">’</w:t>
       </w:r>
       <w:r>
-        <w:t xml:space="preserve">, summarize_gene() at 60 % susceptibility cut-off. This function produces a detailed table displaying the number of isolates each gene is susceptible to, as well as offering a percentage of the isolates tested which are pathogenic on each gene.</w:t>
+        <w:t xml:space="preserve"> </w:t>
+      </w:r>
+      <w:r>
+        <w:t xml:space="preserve">summarize_gene() at 60 % susceptibility cut-off. This function produces a detailed table displaying the number of isolates each gene is susceptible to, as well as offering a percentage of the isolates tested which are pathogenic on each gene.</w:t>
       </w:r>
     </w:p>
     <w:tbl>
       <w:tblPr>
         <w:tblStyle w:val="Table"/>
-        <w:tblW w:type="pct" w:w="0.0"/>
+        <w:tblW w:type="pct" w:w="4097.222222222222"/>
         <w:tblLook w:firstRow="1"/>
-        <w:tblCaption w:val="Table 1: Example of tabular output from ‘hagis’, summarize_gene() at 60 % susceptibility cut-off. This function produces a detailed table displaying the number of isolates each gene is susceptible to, as well as offering a percentage of the isolates tested which are pathogenic on each gene."/>
+        <w:tblCaption w:val="Table 1. Example of tabular output from ‘hagis’ summarize_gene() at 60 % susceptibility cut-off. This function produces a detailed table displaying the number of isolates each gene is susceptible to, as well as offering a percentage of the isolates tested which are pathogenic on each gene."/>
       </w:tblPr>
-      <w:tblGrid/>
+      <w:tblGrid>
+        <w:gridCol w:w="1540"/>
+        <w:gridCol w:w="2420"/>
+        <w:gridCol w:w="2530"/>
+      </w:tblGrid>
       <w:tr>
         <w:trPr>
           <w:cnfStyle w:firstRow="1"/>
@@ -1639,9 +1670,12 @@
           <w:p>
             <w:pPr>
               <w:pStyle w:val="Compact"/>
-              <w:jc w:val="left"/>
+              <w:jc w:val="center"/>
             </w:pPr>
             <w:r>
+              <w:rPr>
+                <w:b/>
+              </w:rPr>
               <w:t xml:space="preserve">Gene</w:t>
             </w:r>
           </w:p>
@@ -1656,9 +1690,12 @@
           <w:p>
             <w:pPr>
               <w:pStyle w:val="Compact"/>
-              <w:jc w:val="right"/>
+              <w:jc w:val="center"/>
             </w:pPr>
             <w:r>
+              <w:rPr>
+                <w:b/>
+              </w:rPr>
               <w:t xml:space="preserve">No. Susceptible</w:t>
             </w:r>
           </w:p>
@@ -1673,9 +1710,12 @@
           <w:p>
             <w:pPr>
               <w:pStyle w:val="Compact"/>
-              <w:jc w:val="right"/>
+              <w:jc w:val="center"/>
             </w:pPr>
             <w:r>
+              <w:rPr>
+                <w:b/>
+              </w:rPr>
               <w:t xml:space="preserve">Perc. Pathogenic</w:t>
             </w:r>
           </w:p>
@@ -1686,7 +1726,7 @@
           <w:p>
             <w:pPr>
               <w:pStyle w:val="Compact"/>
-              <w:jc w:val="left"/>
+              <w:jc w:val="center"/>
             </w:pPr>
             <w:r>
               <w:t xml:space="preserve">susceptible</w:t>
@@ -1697,7 +1737,7 @@
           <w:p>
             <w:pPr>
               <w:pStyle w:val="Compact"/>
-              <w:jc w:val="right"/>
+              <w:jc w:val="center"/>
             </w:pPr>
             <w:r>
               <w:t xml:space="preserve">21</w:t>
@@ -1708,10 +1748,10 @@
           <w:p>
             <w:pPr>
               <w:pStyle w:val="Compact"/>
-              <w:jc w:val="right"/>
+              <w:jc w:val="center"/>
             </w:pPr>
             <w:r>
-              <w:t xml:space="preserve">100.00</w:t>
+              <w:t xml:space="preserve">100</w:t>
             </w:r>
           </w:p>
         </w:tc>
@@ -1721,7 +1761,7 @@
           <w:p>
             <w:pPr>
               <w:pStyle w:val="Compact"/>
-              <w:jc w:val="left"/>
+              <w:jc w:val="center"/>
             </w:pPr>
             <w:r>
               <w:t xml:space="preserve">1a</w:t>
@@ -1732,7 +1772,7 @@
           <w:p>
             <w:pPr>
               <w:pStyle w:val="Compact"/>
-              <w:jc w:val="right"/>
+              <w:jc w:val="center"/>
             </w:pPr>
             <w:r>
               <w:t xml:space="preserve">21</w:t>
@@ -1743,10 +1783,10 @@
           <w:p>
             <w:pPr>
               <w:pStyle w:val="Compact"/>
-              <w:jc w:val="right"/>
+              <w:jc w:val="center"/>
             </w:pPr>
             <w:r>
-              <w:t xml:space="preserve">100.00</w:t>
+              <w:t xml:space="preserve">100</w:t>
             </w:r>
           </w:p>
         </w:tc>
@@ -1756,7 +1796,7 @@
           <w:p>
             <w:pPr>
               <w:pStyle w:val="Compact"/>
-              <w:jc w:val="left"/>
+              <w:jc w:val="center"/>
             </w:pPr>
             <w:r>
               <w:t xml:space="preserve">1b</w:t>
@@ -1767,7 +1807,7 @@
           <w:p>
             <w:pPr>
               <w:pStyle w:val="Compact"/>
-              <w:jc w:val="right"/>
+              <w:jc w:val="center"/>
             </w:pPr>
             <w:r>
               <w:t xml:space="preserve">15</w:t>
@@ -1778,7 +1818,7 @@
           <w:p>
             <w:pPr>
               <w:pStyle w:val="Compact"/>
-              <w:jc w:val="right"/>
+              <w:jc w:val="center"/>
             </w:pPr>
             <w:r>
               <w:t xml:space="preserve">71.43</w:t>
@@ -1791,7 +1831,7 @@
           <w:p>
             <w:pPr>
               <w:pStyle w:val="Compact"/>
-              <w:jc w:val="left"/>
+              <w:jc w:val="center"/>
             </w:pPr>
             <w:r>
               <w:t xml:space="preserve">1c</w:t>
@@ -1802,7 +1842,7 @@
           <w:p>
             <w:pPr>
               <w:pStyle w:val="Compact"/>
-              <w:jc w:val="right"/>
+              <w:jc w:val="center"/>
             </w:pPr>
             <w:r>
               <w:t xml:space="preserve">20</w:t>
@@ -1813,7 +1853,7 @@
           <w:p>
             <w:pPr>
               <w:pStyle w:val="Compact"/>
-              <w:jc w:val="right"/>
+              <w:jc w:val="center"/>
             </w:pPr>
             <w:r>
               <w:t xml:space="preserve">95.24</w:t>
@@ -1826,7 +1866,7 @@
           <w:p>
             <w:pPr>
               <w:pStyle w:val="Compact"/>
-              <w:jc w:val="left"/>
+              <w:jc w:val="center"/>
             </w:pPr>
             <w:r>
               <w:t xml:space="preserve">1d</w:t>
@@ -1837,7 +1877,7 @@
           <w:p>
             <w:pPr>
               <w:pStyle w:val="Compact"/>
-              <w:jc w:val="right"/>
+              <w:jc w:val="center"/>
             </w:pPr>
             <w:r>
               <w:t xml:space="preserve">16</w:t>
@@ -1848,7 +1888,7 @@
           <w:p>
             <w:pPr>
               <w:pStyle w:val="Compact"/>
-              <w:jc w:val="right"/>
+              <w:jc w:val="center"/>
             </w:pPr>
             <w:r>
               <w:t xml:space="preserve">76.19</w:t>
@@ -1861,7 +1901,7 @@
           <w:p>
             <w:pPr>
               <w:pStyle w:val="Compact"/>
-              <w:jc w:val="left"/>
+              <w:jc w:val="center"/>
             </w:pPr>
             <w:r>
               <w:t xml:space="preserve">1k</w:t>
@@ -1872,7 +1912,7 @@
           <w:p>
             <w:pPr>
               <w:pStyle w:val="Compact"/>
-              <w:jc w:val="right"/>
+              <w:jc w:val="center"/>
             </w:pPr>
             <w:r>
               <w:t xml:space="preserve">18</w:t>
@@ -1883,7 +1923,7 @@
           <w:p>
             <w:pPr>
               <w:pStyle w:val="Compact"/>
-              <w:jc w:val="right"/>
+              <w:jc w:val="center"/>
             </w:pPr>
             <w:r>
               <w:t xml:space="preserve">85.71</w:t>
@@ -1896,7 +1936,7 @@
           <w:p>
             <w:pPr>
               <w:pStyle w:val="Compact"/>
-              <w:jc w:val="left"/>
+              <w:jc w:val="center"/>
             </w:pPr>
             <w:r>
               <w:t xml:space="preserve">2</w:t>
@@ -1907,7 +1947,7 @@
           <w:p>
             <w:pPr>
               <w:pStyle w:val="Compact"/>
-              <w:jc w:val="right"/>
+              <w:jc w:val="center"/>
             </w:pPr>
             <w:r>
               <w:t xml:space="preserve">14</w:t>
@@ -1918,7 +1958,7 @@
           <w:p>
             <w:pPr>
               <w:pStyle w:val="Compact"/>
-              <w:jc w:val="right"/>
+              <w:jc w:val="center"/>
             </w:pPr>
             <w:r>
               <w:t xml:space="preserve">66.67</w:t>
@@ -1931,7 +1971,7 @@
           <w:p>
             <w:pPr>
               <w:pStyle w:val="Compact"/>
-              <w:jc w:val="left"/>
+              <w:jc w:val="center"/>
             </w:pPr>
             <w:r>
               <w:t xml:space="preserve">3a</w:t>
@@ -1942,7 +1982,7 @@
           <w:p>
             <w:pPr>
               <w:pStyle w:val="Compact"/>
-              <w:jc w:val="right"/>
+              <w:jc w:val="center"/>
             </w:pPr>
             <w:r>
               <w:t xml:space="preserve">5</w:t>
@@ -1953,7 +1993,7 @@
           <w:p>
             <w:pPr>
               <w:pStyle w:val="Compact"/>
-              <w:jc w:val="right"/>
+              <w:jc w:val="center"/>
             </w:pPr>
             <w:r>
               <w:t xml:space="preserve">23.81</w:t>
@@ -1966,7 +2006,7 @@
           <w:p>
             <w:pPr>
               <w:pStyle w:val="Compact"/>
-              <w:jc w:val="left"/>
+              <w:jc w:val="center"/>
             </w:pPr>
             <w:r>
               <w:t xml:space="preserve">3b</w:t>
@@ -1977,7 +2017,7 @@
           <w:p>
             <w:pPr>
               <w:pStyle w:val="Compact"/>
-              <w:jc w:val="right"/>
+              <w:jc w:val="center"/>
             </w:pPr>
             <w:r>
               <w:t xml:space="preserve">20</w:t>
@@ -1988,7 +2028,7 @@
           <w:p>
             <w:pPr>
               <w:pStyle w:val="Compact"/>
-              <w:jc w:val="right"/>
+              <w:jc w:val="center"/>
             </w:pPr>
             <w:r>
               <w:t xml:space="preserve">95.24</w:t>
@@ -2001,7 +2041,7 @@
           <w:p>
             <w:pPr>
               <w:pStyle w:val="Compact"/>
-              <w:jc w:val="left"/>
+              <w:jc w:val="center"/>
             </w:pPr>
             <w:r>
               <w:t xml:space="preserve">3c</w:t>
@@ -2012,7 +2052,7 @@
           <w:p>
             <w:pPr>
               <w:pStyle w:val="Compact"/>
-              <w:jc w:val="right"/>
+              <w:jc w:val="center"/>
             </w:pPr>
             <w:r>
               <w:t xml:space="preserve">4</w:t>
@@ -2023,7 +2063,7 @@
           <w:p>
             <w:pPr>
               <w:pStyle w:val="Compact"/>
-              <w:jc w:val="right"/>
+              <w:jc w:val="center"/>
             </w:pPr>
             <w:r>
               <w:t xml:space="preserve">19.05</w:t>
@@ -2036,7 +2076,7 @@
           <w:p>
             <w:pPr>
               <w:pStyle w:val="Compact"/>
-              <w:jc w:val="left"/>
+              <w:jc w:val="center"/>
             </w:pPr>
             <w:r>
               <w:t xml:space="preserve">4</w:t>
@@ -2047,7 +2087,7 @@
           <w:p>
             <w:pPr>
               <w:pStyle w:val="Compact"/>
-              <w:jc w:val="right"/>
+              <w:jc w:val="center"/>
             </w:pPr>
             <w:r>
               <w:t xml:space="preserve">5</w:t>
@@ -2058,7 +2098,7 @@
           <w:p>
             <w:pPr>
               <w:pStyle w:val="Compact"/>
-              <w:jc w:val="right"/>
+              <w:jc w:val="center"/>
             </w:pPr>
             <w:r>
               <w:t xml:space="preserve">23.81</w:t>
@@ -2071,7 +2111,7 @@
           <w:p>
             <w:pPr>
               <w:pStyle w:val="Compact"/>
-              <w:jc w:val="left"/>
+              <w:jc w:val="center"/>
             </w:pPr>
             <w:r>
               <w:t xml:space="preserve">5</w:t>
@@ -2082,7 +2122,7 @@
           <w:p>
             <w:pPr>
               <w:pStyle w:val="Compact"/>
-              <w:jc w:val="right"/>
+              <w:jc w:val="center"/>
             </w:pPr>
             <w:r>
               <w:t xml:space="preserve">13</w:t>
@@ -2093,10 +2133,10 @@
           <w:p>
             <w:pPr>
               <w:pStyle w:val="Compact"/>
-              <w:jc w:val="right"/>
+              <w:jc w:val="center"/>
             </w:pPr>
             <w:r>
-              <w:t xml:space="preserve">61.90</w:t>
+              <w:t xml:space="preserve">61.9</w:t>
             </w:r>
           </w:p>
         </w:tc>
@@ -2106,7 +2146,7 @@
           <w:p>
             <w:pPr>
               <w:pStyle w:val="Compact"/>
-              <w:jc w:val="left"/>
+              <w:jc w:val="center"/>
             </w:pPr>
             <w:r>
               <w:t xml:space="preserve">6</w:t>
@@ -2117,7 +2157,7 @@
           <w:p>
             <w:pPr>
               <w:pStyle w:val="Compact"/>
-              <w:jc w:val="right"/>
+              <w:jc w:val="center"/>
             </w:pPr>
             <w:r>
               <w:t xml:space="preserve">11</w:t>
@@ -2128,7 +2168,7 @@
           <w:p>
             <w:pPr>
               <w:pStyle w:val="Compact"/>
-              <w:jc w:val="right"/>
+              <w:jc w:val="center"/>
             </w:pPr>
             <w:r>
               <w:t xml:space="preserve">52.38</w:t>
@@ -2141,7 +2181,7 @@
           <w:p>
             <w:pPr>
               <w:pStyle w:val="Compact"/>
-              <w:jc w:val="left"/>
+              <w:jc w:val="center"/>
             </w:pPr>
             <w:r>
               <w:t xml:space="preserve">7</w:t>
@@ -2152,7 +2192,7 @@
           <w:p>
             <w:pPr>
               <w:pStyle w:val="Compact"/>
-              <w:jc w:val="right"/>
+              <w:jc w:val="center"/>
             </w:pPr>
             <w:r>
               <w:t xml:space="preserve">21</w:t>
@@ -2163,10 +2203,10 @@
           <w:p>
             <w:pPr>
               <w:pStyle w:val="Compact"/>
-              <w:jc w:val="right"/>
+              <w:jc w:val="center"/>
             </w:pPr>
             <w:r>
-              <w:t xml:space="preserve">100.00</w:t>
+              <w:t xml:space="preserve">100</w:t>
             </w:r>
           </w:p>
         </w:tc>
@@ -2215,7 +2255,7 @@
       </w:r>
       <w:bookmarkEnd w:id="24"/>
     </w:p>
-    <w:bookmarkStart w:id="35" w:name="refs"/>
+    <w:bookmarkStart w:id="36" w:name="refs"/>
     <w:bookmarkStart w:id="25" w:name="ref-Anderson2015"/>
     <w:p>
       <w:pPr>
@@ -2261,80 +2301,68 @@
       </w:r>
     </w:p>
     <w:bookmarkEnd w:id="27"/>
-    <w:bookmarkStart w:id="28" w:name="ref-Herrmann1999"/>
+    <w:bookmarkStart w:id="28" w:name="ref-Duku2016"/>
     <w:p>
       <w:pPr>
         <w:pStyle w:val="Bibliography"/>
       </w:pPr>
       <w:r>
-        <w:t xml:space="preserve">Herrmann, A., Lower, C., and Schachtel, G. 1999. A new tool for entry and analysis of virulence data for plant pathogens [correspondence]. Plant Pathology (United Kingdom).</w:t>
+        <w:t xml:space="preserve">Duku, C., Sparks, A. H., and Zwart, S. J. 2016. Spatial modelling of rice yield losses in tanzania due to bacterial leaf blight and leaf blast in a changing climate. Climatic Change. 135:569–583</w:t>
       </w:r>
     </w:p>
     <w:bookmarkEnd w:id="28"/>
-    <w:bookmarkStart w:id="29" w:name="ref-Kaufmann1958"/>
+    <w:bookmarkStart w:id="29" w:name="ref-Herrmann1999"/>
     <w:p>
       <w:pPr>
         <w:pStyle w:val="Bibliography"/>
       </w:pPr>
       <w:r>
-        <w:t xml:space="preserve">Kaufmann, M. J., Gerdemann, J., and others. 1958. Root and stem rot of soybean caused by</w:t>
-      </w:r>
-      <w:r>
-        <w:t xml:space="preserve"> </w:t>
-      </w:r>
-      <w:r>
-        <w:rPr>
-          <w:i/>
-        </w:rPr>
-        <w:t xml:space="preserve">Phytophthora sojae</w:t>
-      </w:r>
-      <w:r>
-        <w:t xml:space="preserve"> </w:t>
-      </w:r>
-      <w:r>
-        <w:t xml:space="preserve">n. Sp. Phytopathology. 48</w:t>
+        <w:t xml:space="preserve">Herrmann, A., Lower, C., and Schachtel, G. 1999. A new tool for entry and analysis of virulence data for plant pathogens [correspondence]. Plant Pathology (United Kingdom).</w:t>
       </w:r>
     </w:p>
     <w:bookmarkEnd w:id="29"/>
-    <w:bookmarkStart w:id="30" w:name="ref-McCoy2018"/>
+    <w:bookmarkStart w:id="30" w:name="ref-Kaufmann1958"/>
     <w:p>
       <w:pPr>
         <w:pStyle w:val="Bibliography"/>
       </w:pPr>
       <w:r>
-        <w:t xml:space="preserve">McCoy, A., and Noel, Z. 2018. AGmccoy/Phytopthora-sojae-Pathotype-analysis: Beta-release of Phytophthora sojae pathotype analysis code.</w:t>
+        <w:t xml:space="preserve">Kaufmann, M. J., Gerdemann, J., and others. 1958. Root and stem rot of soybean caused by</w:t>
+      </w:r>
+      <w:r>
+        <w:t xml:space="preserve"> </w:t>
+      </w:r>
+      <w:r>
+        <w:rPr>
+          <w:i/>
+        </w:rPr>
+        <w:t xml:space="preserve">Phytophthora sojae</w:t>
+      </w:r>
+      <w:r>
+        <w:t xml:space="preserve"> </w:t>
+      </w:r>
+      <w:r>
+        <w:t xml:space="preserve">n. Sp. Phytopathology. 48</w:t>
       </w:r>
     </w:p>
     <w:bookmarkEnd w:id="30"/>
-    <w:bookmarkStart w:id="31" w:name="ref-McCoy2019"/>
+    <w:bookmarkStart w:id="31" w:name="ref-McCoy2018"/>
     <w:p>
       <w:pPr>
         <w:pStyle w:val="Bibliography"/>
       </w:pPr>
       <w:r>
-        <w:t xml:space="preserve">McCoy, A., Noel, Z., Sparks, A. H., and Chilvers, M. 2019.</w:t>
-      </w:r>
-      <w:r>
-        <w:t xml:space="preserve"> </w:t>
-      </w:r>
-      <w:r>
-        <w:rPr>
-          <w:i/>
-        </w:rPr>
-        <w:t xml:space="preserve">hagis: Analysis of plant pathogen pathotype complexities, distributions and diversity</w:t>
-      </w:r>
-      <w:r>
-        <w:t xml:space="preserve">.</w:t>
+        <w:t xml:space="preserve">McCoy, A., and Noel, Z. 2018. AGmccoy/Phytopthora-sojae-Pathotype-analysis: Beta-release of Phytophthora sojae pathotype analysis code.</w:t>
       </w:r>
     </w:p>
     <w:bookmarkEnd w:id="31"/>
-    <w:bookmarkStart w:id="32" w:name="ref-RCT2019"/>
+    <w:bookmarkStart w:id="32" w:name="ref-McCoy2019"/>
     <w:p>
       <w:pPr>
         <w:pStyle w:val="Bibliography"/>
       </w:pPr>
       <w:r>
-        <w:t xml:space="preserve">R Core Team. 2019.</w:t>
+        <w:t xml:space="preserve">McCoy, A., Noel, Z., Sparks, A. H., and Chilvers, M. 2019.</w:t>
       </w:r>
       <w:r>
         <w:t xml:space="preserve"> </w:t>
@@ -2343,35 +2371,58 @@
         <w:rPr>
           <w:i/>
         </w:rPr>
-        <w:t xml:space="preserve">R: A language and environment for statistical computing</w:t>
-      </w:r>
-      <w:r>
-        <w:t xml:space="preserve">. R Foundation for Statistical Computing, Vienna, Austria.</w:t>
+        <w:t xml:space="preserve">hagis: Analysis of plant pathogen pathotype complexities, distributions and diversity</w:t>
+      </w:r>
+      <w:r>
+        <w:t xml:space="preserve">.</w:t>
       </w:r>
     </w:p>
     <w:bookmarkEnd w:id="32"/>
-    <w:bookmarkStart w:id="33" w:name="ref-Sparks2008"/>
+    <w:bookmarkStart w:id="33" w:name="ref-RCT2019"/>
     <w:p>
       <w:pPr>
         <w:pStyle w:val="Bibliography"/>
       </w:pPr>
       <w:r>
-        <w:t xml:space="preserve">Sparks, A. H., Esker, P., Bates, M., Dall’Acqua, W., Guo, Z., Segovia, V., Silwal, S., Tolos, S., and Garrett, K. A. 2008. Ecology and epidemiology in R: Disease progress over time.</w:t>
+        <w:t xml:space="preserve">R Core Team. 2019.</w:t>
+      </w:r>
+      <w:r>
+        <w:t xml:space="preserve"> </w:t>
+      </w:r>
+      <w:r>
+        <w:rPr>
+          <w:i/>
+        </w:rPr>
+        <w:t xml:space="preserve">R: A language and environment for statistical computing</w:t>
+      </w:r>
+      <w:r>
+        <w:t xml:space="preserve">. R Foundation for Statistical Computing, Vienna, Austria.</w:t>
       </w:r>
     </w:p>
     <w:bookmarkEnd w:id="33"/>
-    <w:bookmarkStart w:id="34" w:name="ref-Wallace2018"/>
+    <w:bookmarkStart w:id="34" w:name="ref-Sparks2011"/>
     <w:p>
       <w:pPr>
         <w:pStyle w:val="Bibliography"/>
       </w:pPr>
       <w:r>
-        <w:t xml:space="preserve">Wallace, J. G., Kremling, K. A., Kovar, L. L., and Buckler, E. S. 2018. Quantitative genetics of the maize leaf microbiome. Phytobiomes Journal. 2:208–224</w:t>
+        <w:t xml:space="preserve">Sparks, A. H., Forbes, G. A., Hijmans, R. J., and Garrett, K. A. 2011. A metamodeling framework for extending the application domain of process-based ecological models. Ecosphere. 2:art90</w:t>
       </w:r>
     </w:p>
     <w:bookmarkEnd w:id="34"/>
+    <w:bookmarkStart w:id="35" w:name="ref-Wallace2018"/>
+    <w:p>
+      <w:pPr>
+        <w:pStyle w:val="Bibliography"/>
+      </w:pPr>
+      <w:r>
+        <w:t xml:space="preserve">Wallace, J. G., Kremling, K. A., Kovar, L. L., and Buckler, E. S. 2018. Quantitative genetics of the maize leaf microbiome. Phytobiomes Journal. 2:208–224</w:t>
+      </w:r>
+    </w:p>
     <w:bookmarkEnd w:id="35"/>
+    <w:bookmarkEnd w:id="36"/>
     <w:sectPr>
+      <w:type w:val="continuous"/>
       <w:pgSz w:w="12240" w:h="15840"/>
       <w:pgMar w:top="1440" w:right="1440" w:bottom="1440" w:left="1440" w:header="720" w:footer="720" w:gutter="0"/>
       <w:cols w:space="720"/>
@@ -3545,9 +3596,10 @@
     <w:basedOn w:val="Normal"/>
     <w:link w:val="BodyTextChar"/>
     <w:qFormat/>
-    <w:rsid w:val="000615FE"/>
+    <w:rsid w:val="00662AA3"/>
     <w:pPr>
-      <w:spacing w:before="180" w:after="180"/>
+      <w:spacing w:before="120" w:after="120"/>
+      <w:jc w:val="both"/>
     </w:pPr>
     <w:rPr>
       <w:rFonts w:ascii="Arial Narrow" w:hAnsi="Arial Narrow"/>
@@ -3561,7 +3613,7 @@
     <w:basedOn w:val="BodyText"/>
     <w:next w:val="BodyText"/>
     <w:qFormat/>
-    <w:rsid w:val="000615FE"/>
+    <w:rsid w:val="00662AA3"/>
     <w:rPr>
       <w14:numSpacing w14:val="proportional"/>
     </w:rPr>
@@ -3665,7 +3717,11 @@
     <w:name w:val="Bibliography"/>
     <w:basedOn w:val="Normal"/>
     <w:qFormat/>
-    <w:rsid w:val="000615FE"/>
+    <w:rsid w:val="00181A1A"/>
+    <w:pPr>
+      <w:spacing w:after="0"/>
+      <w:ind w:left="340" w:hanging="340"/>
+    </w:pPr>
     <w:rPr>
       <w:rFonts w:ascii="Arial Narrow" w:hAnsi="Arial Narrow"/>
       <w:kern w:val="24"/>
@@ -4152,7 +4208,7 @@
     <w:name w:val="Body Text Char"/>
     <w:basedOn w:val="DefaultParagraphFont"/>
     <w:link w:val="BodyText"/>
-    <w:rsid w:val="000615FE"/>
+    <w:rsid w:val="00662AA3"/>
     <w:rPr>
       <w:rFonts w:ascii="Arial Narrow" w:hAnsi="Arial Narrow"/>
       <w:kern w:val="24"/>

</xml_diff>

<commit_message>
Update template margins and font sizes
</commit_message>
<xml_diff>
--- a/inst/paper/paper.docx
+++ b/inst/paper/paper.docx
@@ -2422,10 +2422,12 @@
     <w:bookmarkEnd w:id="35"/>
     <w:bookmarkEnd w:id="36"/>
     <w:sectPr>
+      <w:footerReference w:type="default" r:id="rId9"/>
       <w:type w:val="continuous"/>
       <w:pgSz w:w="12240" w:h="15840"/>
-      <w:pgMar w:top="1440" w:right="1440" w:bottom="1440" w:left="1440" w:header="720" w:footer="720" w:gutter="0"/>
+      <w:pgMar w:top="1440" w:right="1440" w:bottom="1134" w:left="1440" w:header="720" w:footer="720" w:gutter="0"/>
       <w:cols w:space="720"/>
+      <w:docGrid w:linePitch="326"/>
     </w:sectPr>
   </w:body>
 </w:document>
@@ -2433,6 +2435,37 @@
 
 <file path=word/comments.xml><?xml version="1.0" encoding="utf-8"?>
 <w:comments xmlns:w="http://schemas.openxmlformats.org/wordprocessingml/2006/main" xmlns:m="http://schemas.openxmlformats.org/officeDocument/2006/math" xmlns:r="http://schemas.openxmlformats.org/officeDocument/2006/relationships" xmlns:o="urn:schemas-microsoft-com:office:office" xmlns:v="urn:schemas-microsoft-com:vml" xmlns:w10="urn:schemas-microsoft-com:office:word" xmlns:a="http://schemas.openxmlformats.org/drawingml/2006/main" xmlns:pic="http://schemas.openxmlformats.org/drawingml/2006/picture" xmlns:wp="http://schemas.openxmlformats.org/drawingml/2006/wordprocessingDrawing"/>
+</file>
+
+<file path=word/footer1.xml><?xml version="1.0" encoding="utf-8"?>
+<w:ftr xmlns:wpc="http://schemas.microsoft.com/office/word/2010/wordprocessingCanvas" xmlns:mo="http://schemas.microsoft.com/office/mac/office/2008/main" xmlns:mc="http://schemas.openxmlformats.org/markup-compatibility/2006" xmlns:mv="urn:schemas-microsoft-com:mac:vml" xmlns:o="urn:schemas-microsoft-com:office:office" xmlns:r="http://schemas.openxmlformats.org/officeDocument/2006/relationships" xmlns:m="http://schemas.openxmlformats.org/officeDocument/2006/math" xmlns:v="urn:schemas-microsoft-com:vml" xmlns:wp14="http://schemas.microsoft.com/office/word/2010/wordprocessingDrawing" xmlns:wp="http://schemas.openxmlformats.org/drawingml/2006/wordprocessingDrawing" xmlns:w10="urn:schemas-microsoft-com:office:word" xmlns:w="http://schemas.openxmlformats.org/wordprocessingml/2006/main" xmlns:w14="http://schemas.microsoft.com/office/word/2010/wordml" xmlns:w15="http://schemas.microsoft.com/office/word/2012/wordml" xmlns:wpg="http://schemas.microsoft.com/office/word/2010/wordprocessingGroup" xmlns:wpi="http://schemas.microsoft.com/office/word/2010/wordprocessingInk" xmlns:wne="http://schemas.microsoft.com/office/word/2006/wordml" xmlns:wps="http://schemas.microsoft.com/office/word/2010/wordprocessingShape" mc:Ignorable="w14 w15 wp14">
+  <w:p>
+    <w:pPr>
+      <w:pStyle w:val="Footer"/>
+      <w:rPr>
+        <w:rFonts w:ascii="Arial Narrow" w:hAnsi="Arial Narrow"/>
+        <w:kern w:val="20"/>
+        <w:sz w:val="20"/>
+        <w:szCs w:val="20"/>
+        <w14:ligatures w14:val="standardContextual"/>
+        <w14:numForm w14:val="lining"/>
+        <w14:numSpacing w14:val="proportional"/>
+      </w:rPr>
+    </w:pPr>
+    <w:r>
+      <w:rPr>
+        <w:rFonts w:ascii="Arial Narrow" w:hAnsi="Arial Narrow"/>
+        <w:kern w:val="20"/>
+        <w:sz w:val="20"/>
+        <w:szCs w:val="20"/>
+        <w14:ligatures w14:val="standardContextual"/>
+        <w14:numForm w14:val="lining"/>
+        <w14:numSpacing w14:val="proportional"/>
+      </w:rPr>
+      <w:t>McCoy et al. 2019</w:t>
+    </w:r>
+  </w:p>
+</w:ftr>
 </file>
 
 <file path=word/footnotes.xml><?xml version="1.0" encoding="utf-8"?>
@@ -3596,7 +3629,7 @@
     <w:basedOn w:val="Normal"/>
     <w:link w:val="BodyTextChar"/>
     <w:qFormat/>
-    <w:rsid w:val="00662AA3"/>
+    <w:rsid w:val="005974F8"/>
     <w:pPr>
       <w:spacing w:before="120" w:after="120"/>
       <w:jc w:val="both"/>
@@ -3604,6 +3637,7 @@
     <w:rPr>
       <w:rFonts w:ascii="Arial Narrow" w:hAnsi="Arial Narrow"/>
       <w:kern w:val="24"/>
+      <w:sz w:val="22"/>
       <w14:ligatures w14:val="standardContextual"/>
       <w14:numForm w14:val="lining"/>
     </w:rPr>
@@ -3613,7 +3647,7 @@
     <w:basedOn w:val="BodyText"/>
     <w:next w:val="BodyText"/>
     <w:qFormat/>
-    <w:rsid w:val="00662AA3"/>
+    <w:rsid w:val="005974F8"/>
     <w:rPr>
       <w14:numSpacing w14:val="proportional"/>
     </w:rPr>
@@ -3698,7 +3732,7 @@
     <w:basedOn w:val="Normal"/>
     <w:next w:val="BodyText"/>
     <w:qFormat/>
-    <w:rsid w:val="000615FE"/>
+    <w:rsid w:val="005974F8"/>
     <w:pPr>
       <w:keepNext/>
       <w:keepLines/>
@@ -3708,7 +3742,7 @@
     <w:rPr>
       <w:rFonts w:ascii="Arial Narrow" w:hAnsi="Arial Narrow"/>
       <w:kern w:val="20"/>
-      <w:sz w:val="20"/>
+      <w:sz w:val="22"/>
       <w:szCs w:val="20"/>
       <w14:ligatures w14:val="standardContextual"/>
     </w:rPr>
@@ -4208,13 +4242,54 @@
     <w:name w:val="Body Text Char"/>
     <w:basedOn w:val="DefaultParagraphFont"/>
     <w:link w:val="BodyText"/>
-    <w:rsid w:val="00662AA3"/>
+    <w:rsid w:val="005974F8"/>
     <w:rPr>
       <w:rFonts w:ascii="Arial Narrow" w:hAnsi="Arial Narrow"/>
       <w:kern w:val="24"/>
+      <w:sz w:val="22"/>
       <w14:ligatures w14:val="standardContextual"/>
       <w14:numForm w14:val="lining"/>
     </w:rPr>
+  </w:style>
+  <w:style w:type="paragraph" w:styleId="Header">
+    <w:name w:val="header"/>
+    <w:basedOn w:val="Normal"/>
+    <w:link w:val="HeaderChar"/>
+    <w:unhideWhenUsed/>
+    <w:rsid w:val="00C547E1"/>
+    <w:pPr>
+      <w:tabs>
+        <w:tab w:val="center" w:pos="4513"/>
+        <w:tab w:val="right" w:pos="9026"/>
+      </w:tabs>
+      <w:spacing w:after="0"/>
+    </w:pPr>
+  </w:style>
+  <w:style w:type="character" w:customStyle="1" w:styleId="HeaderChar">
+    <w:name w:val="Header Char"/>
+    <w:basedOn w:val="DefaultParagraphFont"/>
+    <w:link w:val="Header"/>
+    <w:rsid w:val="00C547E1"/>
+  </w:style>
+  <w:style w:type="paragraph" w:styleId="Footer">
+    <w:name w:val="footer"/>
+    <w:basedOn w:val="Normal"/>
+    <w:link w:val="FooterChar"/>
+    <w:unhideWhenUsed/>
+    <w:rsid w:val="00C547E1"/>
+    <w:pPr>
+      <w:tabs>
+        <w:tab w:val="center" w:pos="4513"/>
+        <w:tab w:val="right" w:pos="9026"/>
+      </w:tabs>
+      <w:spacing w:after="0"/>
+    </w:pPr>
+  </w:style>
+  <w:style w:type="character" w:customStyle="1" w:styleId="FooterChar">
+    <w:name w:val="Footer Char"/>
+    <w:basedOn w:val="DefaultParagraphFont"/>
+    <w:link w:val="Footer"/>
+    <w:rsid w:val="00C547E1"/>
   </w:style>
 </w:styles>
 </file>

</xml_diff>

<commit_message>
Edit text content of paper
</commit_message>
<xml_diff>
--- a/inst/paper/paper.docx
+++ b/inst/paper/paper.docx
@@ -760,12 +760,30 @@
         <w:t xml:space="preserve"> </w:t>
       </w:r>
       <w:r>
+        <w:t xml:space="preserve">the</w:t>
+      </w:r>
+      <w:r>
+        <w:t xml:space="preserve"> </w:t>
+      </w:r>
+      <w:r>
         <w:t xml:space="preserve">R</w:t>
       </w:r>
       <w:r>
         <w:t xml:space="preserve"> </w:t>
       </w:r>
       <w:r>
+        <w:t xml:space="preserve">programming</w:t>
+      </w:r>
+      <w:r>
+        <w:t xml:space="preserve"> </w:t>
+      </w:r>
+      <w:r>
+        <w:t xml:space="preserve">language</w:t>
+      </w:r>
+      <w:r>
+        <w:t xml:space="preserve"> </w:t>
+      </w:r>
+      <w:r>
         <w:t xml:space="preserve">in</w:t>
       </w:r>
       <w:r>
@@ -862,25 +880,19 @@
         <w:t xml:space="preserve"> </w:t>
       </w:r>
       <w:r>
-        <w:t xml:space="preserve">a</w:t>
-      </w:r>
-      <w:r>
-        <w:t xml:space="preserve"> </w:t>
-      </w:r>
-      <w:r>
-        <w:t xml:space="preserve">more</w:t>
-      </w:r>
-      <w:r>
-        <w:t xml:space="preserve"> </w:t>
-      </w:r>
-      <w:r>
-        <w:t xml:space="preserve">replicable</w:t>
-      </w:r>
-      <w:r>
-        <w:t xml:space="preserve"> </w:t>
-      </w:r>
-      <w:r>
-        <w:t xml:space="preserve">form.</w:t>
+        <w:t xml:space="preserve">an</w:t>
+      </w:r>
+      <w:r>
+        <w:t xml:space="preserve"> </w:t>
+      </w:r>
+      <w:r>
+        <w:t xml:space="preserve">R</w:t>
+      </w:r>
+      <w:r>
+        <w:t xml:space="preserve"> </w:t>
+      </w:r>
+      <w:r>
+        <w:t xml:space="preserve">package.</w:t>
       </w:r>
       <w:r>
         <w:t xml:space="preserve"> </w:t>
@@ -1078,7 +1090,25 @@
         <w:t xml:space="preserve"> </w:t>
       </w:r>
       <w:r>
-        <w:t xml:space="preserve">pathotype</w:t>
+        <w:t xml:space="preserve">or</w:t>
+      </w:r>
+      <w:r>
+        <w:t xml:space="preserve"> </w:t>
+      </w:r>
+      <w:r>
+        <w:t xml:space="preserve">other</w:t>
+      </w:r>
+      <w:r>
+        <w:t xml:space="preserve"> </w:t>
+      </w:r>
+      <w:r>
+        <w:t xml:space="preserve">gene-for-gene</w:t>
+      </w:r>
+      <w:r>
+        <w:t xml:space="preserve"> </w:t>
+      </w:r>
+      <w:r>
+        <w:t xml:space="preserve">pathosystem</w:t>
       </w:r>
       <w:r>
         <w:t xml:space="preserve"> </w:t>
@@ -1361,7 +1391,7 @@
         <w:t xml:space="preserve"> </w:t>
       </w:r>
       <w:r>
-        <w:t xml:space="preserve">pathotype studies study the efficacy of soybean resistance genes in relation to a single state’s or multiple states’</w:t>
+        <w:t xml:space="preserve">pathotype surveys monitor the efficacy of soybean resistance genes in relation to a single state’s or multiple states’</w:t>
       </w:r>
       <w:r>
         <w:t xml:space="preserve"> </w:t>
@@ -1385,7 +1415,7 @@
         <w:t xml:space="preserve">(Dorrance et al. 2016)</w:t>
       </w:r>
       <w:r>
-        <w:t xml:space="preserve">. Using such large datasets within the HaGiS Excel based program can be cumbersome and time intensive to transfer the data into and perform analysis. The R statistical programming language</w:t>
+        <w:t xml:space="preserve">. Using such large datasets within the HaGiS Excel-based program can be cumbersome and time intensive to transfer the data into and perform analysis. The R statistical programming language</w:t>
       </w:r>
       <w:r>
         <w:t xml:space="preserve"> </w:t>
@@ -1397,7 +1427,7 @@
         <w:t xml:space="preserve"> </w:t>
       </w:r>
       <w:r>
-        <w:t xml:space="preserve">offers the ability to work with large data sets in an easy and efficient manner without the additional steps of data entry that the HaGiS Excel program requires, while treating the virulence data as read-only, thereby further reducing the chance for errors.</w:t>
+        <w:t xml:space="preserve">offers the ability to work with large data sets in an easy and efficient manner without additional data entry steps that the HaGiS Excel program requires, while treating the virulence data as read-only, thereby further reducing the chance for errors.</w:t>
       </w:r>
     </w:p>
     <w:p>
@@ -1461,19 +1491,7 @@
         <w:pStyle w:val="BodyText"/>
       </w:pPr>
       <w:r>
-        <w:t xml:space="preserve">‘</w:t>
-      </w:r>
-      <w:r>
-        <w:t xml:space="preserve">hagis</w:t>
-      </w:r>
-      <w:r>
-        <w:t xml:space="preserve">’</w:t>
-      </w:r>
-      <w:r>
-        <w:t xml:space="preserve"> </w:t>
-      </w:r>
-      <w:r>
-        <w:t xml:space="preserve">can be installed from the Comprehensive R Archive Network (CRAN). For ease of use the package uses a single argument format, which works in all</w:t>
+        <w:t xml:space="preserve">For ease of use the package uses a single argument format, which works in all</w:t>
       </w:r>
       <w:r>
         <w:t xml:space="preserve"> </w:t>
@@ -1592,7 +1610,7 @@
         <w:t xml:space="preserve"> </w:t>
       </w:r>
       <w:r>
-        <w:t xml:space="preserve">pathotype surveys, it can be used in other gene-for-gene systems to determine effective resistance genes in management. More information and instructions on how to use `hagis’ can be found at</w:t>
+        <w:t xml:space="preserve">pathotype surveys, it was designed to support any pathotype analyses of gene-for-gene pathosystems to determine effective resistance genes in management. The package source code, more information and instructions on how to use `hagis’ can be found at</w:t>
       </w:r>
       <w:r>
         <w:t xml:space="preserve"> </w:t>
@@ -1606,7 +1624,18 @@
         </w:r>
       </w:hyperlink>
       <w:r>
-        <w:t xml:space="preserve">.</w:t>
+        <w:t xml:space="preserve">. The package can be downloaded and installed from the Comprehensive R Archive Network (CRAN) website (</w:t>
+      </w:r>
+      <w:hyperlink r:id="rId23">
+        <w:r>
+          <w:rPr>
+            <w:rStyle w:val="Hyperlink"/>
+          </w:rPr>
+          <w:t xml:space="preserve">https://cran.r-project.org/</w:t>
+        </w:r>
+      </w:hyperlink>
+      <w:r>
+        <w:t xml:space="preserve">) and is released under the MIT licence.</w:t>
       </w:r>
     </w:p>
     <w:p>
@@ -1638,10 +1667,7 @@
         <w:t xml:space="preserve">’</w:t>
       </w:r>
       <w:r>
-        <w:t xml:space="preserve"> </w:t>
-      </w:r>
-      <w:r>
-        <w:t xml:space="preserve">summarize_gene() at 60 % susceptibility cut-off. This function produces a detailed table displaying the number of isolates each gene is susceptible to, as well as offering a percentage of the isolates tested which are pathogenic on each gene.</w:t>
+        <w:t xml:space="preserve">’s summarize_gene() at 60 % susceptibility cut-off. This function produces a detailed table displaying the number of isolates each gene is susceptible to, as well as offering a percentage of the isolates tested which are pathogenic on each gene.</w:t>
       </w:r>
     </w:p>
     <w:tbl>
@@ -1649,7 +1675,7 @@
         <w:tblStyle w:val="Table"/>
         <w:tblW w:type="pct" w:w="4097.222222222222"/>
         <w:tblLook w:firstRow="1"/>
-        <w:tblCaption w:val="Table 1. Example of tabular output from ‘hagis’ summarize_gene() at 60 % susceptibility cut-off. This function produces a detailed table displaying the number of isolates each gene is susceptible to, as well as offering a percentage of the isolates tested which are pathogenic on each gene."/>
+        <w:tblCaption w:val="Table 1. Example of tabular output from ‘hagis’’s summarize_gene() at 60 % susceptibility cut-off. This function produces a detailed table displaying the number of isolates each gene is susceptible to, as well as offering a percentage of the isolates tested which are pathogenic on each gene."/>
       </w:tblPr>
       <w:tblGrid>
         <w:gridCol w:w="1540"/>
@@ -2216,11 +2242,11 @@
       <w:pPr>
         <w:pStyle w:val="Heading1"/>
       </w:pPr>
-      <w:bookmarkStart w:id="23" w:name="acknowledgements"/>
+      <w:bookmarkStart w:id="24" w:name="acknowledgements"/>
       <w:r>
         <w:t xml:space="preserve">Acknowledgements</w:t>
       </w:r>
-      <w:bookmarkEnd w:id="23"/>
+      <w:bookmarkEnd w:id="24"/>
     </w:p>
     <w:p>
       <w:pPr>
@@ -2235,6 +2261,7 @@
       <w:r>
         <w:rPr>
           <w:i/>
+          <w:b/>
         </w:rPr>
         <w:t xml:space="preserve">Dorrance Grant information Here</w:t>
       </w:r>
@@ -2249,142 +2276,120 @@
       <w:pPr>
         <w:pStyle w:val="Heading1"/>
       </w:pPr>
-      <w:bookmarkStart w:id="24" w:name="literature-cited"/>
+      <w:bookmarkStart w:id="25" w:name="literature-cited"/>
       <w:r>
         <w:t xml:space="preserve">Literature Cited</w:t>
       </w:r>
-      <w:bookmarkEnd w:id="24"/>
+      <w:bookmarkEnd w:id="25"/>
     </w:p>
-    <w:bookmarkStart w:id="36" w:name="refs"/>
-    <w:bookmarkStart w:id="25" w:name="ref-Anderson2015"/>
+    <w:bookmarkStart w:id="37" w:name="refs"/>
+    <w:bookmarkStart w:id="26" w:name="ref-Anderson2015"/>
     <w:p>
       <w:pPr>
         <w:pStyle w:val="Bibliography"/>
       </w:pPr>
       <w:r>
         <w:t xml:space="preserve">Anderson, R. G., Deb, D., Fedkenheuer, K., and McDowell, J. M. 2015. Recent progress in RXLR effector research. Molecular Plant-Microbe Interactions. 28:1063–1072</w:t>
-      </w:r>
-    </w:p>
-    <w:bookmarkEnd w:id="25"/>
-    <w:bookmarkStart w:id="26" w:name="ref-Bergna2018"/>
-    <w:p>
-      <w:pPr>
-        <w:pStyle w:val="Bibliography"/>
-      </w:pPr>
-      <w:r>
-        <w:t xml:space="preserve">Bergna, A., Cernava, T., Rändler, M., Grosch, R., Zachow, C., and Berg, G. 2018. Tomato seeds preferably transmit plant beneficial endophytes. Phytobiomes Journal. 2:183–193</w:t>
       </w:r>
     </w:p>
     <w:bookmarkEnd w:id="26"/>
-    <w:bookmarkStart w:id="27" w:name="ref-Dorrance2016"/>
+    <w:bookmarkStart w:id="27" w:name="ref-Bergna2018"/>
     <w:p>
       <w:pPr>
         <w:pStyle w:val="Bibliography"/>
       </w:pPr>
       <w:r>
-        <w:t xml:space="preserve">Dorrance, A., Kurle, J., Robertson, A., Bradley, C., Giesler, L., Wise, K., and Concibido, V. 2016. Pathotype diversity of</w:t>
-      </w:r>
-      <w:r>
-        <w:t xml:space="preserve"> </w:t>
-      </w:r>
-      <w:r>
-        <w:rPr>
-          <w:i/>
-        </w:rPr>
-        <w:t xml:space="preserve">Phytophthora sojae</w:t>
-      </w:r>
-      <w:r>
-        <w:t xml:space="preserve"> </w:t>
-      </w:r>
-      <w:r>
-        <w:t xml:space="preserve">in eleven states in the united states. Plant disease. 100:1429–1437</w:t>
+        <w:t xml:space="preserve">Bergna, A., Cernava, T., Rändler, M., Grosch, R., Zachow, C., and Berg, G. 2018. Tomato seeds preferably transmit plant beneficial endophytes. Phytobiomes Journal. 2:183–193</w:t>
       </w:r>
     </w:p>
     <w:bookmarkEnd w:id="27"/>
-    <w:bookmarkStart w:id="28" w:name="ref-Duku2016"/>
+    <w:bookmarkStart w:id="28" w:name="ref-Dorrance2016"/>
     <w:p>
       <w:pPr>
         <w:pStyle w:val="Bibliography"/>
       </w:pPr>
       <w:r>
-        <w:t xml:space="preserve">Duku, C., Sparks, A. H., and Zwart, S. J. 2016. Spatial modelling of rice yield losses in tanzania due to bacterial leaf blight and leaf blast in a changing climate. Climatic Change. 135:569–583</w:t>
+        <w:t xml:space="preserve">Dorrance, A., Kurle, J., Robertson, A., Bradley, C., Giesler, L., Wise, K., and Concibido, V. 2016. Pathotype diversity of</w:t>
+      </w:r>
+      <w:r>
+        <w:t xml:space="preserve"> </w:t>
+      </w:r>
+      <w:r>
+        <w:rPr>
+          <w:i/>
+        </w:rPr>
+        <w:t xml:space="preserve">Phytophthora sojae</w:t>
+      </w:r>
+      <w:r>
+        <w:t xml:space="preserve"> </w:t>
+      </w:r>
+      <w:r>
+        <w:t xml:space="preserve">in eleven states in the united states. Plant disease. 100:1429–1437</w:t>
       </w:r>
     </w:p>
     <w:bookmarkEnd w:id="28"/>
-    <w:bookmarkStart w:id="29" w:name="ref-Herrmann1999"/>
+    <w:bookmarkStart w:id="29" w:name="ref-Duku2016"/>
     <w:p>
       <w:pPr>
         <w:pStyle w:val="Bibliography"/>
       </w:pPr>
       <w:r>
-        <w:t xml:space="preserve">Herrmann, A., Lower, C., and Schachtel, G. 1999. A new tool for entry and analysis of virulence data for plant pathogens [correspondence]. Plant Pathology (United Kingdom).</w:t>
+        <w:t xml:space="preserve">Duku, C., Sparks, A. H., and Zwart, S. J. 2016. Spatial modelling of rice yield losses in tanzania due to bacterial leaf blight and leaf blast in a changing climate. Climatic Change. 135:569–583</w:t>
       </w:r>
     </w:p>
     <w:bookmarkEnd w:id="29"/>
-    <w:bookmarkStart w:id="30" w:name="ref-Kaufmann1958"/>
+    <w:bookmarkStart w:id="30" w:name="ref-Herrmann1999"/>
     <w:p>
       <w:pPr>
         <w:pStyle w:val="Bibliography"/>
       </w:pPr>
       <w:r>
-        <w:t xml:space="preserve">Kaufmann, M. J., Gerdemann, J., and others. 1958. Root and stem rot of soybean caused by</w:t>
-      </w:r>
-      <w:r>
-        <w:t xml:space="preserve"> </w:t>
-      </w:r>
-      <w:r>
-        <w:rPr>
-          <w:i/>
-        </w:rPr>
-        <w:t xml:space="preserve">Phytophthora sojae</w:t>
-      </w:r>
-      <w:r>
-        <w:t xml:space="preserve"> </w:t>
-      </w:r>
-      <w:r>
-        <w:t xml:space="preserve">n. Sp. Phytopathology. 48</w:t>
+        <w:t xml:space="preserve">Herrmann, A., Lower, C., and Schachtel, G. 1999. A new tool for entry and analysis of virulence data for plant pathogens [correspondence]. Plant Pathology (United Kingdom).</w:t>
       </w:r>
     </w:p>
     <w:bookmarkEnd w:id="30"/>
-    <w:bookmarkStart w:id="31" w:name="ref-McCoy2018"/>
+    <w:bookmarkStart w:id="31" w:name="ref-Kaufmann1958"/>
     <w:p>
       <w:pPr>
         <w:pStyle w:val="Bibliography"/>
       </w:pPr>
       <w:r>
-        <w:t xml:space="preserve">McCoy, A., and Noel, Z. 2018. AGmccoy/Phytopthora-sojae-Pathotype-analysis: Beta-release of Phytophthora sojae pathotype analysis code.</w:t>
+        <w:t xml:space="preserve">Kaufmann, M. J., Gerdemann, J., and others. 1958. Root and stem rot of soybean caused by</w:t>
+      </w:r>
+      <w:r>
+        <w:t xml:space="preserve"> </w:t>
+      </w:r>
+      <w:r>
+        <w:rPr>
+          <w:i/>
+        </w:rPr>
+        <w:t xml:space="preserve">Phytophthora sojae</w:t>
+      </w:r>
+      <w:r>
+        <w:t xml:space="preserve"> </w:t>
+      </w:r>
+      <w:r>
+        <w:t xml:space="preserve">n. Sp. Phytopathology. 48</w:t>
       </w:r>
     </w:p>
     <w:bookmarkEnd w:id="31"/>
-    <w:bookmarkStart w:id="32" w:name="ref-McCoy2019"/>
+    <w:bookmarkStart w:id="32" w:name="ref-McCoy2018"/>
     <w:p>
       <w:pPr>
         <w:pStyle w:val="Bibliography"/>
       </w:pPr>
       <w:r>
-        <w:t xml:space="preserve">McCoy, A., Noel, Z., Sparks, A. H., and Chilvers, M. 2019.</w:t>
-      </w:r>
-      <w:r>
-        <w:t xml:space="preserve"> </w:t>
-      </w:r>
-      <w:r>
-        <w:rPr>
-          <w:i/>
-        </w:rPr>
-        <w:t xml:space="preserve">hagis: Analysis of plant pathogen pathotype complexities, distributions and diversity</w:t>
-      </w:r>
-      <w:r>
-        <w:t xml:space="preserve">.</w:t>
+        <w:t xml:space="preserve">McCoy, A., and Noel, Z. 2018. AGmccoy/Phytopthora-sojae-Pathotype-analysis: Beta-release of Phytophthora sojae pathotype analysis code.</w:t>
       </w:r>
     </w:p>
     <w:bookmarkEnd w:id="32"/>
-    <w:bookmarkStart w:id="33" w:name="ref-RCT2019"/>
+    <w:bookmarkStart w:id="33" w:name="ref-McCoy2019"/>
     <w:p>
       <w:pPr>
         <w:pStyle w:val="Bibliography"/>
       </w:pPr>
       <w:r>
-        <w:t xml:space="preserve">R Core Team. 2019.</w:t>
+        <w:t xml:space="preserve">McCoy, A., Noel, Z., Sparks, A. H., and Chilvers, M. 2019.</w:t>
       </w:r>
       <w:r>
         <w:t xml:space="preserve"> </w:t>
@@ -2393,34 +2398,56 @@
         <w:rPr>
           <w:i/>
         </w:rPr>
-        <w:t xml:space="preserve">R: A language and environment for statistical computing</w:t>
-      </w:r>
-      <w:r>
-        <w:t xml:space="preserve">. R Foundation for Statistical Computing, Vienna, Austria.</w:t>
+        <w:t xml:space="preserve">hagis: Analysis of plant pathogen pathotype complexities, distributions and diversity</w:t>
+      </w:r>
+      <w:r>
+        <w:t xml:space="preserve">.</w:t>
       </w:r>
     </w:p>
     <w:bookmarkEnd w:id="33"/>
-    <w:bookmarkStart w:id="34" w:name="ref-Sparks2011"/>
+    <w:bookmarkStart w:id="34" w:name="ref-RCT2019"/>
     <w:p>
       <w:pPr>
         <w:pStyle w:val="Bibliography"/>
       </w:pPr>
       <w:r>
-        <w:t xml:space="preserve">Sparks, A. H., Forbes, G. A., Hijmans, R. J., and Garrett, K. A. 2011. A metamodeling framework for extending the application domain of process-based ecological models. Ecosphere. 2:art90</w:t>
+        <w:t xml:space="preserve">R Core Team. 2019.</w:t>
+      </w:r>
+      <w:r>
+        <w:t xml:space="preserve"> </w:t>
+      </w:r>
+      <w:r>
+        <w:rPr>
+          <w:i/>
+        </w:rPr>
+        <w:t xml:space="preserve">R: A language and environment for statistical computing</w:t>
+      </w:r>
+      <w:r>
+        <w:t xml:space="preserve">. R Foundation for Statistical Computing, Vienna, Austria.</w:t>
       </w:r>
     </w:p>
     <w:bookmarkEnd w:id="34"/>
-    <w:bookmarkStart w:id="35" w:name="ref-Wallace2018"/>
+    <w:bookmarkStart w:id="35" w:name="ref-Sparks2011"/>
     <w:p>
       <w:pPr>
         <w:pStyle w:val="Bibliography"/>
       </w:pPr>
       <w:r>
-        <w:t xml:space="preserve">Wallace, J. G., Kremling, K. A., Kovar, L. L., and Buckler, E. S. 2018. Quantitative genetics of the maize leaf microbiome. Phytobiomes Journal. 2:208–224</w:t>
+        <w:t xml:space="preserve">Sparks, A. H., Forbes, G. A., Hijmans, R. J., and Garrett, K. A. 2011. A metamodeling framework for extending the application domain of process-based ecological models. Ecosphere. 2:art90</w:t>
       </w:r>
     </w:p>
     <w:bookmarkEnd w:id="35"/>
+    <w:bookmarkStart w:id="36" w:name="ref-Wallace2018"/>
+    <w:p>
+      <w:pPr>
+        <w:pStyle w:val="Bibliography"/>
+      </w:pPr>
+      <w:r>
+        <w:t xml:space="preserve">Wallace, J. G., Kremling, K. A., Kovar, L. L., and Buckler, E. S. 2018. Quantitative genetics of the maize leaf microbiome. Phytobiomes Journal. 2:208–224</w:t>
+      </w:r>
+    </w:p>
     <w:bookmarkEnd w:id="36"/>
+    <w:bookmarkEnd w:id="37"/>
     <w:sectPr>
       <w:footerReference w:type="default" r:id="rId9"/>
       <w:type w:val="continuous"/>

</xml_diff>

<commit_message>
Clean up references and minor text edits to paper
</commit_message>
<xml_diff>
--- a/inst/paper/paper.docx
+++ b/inst/paper/paper.docx
@@ -1610,7 +1610,25 @@
         <w:t xml:space="preserve"> </w:t>
       </w:r>
       <w:r>
-        <w:t xml:space="preserve">pathotype surveys, it was designed to support any pathotype analyses of gene-for-gene pathosystems to determine effective resistance genes in management. The package source code, more information and instructions on how to use `hagis’ can be found at</w:t>
+        <w:t xml:space="preserve">pathotype surveys, it was designed to work with any pathotype analyses of gene-for-gene pathosystems to determine effective resistance genes in management. The package source code, including the Rmarkdown code for this paper, more information and instructions on how to use</w:t>
+      </w:r>
+      <w:r>
+        <w:t xml:space="preserve"> </w:t>
+      </w:r>
+      <w:r>
+        <w:t xml:space="preserve">‘</w:t>
+      </w:r>
+      <w:r>
+        <w:t xml:space="preserve">hagis</w:t>
+      </w:r>
+      <w:r>
+        <w:t xml:space="preserve">’</w:t>
+      </w:r>
+      <w:r>
+        <w:t xml:space="preserve"> </w:t>
+      </w:r>
+      <w:r>
+        <w:t xml:space="preserve">can be found at</w:t>
       </w:r>
       <w:r>
         <w:t xml:space="preserve"> </w:t>
@@ -1631,7 +1649,7 @@
           <w:rPr>
             <w:rStyle w:val="Hyperlink"/>
           </w:rPr>
-          <w:t xml:space="preserve">https://cran.r-project.org/</w:t>
+          <w:t xml:space="preserve">https://CRAN.R-project.org/package=hagis</w:t>
         </w:r>
       </w:hyperlink>
       <w:r>
@@ -2344,7 +2362,7 @@
         <w:pStyle w:val="Bibliography"/>
       </w:pPr>
       <w:r>
-        <w:t xml:space="preserve">Herrmann, A., Lower, C. F., and Schachtel, G. A. 1999. A new tool for entry and analysis of virulence data for plant pathogens [correspondence]. Plant Pathology (United Kingdom).</w:t>
+        <w:t xml:space="preserve">Herrmann, A., Lower, C. F., and Schachtel, G. A. 1999. A new tool for entry and analysis of virulence data for plant pathogens [correspondence]. Plant Pathology.</w:t>
       </w:r>
     </w:p>
     <w:bookmarkEnd w:id="30"/>

</xml_diff>

<commit_message>
Update manuscript with suggested edits from CCH
</commit_message>
<xml_diff>
--- a/inst/paper/paper.docx
+++ b/inst/paper/paper.docx
@@ -290,13 +290,13 @@
         <w:pStyle w:val="Date"/>
       </w:pPr>
       <w:r>
-        <w:t xml:space="preserve">26</w:t>
-      </w:r>
-      <w:r>
-        <w:t xml:space="preserve"> </w:t>
-      </w:r>
-      <w:r>
-        <w:t xml:space="preserve">June,</w:t>
+        <w:t xml:space="preserve">01</w:t>
+      </w:r>
+      <w:r>
+        <w:t xml:space="preserve"> </w:t>
+      </w:r>
+      <w:r>
+        <w:t xml:space="preserve">July,</w:t>
       </w:r>
       <w:r>
         <w:t xml:space="preserve"> </w:t>
@@ -376,7 +376,7 @@
         <w:rPr>
           <w:i/>
         </w:rPr>
-        <w:t xml:space="preserve">P.</w:t>
+        <w:t xml:space="preserve">Phytophthora</w:t>
       </w:r>
       <w:r>
         <w:rPr>
@@ -1163,7 +1163,7 @@
         <w:t xml:space="preserve"> </w:t>
       </w:r>
       <w:r>
-        <w:t xml:space="preserve">University of Southern Queensland Centre for Crop Health, Toowoomba, Qld 4350, Australia</w:t>
+        <w:t xml:space="preserve">University of Southern Queensland, Centre for Crop Health, Toowoomba, Qld 4350, Australia</w:t>
       </w:r>
       <w:r>
         <w:br/>
@@ -1272,7 +1272,7 @@
         <w:rPr>
           <w:i/>
         </w:rPr>
-        <w:t xml:space="preserve">P. sojae</w:t>
+        <w:t xml:space="preserve">Phytophthora sojae</w:t>
       </w:r>
       <w:r>
         <w:t xml:space="preserve"> </w:t>
@@ -1592,7 +1592,7 @@
         <w:t xml:space="preserve"> </w:t>
       </w:r>
       <w:r>
-        <w:t xml:space="preserve">pathotype surveys quickly and efficiently. Significantly,</w:t>
+        <w:t xml:space="preserve">pathotype surveys rapidly and efficiently. Significantly,</w:t>
       </w:r>
       <w:r>
         <w:t xml:space="preserve"> </w:t>

</xml_diff>

<commit_message>
Remove correspondence from non-corresponding authors
</commit_message>
<xml_diff>
--- a/inst/paper/paper.docx
+++ b/inst/paper/paper.docx
@@ -290,7 +290,7 @@
         <w:pStyle w:val="Date"/>
       </w:pPr>
       <w:r>
-        <w:t xml:space="preserve">01</w:t>
+        <w:t xml:space="preserve">25</w:t>
       </w:r>
       <w:r>
         <w:t xml:space="preserve"> </w:t>
@@ -412,12 +412,6 @@
         <w:t xml:space="preserve"> </w:t>
       </w:r>
       <w:r>
-        <w:t xml:space="preserve">regularly</w:t>
-      </w:r>
-      <w:r>
-        <w:t xml:space="preserve"> </w:t>
-      </w:r>
-      <w:r>
         <w:t xml:space="preserve">conducted</w:t>
       </w:r>
       <w:r>
@@ -490,25 +484,13 @@
         <w:t xml:space="preserve"> </w:t>
       </w:r>
       <w:r>
-        <w:t xml:space="preserve">need</w:t>
-      </w:r>
-      <w:r>
-        <w:t xml:space="preserve"> </w:t>
-      </w:r>
-      <w:r>
-        <w:t xml:space="preserve">to</w:t>
-      </w:r>
-      <w:r>
-        <w:t xml:space="preserve"> </w:t>
-      </w:r>
-      <w:r>
-        <w:t xml:space="preserve">be</w:t>
-      </w:r>
-      <w:r>
-        <w:t xml:space="preserve"> </w:t>
-      </w:r>
-      <w:r>
-        <w:t xml:space="preserve">deployed.</w:t>
+        <w:t xml:space="preserve">are</w:t>
+      </w:r>
+      <w:r>
+        <w:t xml:space="preserve"> </w:t>
+      </w:r>
+      <w:r>
+        <w:t xml:space="preserve">needed.</w:t>
       </w:r>
       <w:r>
         <w:t xml:space="preserve"> </w:t>
@@ -706,25 +688,19 @@
         <w:t xml:space="preserve"> </w:t>
       </w:r>
       <w:r>
-        <w:t xml:space="preserve">to</w:t>
-      </w:r>
-      <w:r>
-        <w:t xml:space="preserve"> </w:t>
-      </w:r>
-      <w:r>
-        <w:t xml:space="preserve">obtain</w:t>
-      </w:r>
-      <w:r>
-        <w:t xml:space="preserve"> </w:t>
-      </w:r>
-      <w:r>
-        <w:t xml:space="preserve">pathotype</w:t>
-      </w:r>
-      <w:r>
-        <w:t xml:space="preserve"> </w:t>
-      </w:r>
-      <w:r>
-        <w:t xml:space="preserve">data.</w:t>
+        <w:t xml:space="preserve">for</w:t>
+      </w:r>
+      <w:r>
+        <w:t xml:space="preserve"> </w:t>
+      </w:r>
+      <w:r>
+        <w:t xml:space="preserve">data</w:t>
+      </w:r>
+      <w:r>
+        <w:t xml:space="preserve"> </w:t>
+      </w:r>
+      <w:r>
+        <w:t xml:space="preserve">analysis.</w:t>
       </w:r>
       <w:r>
         <w:t xml:space="preserve"> </w:t>
@@ -1391,7 +1367,7 @@
         <w:t xml:space="preserve"> </w:t>
       </w:r>
       <w:r>
-        <w:t xml:space="preserve">pathotype surveys monitor the efficacy of soybean resistance genes in relation to a single state’s or multiple states’</w:t>
+        <w:t xml:space="preserve">pathotype surveys monitor the efficacy of soybean resistance genes in relation to</w:t>
       </w:r>
       <w:r>
         <w:t xml:space="preserve"> </w:t>
@@ -1643,7 +1619,7 @@
         <w:t xml:space="preserve"> </w:t>
       </w:r>
       <w:r>
-        <w:t xml:space="preserve">was produced to support</w:t>
+        <w:t xml:space="preserve">was developed to support</w:t>
       </w:r>
       <w:r>
         <w:t xml:space="preserve"> </w:t>
@@ -2327,7 +2303,7 @@
         <w:pStyle w:val="FirstParagraph"/>
       </w:pPr>
       <w:r>
-        <w:t xml:space="preserve">Funding for this work was provided by: Michigan Soy, Project GREEEN, North Central Soybean Research Program, and GRDC Project DAQ00186 - Improving Grower Surveillance, Management Epidemiology Knowledge And Tools To Manage Crop Disease</w:t>
+        <w:t xml:space="preserve">Funding for this work was provided by: Michigan Soybean Promotion Committee, Project GREEEN, North Central Soybean Research Program, and GRDC Project DAQ00186 - Improving Grower Surveillance, Management Epidemiology Knowledge And Tools To Manage Crop Disease</w:t>
       </w:r>
     </w:p>
     <w:p>

</xml_diff>

<commit_message>
Update code for generating table in paper.Rmd
</commit_message>
<xml_diff>
--- a/inst/paper/paper.docx
+++ b/inst/paper/paper.docx
@@ -290,13 +290,13 @@
         <w:pStyle w:val="Date"/>
       </w:pPr>
       <w:r>
-        <w:t xml:space="preserve">25</w:t>
-      </w:r>
-      <w:r>
-        <w:t xml:space="preserve"> </w:t>
-      </w:r>
-      <w:r>
-        <w:t xml:space="preserve">July,</w:t>
+        <w:t xml:space="preserve">14</w:t>
+      </w:r>
+      <w:r>
+        <w:t xml:space="preserve"> </w:t>
+      </w:r>
+      <w:r>
+        <w:t xml:space="preserve">August,</w:t>
       </w:r>
       <w:r>
         <w:t xml:space="preserve"> </w:t>
@@ -373,6 +373,24 @@
         <w:t xml:space="preserve"> </w:t>
       </w:r>
       <w:r>
+        <w:t xml:space="preserve">Pathotype</w:t>
+      </w:r>
+      <w:r>
+        <w:t xml:space="preserve"> </w:t>
+      </w:r>
+      <w:r>
+        <w:t xml:space="preserve">surveys</w:t>
+      </w:r>
+      <w:r>
+        <w:t xml:space="preserve"> </w:t>
+      </w:r>
+      <w:r>
+        <w:t xml:space="preserve">for</w:t>
+      </w:r>
+      <w:r>
+        <w:t xml:space="preserve"> </w:t>
+      </w:r>
+      <w:r>
         <w:rPr>
           <w:i/>
         </w:rPr>
@@ -394,55 +412,181 @@
         <w:t xml:space="preserve"> </w:t>
       </w:r>
       <w:r>
+        <w:t xml:space="preserve">are</w:t>
+      </w:r>
+      <w:r>
+        <w:t xml:space="preserve"> </w:t>
+      </w:r>
+      <w:r>
+        <w:t xml:space="preserve">conducted</w:t>
+      </w:r>
+      <w:r>
+        <w:t xml:space="preserve"> </w:t>
+      </w:r>
+      <w:r>
+        <w:t xml:space="preserve">to</w:t>
+      </w:r>
+      <w:r>
+        <w:t xml:space="preserve"> </w:t>
+      </w:r>
+      <w:r>
+        <w:t xml:space="preserve">monitor</w:t>
+      </w:r>
+      <w:r>
+        <w:t xml:space="preserve"> </w:t>
+      </w:r>
+      <w:r>
+        <w:t xml:space="preserve">resistance</w:t>
+      </w:r>
+      <w:r>
+        <w:t xml:space="preserve"> </w:t>
+      </w:r>
+      <w:r>
+        <w:t xml:space="preserve">gene</w:t>
+      </w:r>
+      <w:r>
+        <w:t xml:space="preserve"> </w:t>
+      </w:r>
+      <w:r>
+        <w:t xml:space="preserve">efficacy</w:t>
+      </w:r>
+      <w:r>
+        <w:t xml:space="preserve"> </w:t>
+      </w:r>
+      <w:r>
+        <w:t xml:space="preserve">and</w:t>
+      </w:r>
+      <w:r>
+        <w:t xml:space="preserve"> </w:t>
+      </w:r>
+      <w:r>
+        <w:t xml:space="preserve">determine</w:t>
+      </w:r>
+      <w:r>
+        <w:t xml:space="preserve"> </w:t>
+      </w:r>
+      <w:r>
+        <w:t xml:space="preserve">if</w:t>
+      </w:r>
+      <w:r>
+        <w:t xml:space="preserve"> </w:t>
+      </w:r>
+      <w:r>
+        <w:t xml:space="preserve">new</w:t>
+      </w:r>
+      <w:r>
+        <w:t xml:space="preserve"> </w:t>
+      </w:r>
+      <w:r>
+        <w:t xml:space="preserve">resistance</w:t>
+      </w:r>
+      <w:r>
+        <w:t xml:space="preserve"> </w:t>
+      </w:r>
+      <w:r>
+        <w:t xml:space="preserve">genes</w:t>
+      </w:r>
+      <w:r>
+        <w:t xml:space="preserve"> </w:t>
+      </w:r>
+      <w:r>
+        <w:t xml:space="preserve">are</w:t>
+      </w:r>
+      <w:r>
+        <w:t xml:space="preserve"> </w:t>
+      </w:r>
+      <w:r>
+        <w:t xml:space="preserve">needed.</w:t>
+      </w:r>
+      <w:r>
+        <w:t xml:space="preserve"> </w:t>
+      </w:r>
+      <w:r>
+        <w:t xml:space="preserve">Valuable</w:t>
+      </w:r>
+      <w:r>
+        <w:t xml:space="preserve"> </w:t>
+      </w:r>
+      <w:r>
+        <w:t xml:space="preserve">measurements</w:t>
+      </w:r>
+      <w:r>
+        <w:t xml:space="preserve"> </w:t>
+      </w:r>
+      <w:r>
+        <w:t xml:space="preserve">for</w:t>
+      </w:r>
+      <w:r>
+        <w:t xml:space="preserve"> </w:t>
+      </w:r>
+      <w:r>
         <w:t xml:space="preserve">pathotype</w:t>
       </w:r>
       <w:r>
         <w:t xml:space="preserve"> </w:t>
       </w:r>
       <w:r>
-        <w:t xml:space="preserve">surveys</w:t>
-      </w:r>
-      <w:r>
-        <w:t xml:space="preserve"> </w:t>
-      </w:r>
-      <w:r>
-        <w:t xml:space="preserve">are</w:t>
-      </w:r>
-      <w:r>
-        <w:t xml:space="preserve"> </w:t>
-      </w:r>
-      <w:r>
-        <w:t xml:space="preserve">conducted</w:t>
-      </w:r>
-      <w:r>
-        <w:t xml:space="preserve"> </w:t>
-      </w:r>
-      <w:r>
-        <w:t xml:space="preserve">to</w:t>
-      </w:r>
-      <w:r>
-        <w:t xml:space="preserve"> </w:t>
-      </w:r>
-      <w:r>
-        <w:t xml:space="preserve">monitor</w:t>
-      </w:r>
-      <w:r>
-        <w:t xml:space="preserve"> </w:t>
-      </w:r>
-      <w:r>
-        <w:t xml:space="preserve">resistance</w:t>
-      </w:r>
-      <w:r>
-        <w:t xml:space="preserve"> </w:t>
-      </w:r>
-      <w:r>
-        <w:t xml:space="preserve">gene</w:t>
-      </w:r>
-      <w:r>
-        <w:t xml:space="preserve"> </w:t>
-      </w:r>
-      <w:r>
-        <w:t xml:space="preserve">efficacy</w:t>
+        <w:t xml:space="preserve">analysis</w:t>
+      </w:r>
+      <w:r>
+        <w:t xml:space="preserve"> </w:t>
+      </w:r>
+      <w:r>
+        <w:t xml:space="preserve">include</w:t>
+      </w:r>
+      <w:r>
+        <w:t xml:space="preserve"> </w:t>
+      </w:r>
+      <w:r>
+        <w:t xml:space="preserve">the</w:t>
+      </w:r>
+      <w:r>
+        <w:t xml:space="preserve"> </w:t>
+      </w:r>
+      <w:r>
+        <w:t xml:space="preserve">distribution</w:t>
+      </w:r>
+      <w:r>
+        <w:t xml:space="preserve"> </w:t>
+      </w:r>
+      <w:r>
+        <w:t xml:space="preserve">of</w:t>
+      </w:r>
+      <w:r>
+        <w:t xml:space="preserve"> </w:t>
+      </w:r>
+      <w:r>
+        <w:t xml:space="preserve">susceptible</w:t>
+      </w:r>
+      <w:r>
+        <w:t xml:space="preserve"> </w:t>
+      </w:r>
+      <w:r>
+        <w:t xml:space="preserve">reactions,</w:t>
+      </w:r>
+      <w:r>
+        <w:t xml:space="preserve"> </w:t>
+      </w:r>
+      <w:r>
+        <w:t xml:space="preserve">pathotype</w:t>
+      </w:r>
+      <w:r>
+        <w:t xml:space="preserve"> </w:t>
+      </w:r>
+      <w:r>
+        <w:t xml:space="preserve">complexity,</w:t>
+      </w:r>
+      <w:r>
+        <w:t xml:space="preserve"> </w:t>
+      </w:r>
+      <w:r>
+        <w:t xml:space="preserve">pathotype</w:t>
+      </w:r>
+      <w:r>
+        <w:t xml:space="preserve"> </w:t>
+      </w:r>
+      <w:r>
+        <w:t xml:space="preserve">frequency,</w:t>
       </w:r>
       <w:r>
         <w:t xml:space="preserve"> </w:t>
@@ -454,55 +598,13 @@
         <w:t xml:space="preserve"> </w:t>
       </w:r>
       <w:r>
-        <w:t xml:space="preserve">determine</w:t>
-      </w:r>
-      <w:r>
-        <w:t xml:space="preserve"> </w:t>
-      </w:r>
-      <w:r>
-        <w:t xml:space="preserve">if</w:t>
-      </w:r>
-      <w:r>
-        <w:t xml:space="preserve"> </w:t>
-      </w:r>
-      <w:r>
-        <w:t xml:space="preserve">new</w:t>
-      </w:r>
-      <w:r>
-        <w:t xml:space="preserve"> </w:t>
-      </w:r>
-      <w:r>
-        <w:t xml:space="preserve">resistance</w:t>
-      </w:r>
-      <w:r>
-        <w:t xml:space="preserve"> </w:t>
-      </w:r>
-      <w:r>
-        <w:t xml:space="preserve">genes</w:t>
-      </w:r>
-      <w:r>
-        <w:t xml:space="preserve"> </w:t>
-      </w:r>
-      <w:r>
-        <w:t xml:space="preserve">are</w:t>
-      </w:r>
-      <w:r>
-        <w:t xml:space="preserve"> </w:t>
-      </w:r>
-      <w:r>
-        <w:t xml:space="preserve">needed.</w:t>
-      </w:r>
-      <w:r>
-        <w:t xml:space="preserve"> </w:t>
-      </w:r>
-      <w:r>
-        <w:t xml:space="preserve">Valuable</w:t>
-      </w:r>
-      <w:r>
-        <w:t xml:space="preserve"> </w:t>
-      </w:r>
-      <w:r>
-        <w:t xml:space="preserve">measurements</w:t>
+        <w:t xml:space="preserve">diversity</w:t>
+      </w:r>
+      <w:r>
+        <w:t xml:space="preserve"> </w:t>
+      </w:r>
+      <w:r>
+        <w:t xml:space="preserve">indices</w:t>
       </w:r>
       <w:r>
         <w:t xml:space="preserve"> </w:t>
@@ -520,13 +622,13 @@
         <w:t xml:space="preserve"> </w:t>
       </w:r>
       <w:r>
-        <w:t xml:space="preserve">analysis</w:t>
-      </w:r>
-      <w:r>
-        <w:t xml:space="preserve"> </w:t>
-      </w:r>
-      <w:r>
-        <w:t xml:space="preserve">include</w:t>
+        <w:t xml:space="preserve">distributions.</w:t>
+      </w:r>
+      <w:r>
+        <w:t xml:space="preserve"> </w:t>
+      </w:r>
+      <w:r>
+        <w:t xml:space="preserve">Previously</w:t>
       </w:r>
       <w:r>
         <w:t xml:space="preserve"> </w:t>
@@ -538,7 +640,97 @@
         <w:t xml:space="preserve"> </w:t>
       </w:r>
       <w:r>
-        <w:t xml:space="preserve">distribution</w:t>
+        <w:t xml:space="preserve">Habgood-Gilmour</w:t>
+      </w:r>
+      <w:r>
+        <w:t xml:space="preserve"> </w:t>
+      </w:r>
+      <w:r>
+        <w:t xml:space="preserve">Spreadsheet</w:t>
+      </w:r>
+      <w:r>
+        <w:t xml:space="preserve"> </w:t>
+      </w:r>
+      <w:r>
+        <w:t xml:space="preserve">(HaGiS),</w:t>
+      </w:r>
+      <w:r>
+        <w:t xml:space="preserve"> </w:t>
+      </w:r>
+      <w:r>
+        <w:t xml:space="preserve">written</w:t>
+      </w:r>
+      <w:r>
+        <w:t xml:space="preserve"> </w:t>
+      </w:r>
+      <w:r>
+        <w:t xml:space="preserve">in</w:t>
+      </w:r>
+      <w:r>
+        <w:t xml:space="preserve"> </w:t>
+      </w:r>
+      <w:r>
+        <w:t xml:space="preserve">Microsoft®</w:t>
+      </w:r>
+      <w:r>
+        <w:t xml:space="preserve"> </w:t>
+      </w:r>
+      <w:r>
+        <w:t xml:space="preserve">Excel,</w:t>
+      </w:r>
+      <w:r>
+        <w:t xml:space="preserve"> </w:t>
+      </w:r>
+      <w:r>
+        <w:t xml:space="preserve">was</w:t>
+      </w:r>
+      <w:r>
+        <w:t xml:space="preserve"> </w:t>
+      </w:r>
+      <w:r>
+        <w:t xml:space="preserve">used</w:t>
+      </w:r>
+      <w:r>
+        <w:t xml:space="preserve"> </w:t>
+      </w:r>
+      <w:r>
+        <w:t xml:space="preserve">for</w:t>
+      </w:r>
+      <w:r>
+        <w:t xml:space="preserve"> </w:t>
+      </w:r>
+      <w:r>
+        <w:t xml:space="preserve">data</w:t>
+      </w:r>
+      <w:r>
+        <w:t xml:space="preserve"> </w:t>
+      </w:r>
+      <w:r>
+        <w:t xml:space="preserve">analysis.</w:t>
+      </w:r>
+      <w:r>
+        <w:t xml:space="preserve"> </w:t>
+      </w:r>
+      <w:r>
+        <w:t xml:space="preserve">However,</w:t>
+      </w:r>
+      <w:r>
+        <w:t xml:space="preserve"> </w:t>
+      </w:r>
+      <w:r>
+        <w:t xml:space="preserve">the</w:t>
+      </w:r>
+      <w:r>
+        <w:t xml:space="preserve"> </w:t>
+      </w:r>
+      <w:r>
+        <w:t xml:space="preserve">growing</w:t>
+      </w:r>
+      <w:r>
+        <w:t xml:space="preserve"> </w:t>
+      </w:r>
+      <w:r>
+        <w:t xml:space="preserve">popularity</w:t>
       </w:r>
       <w:r>
         <w:t xml:space="preserve"> </w:t>
@@ -550,37 +742,43 @@
         <w:t xml:space="preserve"> </w:t>
       </w:r>
       <w:r>
-        <w:t xml:space="preserve">susceptible</w:t>
-      </w:r>
-      <w:r>
-        <w:t xml:space="preserve"> </w:t>
-      </w:r>
-      <w:r>
-        <w:t xml:space="preserve">reactions,</w:t>
-      </w:r>
-      <w:r>
-        <w:t xml:space="preserve"> </w:t>
-      </w:r>
-      <w:r>
-        <w:t xml:space="preserve">pathotype</w:t>
-      </w:r>
-      <w:r>
-        <w:t xml:space="preserve"> </w:t>
-      </w:r>
-      <w:r>
-        <w:t xml:space="preserve">complexity,</w:t>
-      </w:r>
-      <w:r>
-        <w:t xml:space="preserve"> </w:t>
-      </w:r>
-      <w:r>
-        <w:t xml:space="preserve">pathotype</w:t>
-      </w:r>
-      <w:r>
-        <w:t xml:space="preserve"> </w:t>
-      </w:r>
-      <w:r>
-        <w:t xml:space="preserve">frequency,</w:t>
+        <w:t xml:space="preserve">the</w:t>
+      </w:r>
+      <w:r>
+        <w:t xml:space="preserve"> </w:t>
+      </w:r>
+      <w:r>
+        <w:t xml:space="preserve">R</w:t>
+      </w:r>
+      <w:r>
+        <w:t xml:space="preserve"> </w:t>
+      </w:r>
+      <w:r>
+        <w:t xml:space="preserve">programming</w:t>
+      </w:r>
+      <w:r>
+        <w:t xml:space="preserve"> </w:t>
+      </w:r>
+      <w:r>
+        <w:t xml:space="preserve">language</w:t>
+      </w:r>
+      <w:r>
+        <w:t xml:space="preserve"> </w:t>
+      </w:r>
+      <w:r>
+        <w:t xml:space="preserve">in</w:t>
+      </w:r>
+      <w:r>
+        <w:t xml:space="preserve"> </w:t>
+      </w:r>
+      <w:r>
+        <w:t xml:space="preserve">plant</w:t>
+      </w:r>
+      <w:r>
+        <w:t xml:space="preserve"> </w:t>
+      </w:r>
+      <w:r>
+        <w:t xml:space="preserve">pathology</w:t>
       </w:r>
       <w:r>
         <w:t xml:space="preserve"> </w:t>
@@ -592,13 +790,7 @@
         <w:t xml:space="preserve"> </w:t>
       </w:r>
       <w:r>
-        <w:t xml:space="preserve">diversity</w:t>
-      </w:r>
-      <w:r>
-        <w:t xml:space="preserve"> </w:t>
-      </w:r>
-      <w:r>
-        <w:t xml:space="preserve">indices</w:t>
+        <w:t xml:space="preserve">desire</w:t>
       </w:r>
       <w:r>
         <w:t xml:space="preserve"> </w:t>
@@ -610,19 +802,103 @@
         <w:t xml:space="preserve"> </w:t>
       </w:r>
       <w:r>
-        <w:t xml:space="preserve">pathotype</w:t>
-      </w:r>
-      <w:r>
-        <w:t xml:space="preserve"> </w:t>
-      </w:r>
-      <w:r>
-        <w:t xml:space="preserve">distributions.</w:t>
-      </w:r>
-      <w:r>
-        <w:t xml:space="preserve"> </w:t>
-      </w:r>
-      <w:r>
-        <w:t xml:space="preserve">Previously</w:t>
+        <w:t xml:space="preserve">reproducible</w:t>
+      </w:r>
+      <w:r>
+        <w:t xml:space="preserve"> </w:t>
+      </w:r>
+      <w:r>
+        <w:t xml:space="preserve">research</w:t>
+      </w:r>
+      <w:r>
+        <w:t xml:space="preserve"> </w:t>
+      </w:r>
+      <w:r>
+        <w:t xml:space="preserve">made</w:t>
+      </w:r>
+      <w:r>
+        <w:t xml:space="preserve"> </w:t>
+      </w:r>
+      <w:r>
+        <w:t xml:space="preserve">HaGiS</w:t>
+      </w:r>
+      <w:r>
+        <w:t xml:space="preserve"> </w:t>
+      </w:r>
+      <w:r>
+        <w:t xml:space="preserve">a</w:t>
+      </w:r>
+      <w:r>
+        <w:t xml:space="preserve"> </w:t>
+      </w:r>
+      <w:r>
+        <w:t xml:space="preserve">prime</w:t>
+      </w:r>
+      <w:r>
+        <w:t xml:space="preserve"> </w:t>
+      </w:r>
+      <w:r>
+        <w:t xml:space="preserve">candidate</w:t>
+      </w:r>
+      <w:r>
+        <w:t xml:space="preserve"> </w:t>
+      </w:r>
+      <w:r>
+        <w:t xml:space="preserve">for</w:t>
+      </w:r>
+      <w:r>
+        <w:t xml:space="preserve"> </w:t>
+      </w:r>
+      <w:r>
+        <w:t xml:space="preserve">conversion</w:t>
+      </w:r>
+      <w:r>
+        <w:t xml:space="preserve"> </w:t>
+      </w:r>
+      <w:r>
+        <w:t xml:space="preserve">into</w:t>
+      </w:r>
+      <w:r>
+        <w:t xml:space="preserve"> </w:t>
+      </w:r>
+      <w:r>
+        <w:t xml:space="preserve">an</w:t>
+      </w:r>
+      <w:r>
+        <w:t xml:space="preserve"> </w:t>
+      </w:r>
+      <w:r>
+        <w:t xml:space="preserve">R</w:t>
+      </w:r>
+      <w:r>
+        <w:t xml:space="preserve"> </w:t>
+      </w:r>
+      <w:r>
+        <w:t xml:space="preserve">package.</w:t>
+      </w:r>
+      <w:r>
+        <w:t xml:space="preserve"> </w:t>
+      </w:r>
+      <w:r>
+        <w:t xml:space="preserve">Here</w:t>
+      </w:r>
+      <w:r>
+        <w:t xml:space="preserve"> </w:t>
+      </w:r>
+      <w:r>
+        <w:t xml:space="preserve">we</w:t>
+      </w:r>
+      <w:r>
+        <w:t xml:space="preserve"> </w:t>
+      </w:r>
+      <w:r>
+        <w:t xml:space="preserve">report</w:t>
+      </w:r>
+      <w:r>
+        <w:t xml:space="preserve"> </w:t>
+      </w:r>
+      <w:r>
+        <w:t xml:space="preserve">on</w:t>
       </w:r>
       <w:r>
         <w:t xml:space="preserve"> </w:t>
@@ -634,277 +910,7 @@
         <w:t xml:space="preserve"> </w:t>
       </w:r>
       <w:r>
-        <w:t xml:space="preserve">Habgood-Gilmour</w:t>
-      </w:r>
-      <w:r>
-        <w:t xml:space="preserve"> </w:t>
-      </w:r>
-      <w:r>
-        <w:t xml:space="preserve">Spreadsheet</w:t>
-      </w:r>
-      <w:r>
-        <w:t xml:space="preserve"> </w:t>
-      </w:r>
-      <w:r>
-        <w:t xml:space="preserve">(HaGiS),</w:t>
-      </w:r>
-      <w:r>
-        <w:t xml:space="preserve"> </w:t>
-      </w:r>
-      <w:r>
-        <w:t xml:space="preserve">written</w:t>
-      </w:r>
-      <w:r>
-        <w:t xml:space="preserve"> </w:t>
-      </w:r>
-      <w:r>
-        <w:t xml:space="preserve">in</w:t>
-      </w:r>
-      <w:r>
-        <w:t xml:space="preserve"> </w:t>
-      </w:r>
-      <w:r>
-        <w:t xml:space="preserve">Microsoft®</w:t>
-      </w:r>
-      <w:r>
-        <w:t xml:space="preserve"> </w:t>
-      </w:r>
-      <w:r>
-        <w:t xml:space="preserve">Excel,</w:t>
-      </w:r>
-      <w:r>
-        <w:t xml:space="preserve"> </w:t>
-      </w:r>
-      <w:r>
-        <w:t xml:space="preserve">was</w:t>
-      </w:r>
-      <w:r>
-        <w:t xml:space="preserve"> </w:t>
-      </w:r>
-      <w:r>
-        <w:t xml:space="preserve">used</w:t>
-      </w:r>
-      <w:r>
-        <w:t xml:space="preserve"> </w:t>
-      </w:r>
-      <w:r>
-        <w:t xml:space="preserve">for</w:t>
-      </w:r>
-      <w:r>
-        <w:t xml:space="preserve"> </w:t>
-      </w:r>
-      <w:r>
-        <w:t xml:space="preserve">data</w:t>
-      </w:r>
-      <w:r>
-        <w:t xml:space="preserve"> </w:t>
-      </w:r>
-      <w:r>
-        <w:t xml:space="preserve">analysis.</w:t>
-      </w:r>
-      <w:r>
-        <w:t xml:space="preserve"> </w:t>
-      </w:r>
-      <w:r>
-        <w:t xml:space="preserve">However,</w:t>
-      </w:r>
-      <w:r>
-        <w:t xml:space="preserve"> </w:t>
-      </w:r>
-      <w:r>
-        <w:t xml:space="preserve">the</w:t>
-      </w:r>
-      <w:r>
-        <w:t xml:space="preserve"> </w:t>
-      </w:r>
-      <w:r>
-        <w:t xml:space="preserve">growing</w:t>
-      </w:r>
-      <w:r>
-        <w:t xml:space="preserve"> </w:t>
-      </w:r>
-      <w:r>
-        <w:t xml:space="preserve">popularity</w:t>
-      </w:r>
-      <w:r>
-        <w:t xml:space="preserve"> </w:t>
-      </w:r>
-      <w:r>
-        <w:t xml:space="preserve">of</w:t>
-      </w:r>
-      <w:r>
-        <w:t xml:space="preserve"> </w:t>
-      </w:r>
-      <w:r>
-        <w:t xml:space="preserve">the</w:t>
-      </w:r>
-      <w:r>
-        <w:t xml:space="preserve"> </w:t>
-      </w:r>
-      <w:r>
-        <w:t xml:space="preserve">R</w:t>
-      </w:r>
-      <w:r>
-        <w:t xml:space="preserve"> </w:t>
-      </w:r>
-      <w:r>
-        <w:t xml:space="preserve">programming</w:t>
-      </w:r>
-      <w:r>
-        <w:t xml:space="preserve"> </w:t>
-      </w:r>
-      <w:r>
-        <w:t xml:space="preserve">language</w:t>
-      </w:r>
-      <w:r>
-        <w:t xml:space="preserve"> </w:t>
-      </w:r>
-      <w:r>
-        <w:t xml:space="preserve">in</w:t>
-      </w:r>
-      <w:r>
-        <w:t xml:space="preserve"> </w:t>
-      </w:r>
-      <w:r>
-        <w:t xml:space="preserve">plant</w:t>
-      </w:r>
-      <w:r>
-        <w:t xml:space="preserve"> </w:t>
-      </w:r>
-      <w:r>
-        <w:t xml:space="preserve">pathology</w:t>
-      </w:r>
-      <w:r>
-        <w:t xml:space="preserve"> </w:t>
-      </w:r>
-      <w:r>
-        <w:t xml:space="preserve">and</w:t>
-      </w:r>
-      <w:r>
-        <w:t xml:space="preserve"> </w:t>
-      </w:r>
-      <w:r>
-        <w:t xml:space="preserve">desire</w:t>
-      </w:r>
-      <w:r>
-        <w:t xml:space="preserve"> </w:t>
-      </w:r>
-      <w:r>
-        <w:t xml:space="preserve">for</w:t>
-      </w:r>
-      <w:r>
-        <w:t xml:space="preserve"> </w:t>
-      </w:r>
-      <w:r>
-        <w:t xml:space="preserve">reproducible</w:t>
-      </w:r>
-      <w:r>
-        <w:t xml:space="preserve"> </w:t>
-      </w:r>
-      <w:r>
-        <w:t xml:space="preserve">research</w:t>
-      </w:r>
-      <w:r>
-        <w:t xml:space="preserve"> </w:t>
-      </w:r>
-      <w:r>
-        <w:t xml:space="preserve">made</w:t>
-      </w:r>
-      <w:r>
-        <w:t xml:space="preserve"> </w:t>
-      </w:r>
-      <w:r>
-        <w:t xml:space="preserve">HaGiS</w:t>
-      </w:r>
-      <w:r>
-        <w:t xml:space="preserve"> </w:t>
-      </w:r>
-      <w:r>
-        <w:t xml:space="preserve">a</w:t>
-      </w:r>
-      <w:r>
-        <w:t xml:space="preserve"> </w:t>
-      </w:r>
-      <w:r>
-        <w:t xml:space="preserve">prime</w:t>
-      </w:r>
-      <w:r>
-        <w:t xml:space="preserve"> </w:t>
-      </w:r>
-      <w:r>
-        <w:t xml:space="preserve">candidate</w:t>
-      </w:r>
-      <w:r>
-        <w:t xml:space="preserve"> </w:t>
-      </w:r>
-      <w:r>
-        <w:t xml:space="preserve">for</w:t>
-      </w:r>
-      <w:r>
-        <w:t xml:space="preserve"> </w:t>
-      </w:r>
-      <w:r>
-        <w:t xml:space="preserve">conversion</w:t>
-      </w:r>
-      <w:r>
-        <w:t xml:space="preserve"> </w:t>
-      </w:r>
-      <w:r>
-        <w:t xml:space="preserve">into</w:t>
-      </w:r>
-      <w:r>
-        <w:t xml:space="preserve"> </w:t>
-      </w:r>
-      <w:r>
-        <w:t xml:space="preserve">an</w:t>
-      </w:r>
-      <w:r>
-        <w:t xml:space="preserve"> </w:t>
-      </w:r>
-      <w:r>
-        <w:t xml:space="preserve">R</w:t>
-      </w:r>
-      <w:r>
-        <w:t xml:space="preserve"> </w:t>
-      </w:r>
-      <w:r>
-        <w:t xml:space="preserve">package.</w:t>
-      </w:r>
-      <w:r>
-        <w:t xml:space="preserve"> </w:t>
-      </w:r>
-      <w:r>
-        <w:t xml:space="preserve">Here</w:t>
-      </w:r>
-      <w:r>
-        <w:t xml:space="preserve"> </w:t>
-      </w:r>
-      <w:r>
-        <w:t xml:space="preserve">we</w:t>
-      </w:r>
-      <w:r>
-        <w:t xml:space="preserve"> </w:t>
-      </w:r>
-      <w:r>
-        <w:t xml:space="preserve">report</w:t>
-      </w:r>
-      <w:r>
-        <w:t xml:space="preserve"> </w:t>
-      </w:r>
-      <w:r>
-        <w:t xml:space="preserve">on</w:t>
-      </w:r>
-      <w:r>
-        <w:t xml:space="preserve"> </w:t>
-      </w:r>
-      <w:r>
-        <w:t xml:space="preserve">the</w:t>
-      </w:r>
-      <w:r>
-        <w:t xml:space="preserve"> </w:t>
-      </w:r>
-      <w:r>
-        <w:t xml:space="preserve">creation</w:t>
+        <w:t xml:space="preserve">development</w:t>
       </w:r>
       <w:r>
         <w:t xml:space="preserve"> </w:t>

</xml_diff>